<commit_message>
Actualized Design. Added method to add an user in Company
</commit_message>
<xml_diff>
--- a/doc/Design.docx
+++ b/doc/Design.docx
@@ -51,9 +51,11 @@
     <w:p>
       <w:pPr>
         <w:rPr>
-          <w:lang w:val="es-ES"/>
+          <w:lang w:val="en-US"/>
         </w:rPr>
       </w:pPr>
+      <w:bookmarkStart w:id="0" w:name="_GoBack"/>
+      <w:bookmarkEnd w:id="0"/>
     </w:p>
     <w:p>
       <w:pPr>
@@ -537,13 +539,15 @@
                 <w:rFonts w:ascii="Consolas" w:hAnsi="Consolas" w:cs="Consolas"/>
                 <w:sz w:val="20"/>
                 <w:szCs w:val="20"/>
-              </w:rPr>
-            </w:pPr>
-            <w:r>
-              <w:rPr>
-                <w:rFonts w:ascii="Consolas" w:hAnsi="Consolas" w:cs="Consolas"/>
-                <w:sz w:val="20"/>
-                <w:szCs w:val="20"/>
+                <w:lang w:val="en-US"/>
+              </w:rPr>
+            </w:pPr>
+            <w:r>
+              <w:rPr>
+                <w:rFonts w:ascii="Consolas" w:hAnsi="Consolas" w:cs="Consolas"/>
+                <w:sz w:val="20"/>
+                <w:szCs w:val="20"/>
+                <w:lang w:val="en-US"/>
               </w:rPr>
               <w:t>id</w:t>
             </w:r>
@@ -552,6 +556,7 @@
                 <w:rFonts w:ascii="Consolas" w:hAnsi="Consolas" w:cs="Consolas"/>
                 <w:sz w:val="20"/>
                 <w:szCs w:val="20"/>
+                <w:lang w:val="en-US"/>
               </w:rPr>
               <w:t xml:space="preserve"> = </w:t>
             </w:r>
@@ -560,6 +565,7 @@
                 <w:rFonts w:ascii="Consolas" w:hAnsi="Consolas" w:cs="Consolas"/>
                 <w:sz w:val="20"/>
                 <w:szCs w:val="20"/>
+                <w:lang w:val="en-US"/>
               </w:rPr>
               <w:t>“</w:t>
             </w:r>
@@ -568,6 +574,7 @@
                 <w:rFonts w:ascii="Consolas" w:hAnsi="Consolas" w:cs="Consolas"/>
                 <w:sz w:val="20"/>
                 <w:szCs w:val="20"/>
+                <w:lang w:val="en-US"/>
               </w:rPr>
               <w:t>123456</w:t>
             </w:r>
@@ -576,6 +583,7 @@
                 <w:rFonts w:ascii="Consolas" w:hAnsi="Consolas" w:cs="Consolas"/>
                 <w:sz w:val="20"/>
                 <w:szCs w:val="20"/>
+                <w:lang w:val="en-US"/>
               </w:rPr>
               <w:t>”</w:t>
             </w:r>
@@ -584,6 +592,7 @@
                 <w:rFonts w:ascii="Consolas" w:hAnsi="Consolas" w:cs="Consolas"/>
                 <w:sz w:val="20"/>
                 <w:szCs w:val="20"/>
+                <w:lang w:val="en-US"/>
               </w:rPr>
               <w:t>;</w:t>
             </w:r>
@@ -1570,11 +1579,11 @@
         <w:tblLook w:val="04A0" w:firstRow="1" w:lastRow="0" w:firstColumn="1" w:lastColumn="0" w:noHBand="0" w:noVBand="1"/>
       </w:tblPr>
       <w:tblGrid>
-        <w:gridCol w:w="734"/>
-        <w:gridCol w:w="1520"/>
-        <w:gridCol w:w="1157"/>
-        <w:gridCol w:w="3705"/>
-        <w:gridCol w:w="2224"/>
+        <w:gridCol w:w="738"/>
+        <w:gridCol w:w="1527"/>
+        <w:gridCol w:w="1163"/>
+        <w:gridCol w:w="3732"/>
+        <w:gridCol w:w="2180"/>
       </w:tblGrid>
       <w:tr>
         <w:trPr>
@@ -1634,7 +1643,16 @@
                 <w:sz w:val="20"/>
                 <w:szCs w:val="20"/>
               </w:rPr>
-              <w:t xml:space="preserve"> que el constructor y los </w:t>
+              <w:t xml:space="preserve"> que </w:t>
+            </w:r>
+            <w:r>
+              <w:rPr>
+                <w:rFonts w:ascii="Arial" w:eastAsia="Times New Roman" w:hAnsi="Arial" w:cs="Arial"/>
+                <w:color w:val="000000"/>
+                <w:sz w:val="20"/>
+                <w:szCs w:val="20"/>
+              </w:rPr>
+              <w:t xml:space="preserve">el arreglo de números de la clase </w:t>
             </w:r>
             <w:proofErr w:type="spellStart"/>
             <w:r>
@@ -1644,7 +1662,7 @@
                 <w:sz w:val="20"/>
                 <w:szCs w:val="20"/>
               </w:rPr>
-              <w:t>getters</w:t>
+              <w:t>Turn</w:t>
             </w:r>
             <w:proofErr w:type="spellEnd"/>
             <w:r>
@@ -1654,27 +1672,7 @@
                 <w:sz w:val="20"/>
                 <w:szCs w:val="20"/>
               </w:rPr>
-              <w:t xml:space="preserve"> de la clase </w:t>
-            </w:r>
-            <w:proofErr w:type="spellStart"/>
-            <w:r>
-              <w:rPr>
-                <w:rFonts w:ascii="Arial" w:eastAsia="Times New Roman" w:hAnsi="Arial" w:cs="Arial"/>
-                <w:color w:val="000000"/>
-                <w:sz w:val="20"/>
-                <w:szCs w:val="20"/>
-              </w:rPr>
-              <w:t>User</w:t>
-            </w:r>
-            <w:proofErr w:type="spellEnd"/>
-            <w:r>
-              <w:rPr>
-                <w:rFonts w:ascii="Arial" w:eastAsia="Times New Roman" w:hAnsi="Arial" w:cs="Arial"/>
-                <w:color w:val="000000"/>
-                <w:sz w:val="20"/>
-                <w:szCs w:val="20"/>
-              </w:rPr>
-              <w:t xml:space="preserve"> funcionen correctamente.</w:t>
+              <w:t xml:space="preserve"> se llena correctamente.</w:t>
             </w:r>
           </w:p>
         </w:tc>
@@ -1964,8 +1962,6 @@
               </w:rPr>
               <w:t>()</w:t>
             </w:r>
-            <w:bookmarkStart w:id="0" w:name="_GoBack"/>
-            <w:bookmarkEnd w:id="0"/>
           </w:p>
         </w:tc>
         <w:tc>
@@ -2541,7 +2537,6 @@
   <w:style w:type="character" w:default="1" w:styleId="DefaultParagraphFont">
     <w:name w:val="Default Paragraph Font"/>
     <w:uiPriority w:val="1"/>
-    <w:semiHidden/>
     <w:unhideWhenUsed/>
   </w:style>
   <w:style w:type="table" w:default="1" w:styleId="TableNormal">
@@ -2564,6 +2559,85 @@
     <w:uiPriority w:val="99"/>
     <w:semiHidden/>
     <w:unhideWhenUsed/>
+  </w:style>
+  <w:style w:type="table" w:styleId="GridTable4">
+    <w:name w:val="Grid Table 4"/>
+    <w:basedOn w:val="TableNormal"/>
+    <w:uiPriority w:val="49"/>
+    <w:rsid w:val="00227C89"/>
+    <w:pPr>
+      <w:spacing w:after="0" w:line="240" w:lineRule="auto"/>
+    </w:pPr>
+    <w:rPr>
+      <w:lang w:val="en-US"/>
+    </w:rPr>
+    <w:tblPr>
+      <w:tblStyleRowBandSize w:val="1"/>
+      <w:tblStyleColBandSize w:val="1"/>
+      <w:tblBorders>
+        <w:top w:val="single" w:sz="4" w:space="0" w:color="666666" w:themeColor="text1" w:themeTint="99"/>
+        <w:left w:val="single" w:sz="4" w:space="0" w:color="666666" w:themeColor="text1" w:themeTint="99"/>
+        <w:bottom w:val="single" w:sz="4" w:space="0" w:color="666666" w:themeColor="text1" w:themeTint="99"/>
+        <w:right w:val="single" w:sz="4" w:space="0" w:color="666666" w:themeColor="text1" w:themeTint="99"/>
+        <w:insideH w:val="single" w:sz="4" w:space="0" w:color="666666" w:themeColor="text1" w:themeTint="99"/>
+        <w:insideV w:val="single" w:sz="4" w:space="0" w:color="666666" w:themeColor="text1" w:themeTint="99"/>
+      </w:tblBorders>
+    </w:tblPr>
+    <w:tblStylePr w:type="firstRow">
+      <w:rPr>
+        <w:b/>
+        <w:bCs/>
+        <w:color w:val="FFFFFF" w:themeColor="background1"/>
+      </w:rPr>
+      <w:tblPr/>
+      <w:tcPr>
+        <w:tcBorders>
+          <w:top w:val="single" w:sz="4" w:space="0" w:color="000000" w:themeColor="text1"/>
+          <w:left w:val="single" w:sz="4" w:space="0" w:color="000000" w:themeColor="text1"/>
+          <w:bottom w:val="single" w:sz="4" w:space="0" w:color="000000" w:themeColor="text1"/>
+          <w:right w:val="single" w:sz="4" w:space="0" w:color="000000" w:themeColor="text1"/>
+          <w:insideH w:val="nil"/>
+          <w:insideV w:val="nil"/>
+        </w:tcBorders>
+        <w:shd w:val="clear" w:color="auto" w:fill="000000" w:themeFill="text1"/>
+      </w:tcPr>
+    </w:tblStylePr>
+    <w:tblStylePr w:type="lastRow">
+      <w:rPr>
+        <w:b/>
+        <w:bCs/>
+      </w:rPr>
+      <w:tblPr/>
+      <w:tcPr>
+        <w:tcBorders>
+          <w:top w:val="double" w:sz="4" w:space="0" w:color="000000" w:themeColor="text1"/>
+        </w:tcBorders>
+      </w:tcPr>
+    </w:tblStylePr>
+    <w:tblStylePr w:type="firstCol">
+      <w:rPr>
+        <w:b/>
+        <w:bCs/>
+      </w:rPr>
+    </w:tblStylePr>
+    <w:tblStylePr w:type="lastCol">
+      <w:rPr>
+        <w:b/>
+        <w:bCs/>
+      </w:rPr>
+    </w:tblStylePr>
+    <w:tblStylePr w:type="band1Vert">
+      <w:tblPr/>
+      <w:tcPr>
+        <w:shd w:val="clear" w:color="auto" w:fill="CCCCCC" w:themeFill="text1" w:themeFillTint="33"/>
+      </w:tcPr>
+    </w:tblStylePr>
+    <w:tblStylePr w:type="band1Horz">
+      <w:tblPr/>
+      <w:tcPr>
+        <w:shd w:val="clear" w:color="auto" w:fill="CCCCCC" w:themeFill="text1" w:themeFillTint="33"/>
+      </w:tcPr>
+    </w:tblStylePr>
   </w:style>
 </w:styles>
 </file>

</xml_diff>

<commit_message>
Actualized class diagram and written documentation. Added new exception. Changed the structure of class Turn and class Company
</commit_message>
<xml_diff>
--- a/doc/Design.docx
+++ b/doc/Design.docx
@@ -11,6 +11,7 @@
           <w:u w:val="single"/>
         </w:rPr>
       </w:pPr>
+      <w:bookmarkStart w:id="0" w:name="_GoBack"/>
       <w:r>
         <w:rPr>
           <w:b/>
@@ -45,17 +46,935 @@
         <w:rPr>
           <w:lang w:val="es-ES"/>
         </w:rPr>
-        <w:t>usuario a partir de su documento de identidad. Este método debe volver el usuario buscado o, en caso de que no exista, lanzar una excepción que indica que no fue encontrado.</w:t>
+        <w:t xml:space="preserve">usuario a partir de su documento de identidad. Este método </w:t>
+      </w:r>
+      <w:r>
+        <w:rPr>
+          <w:lang w:val="es-ES"/>
+        </w:rPr>
+        <w:t>recibe el número de identificación d</w:t>
+      </w:r>
+      <w:r>
+        <w:rPr>
+          <w:lang w:val="es-ES"/>
+        </w:rPr>
+        <w:t xml:space="preserve">el usuario buscado </w:t>
+      </w:r>
+      <w:r>
+        <w:rPr>
+          <w:lang w:val="es-ES"/>
+        </w:rPr>
+        <w:t xml:space="preserve">y lo devuelve </w:t>
+      </w:r>
+      <w:r>
+        <w:rPr>
+          <w:lang w:val="es-ES"/>
+        </w:rPr>
+        <w:t>o, en caso de que no exista, lanzar una excepción que indica que no fue encontrado.</w:t>
       </w:r>
     </w:p>
     <w:p>
       <w:pPr>
         <w:rPr>
-          <w:lang w:val="en-US"/>
+          <w:lang w:val="es-ES"/>
         </w:rPr>
       </w:pPr>
-      <w:bookmarkStart w:id="0" w:name="_GoBack"/>
+      <w:r>
+        <w:rPr>
+          <w:b/>
+          <w:lang w:val="es-ES"/>
+        </w:rPr>
+        <w:t>Req2</w:t>
+      </w:r>
+      <w:r>
+        <w:rPr>
+          <w:b/>
+          <w:lang w:val="es-ES"/>
+        </w:rPr>
+        <w:t xml:space="preserve">. Registrar </w:t>
+      </w:r>
+      <w:r>
+        <w:rPr>
+          <w:lang w:val="es-ES"/>
+        </w:rPr>
+        <w:t>el</w:t>
+      </w:r>
+      <w:r>
+        <w:rPr>
+          <w:lang w:val="es-ES"/>
+        </w:rPr>
+        <w:t xml:space="preserve"> nuevo usuario</w:t>
+      </w:r>
+      <w:r>
+        <w:rPr>
+          <w:lang w:val="es-ES"/>
+        </w:rPr>
+        <w:t xml:space="preserve"> que es ingresado</w:t>
+      </w:r>
+      <w:r>
+        <w:rPr>
+          <w:lang w:val="es-ES"/>
+        </w:rPr>
+        <w:t>, validando que se diligencien los campos requeridos</w:t>
+      </w:r>
+      <w:r>
+        <w:rPr>
+          <w:lang w:val="es-ES"/>
+        </w:rPr>
+        <w:t xml:space="preserve"> de este</w:t>
+      </w:r>
+      <w:r>
+        <w:rPr>
+          <w:lang w:val="es-ES"/>
+        </w:rPr>
+        <w:t>.</w:t>
+      </w:r>
+    </w:p>
+    <w:p>
+      <w:pPr>
+        <w:rPr>
+          <w:lang w:val="es-ES"/>
+        </w:rPr>
+      </w:pPr>
+      <w:r>
+        <w:rPr>
+          <w:b/>
+          <w:lang w:val="es-ES"/>
+        </w:rPr>
+        <w:t xml:space="preserve">Req3. Avanzar el turno </w:t>
+      </w:r>
+      <w:r>
+        <w:rPr>
+          <w:lang w:val="es-ES"/>
+        </w:rPr>
+        <w:t xml:space="preserve">actual cada vez que se atiende un cliente, indicando además si el usuario fue atendido o se había salido de la fila. </w:t>
+      </w:r>
+    </w:p>
+    <w:p>
+      <w:pPr>
+        <w:rPr>
+          <w:lang w:val="es-ES"/>
+        </w:rPr>
+      </w:pPr>
+    </w:p>
+    <w:p>
+      <w:pPr>
+        <w:rPr>
+          <w:b/>
+          <w:sz w:val="28"/>
+          <w:szCs w:val="28"/>
+          <w:u w:val="single"/>
+        </w:rPr>
+      </w:pPr>
+      <w:r>
+        <w:rPr>
+          <w:b/>
+          <w:sz w:val="28"/>
+          <w:szCs w:val="28"/>
+          <w:u w:val="single"/>
+        </w:rPr>
+        <w:t>ESCENARIOS</w:t>
+      </w:r>
+    </w:p>
+    <w:tbl>
+      <w:tblPr>
+        <w:tblStyle w:val="GridTable4"/>
+        <w:tblpPr w:leftFromText="180" w:rightFromText="180" w:vertAnchor="page" w:horzAnchor="margin" w:tblpXSpec="center" w:tblpY="5661"/>
+        <w:tblW w:w="11147" w:type="dxa"/>
+        <w:tblLook w:val="04A0" w:firstRow="1" w:lastRow="0" w:firstColumn="1" w:lastColumn="0" w:noHBand="0" w:noVBand="1"/>
+      </w:tblPr>
+      <w:tblGrid>
+        <w:gridCol w:w="1888"/>
+        <w:gridCol w:w="1617"/>
+        <w:gridCol w:w="7642"/>
+      </w:tblGrid>
+      <w:tr>
+        <w:trPr>
+          <w:cnfStyle w:val="100000000000" w:firstRow="1" w:lastRow="0" w:firstColumn="0" w:lastColumn="0" w:oddVBand="0" w:evenVBand="0" w:oddHBand="0" w:evenHBand="0" w:firstRowFirstColumn="0" w:firstRowLastColumn="0" w:lastRowFirstColumn="0" w:lastRowLastColumn="0"/>
+          <w:trHeight w:val="284"/>
+        </w:trPr>
+        <w:tc>
+          <w:tcPr>
+            <w:cnfStyle w:val="001000000000" w:firstRow="0" w:lastRow="0" w:firstColumn="1" w:lastColumn="0" w:oddVBand="0" w:evenVBand="0" w:oddHBand="0" w:evenHBand="0" w:firstRowFirstColumn="0" w:firstRowLastColumn="0" w:lastRowFirstColumn="0" w:lastRowLastColumn="0"/>
+            <w:tcW w:w="1888" w:type="dxa"/>
+            <w:shd w:val="clear" w:color="auto" w:fill="auto"/>
+            <w:noWrap/>
+            <w:hideMark/>
+          </w:tcPr>
+          <w:p>
+            <w:pPr>
+              <w:rPr>
+                <w:rFonts w:ascii="Times New Roman" w:hAnsi="Times New Roman" w:cs="Times New Roman"/>
+                <w:color w:val="auto"/>
+                <w:sz w:val="24"/>
+                <w:szCs w:val="24"/>
+              </w:rPr>
+            </w:pPr>
+            <w:proofErr w:type="spellStart"/>
+            <w:r>
+              <w:rPr>
+                <w:rFonts w:ascii="Times New Roman" w:hAnsi="Times New Roman" w:cs="Times New Roman"/>
+                <w:color w:val="auto"/>
+                <w:sz w:val="24"/>
+                <w:szCs w:val="24"/>
+              </w:rPr>
+              <w:t>Nombre</w:t>
+            </w:r>
+            <w:proofErr w:type="spellEnd"/>
+            <w:r>
+              <w:rPr>
+                <w:rFonts w:ascii="Times New Roman" w:hAnsi="Times New Roman" w:cs="Times New Roman"/>
+                <w:color w:val="auto"/>
+                <w:sz w:val="24"/>
+                <w:szCs w:val="24"/>
+              </w:rPr>
+              <w:t xml:space="preserve"> </w:t>
+            </w:r>
+          </w:p>
+        </w:tc>
+        <w:tc>
+          <w:tcPr>
+            <w:tcW w:w="1617" w:type="dxa"/>
+            <w:shd w:val="clear" w:color="auto" w:fill="auto"/>
+            <w:noWrap/>
+            <w:hideMark/>
+          </w:tcPr>
+          <w:p>
+            <w:pPr>
+              <w:cnfStyle w:val="100000000000" w:firstRow="1" w:lastRow="0" w:firstColumn="0" w:lastColumn="0" w:oddVBand="0" w:evenVBand="0" w:oddHBand="0" w:evenHBand="0" w:firstRowFirstColumn="0" w:firstRowLastColumn="0" w:lastRowFirstColumn="0" w:lastRowLastColumn="0"/>
+              <w:rPr>
+                <w:rFonts w:ascii="Times New Roman" w:hAnsi="Times New Roman" w:cs="Times New Roman"/>
+                <w:color w:val="auto"/>
+                <w:sz w:val="24"/>
+                <w:szCs w:val="24"/>
+              </w:rPr>
+            </w:pPr>
+            <w:proofErr w:type="spellStart"/>
+            <w:r>
+              <w:rPr>
+                <w:rFonts w:ascii="Times New Roman" w:hAnsi="Times New Roman" w:cs="Times New Roman"/>
+                <w:color w:val="auto"/>
+                <w:sz w:val="24"/>
+                <w:szCs w:val="24"/>
+              </w:rPr>
+              <w:t>Clase</w:t>
+            </w:r>
+            <w:proofErr w:type="spellEnd"/>
+            <w:r>
+              <w:rPr>
+                <w:rFonts w:ascii="Times New Roman" w:hAnsi="Times New Roman" w:cs="Times New Roman"/>
+                <w:color w:val="auto"/>
+                <w:sz w:val="24"/>
+                <w:szCs w:val="24"/>
+              </w:rPr>
+              <w:t xml:space="preserve"> </w:t>
+            </w:r>
+          </w:p>
+        </w:tc>
+        <w:tc>
+          <w:tcPr>
+            <w:tcW w:w="7642" w:type="dxa"/>
+            <w:shd w:val="clear" w:color="auto" w:fill="auto"/>
+            <w:noWrap/>
+            <w:hideMark/>
+          </w:tcPr>
+          <w:p>
+            <w:pPr>
+              <w:cnfStyle w:val="100000000000" w:firstRow="1" w:lastRow="0" w:firstColumn="0" w:lastColumn="0" w:oddVBand="0" w:evenVBand="0" w:oddHBand="0" w:evenHBand="0" w:firstRowFirstColumn="0" w:firstRowLastColumn="0" w:lastRowFirstColumn="0" w:lastRowLastColumn="0"/>
+              <w:rPr>
+                <w:rFonts w:ascii="Times New Roman" w:hAnsi="Times New Roman" w:cs="Times New Roman"/>
+                <w:color w:val="auto"/>
+                <w:sz w:val="24"/>
+                <w:szCs w:val="24"/>
+              </w:rPr>
+            </w:pPr>
+            <w:proofErr w:type="spellStart"/>
+            <w:r>
+              <w:rPr>
+                <w:rFonts w:ascii="Times New Roman" w:hAnsi="Times New Roman" w:cs="Times New Roman"/>
+                <w:color w:val="auto"/>
+                <w:sz w:val="24"/>
+                <w:szCs w:val="24"/>
+              </w:rPr>
+              <w:t>Escenario</w:t>
+            </w:r>
+            <w:proofErr w:type="spellEnd"/>
+          </w:p>
+        </w:tc>
+      </w:tr>
+      <w:tr>
+        <w:trPr>
+          <w:cnfStyle w:val="000000100000" w:firstRow="0" w:lastRow="0" w:firstColumn="0" w:lastColumn="0" w:oddVBand="0" w:evenVBand="0" w:oddHBand="1" w:evenHBand="0" w:firstRowFirstColumn="0" w:firstRowLastColumn="0" w:lastRowFirstColumn="0" w:lastRowLastColumn="0"/>
+          <w:trHeight w:val="284"/>
+        </w:trPr>
+        <w:tc>
+          <w:tcPr>
+            <w:cnfStyle w:val="001000000000" w:firstRow="0" w:lastRow="0" w:firstColumn="1" w:lastColumn="0" w:oddVBand="0" w:evenVBand="0" w:oddHBand="0" w:evenHBand="0" w:firstRowFirstColumn="0" w:firstRowLastColumn="0" w:lastRowFirstColumn="0" w:lastRowLastColumn="0"/>
+            <w:tcW w:w="1888" w:type="dxa"/>
+            <w:shd w:val="clear" w:color="auto" w:fill="auto"/>
+            <w:noWrap/>
+            <w:hideMark/>
+          </w:tcPr>
+          <w:p>
+            <w:pPr>
+              <w:rPr>
+                <w:rFonts w:ascii="Times New Roman" w:hAnsi="Times New Roman" w:cs="Times New Roman"/>
+                <w:sz w:val="24"/>
+                <w:szCs w:val="24"/>
+              </w:rPr>
+            </w:pPr>
+            <w:r>
+              <w:rPr>
+                <w:rFonts w:ascii="Times New Roman" w:hAnsi="Times New Roman" w:cs="Times New Roman"/>
+                <w:sz w:val="24"/>
+                <w:szCs w:val="24"/>
+              </w:rPr>
+              <w:t>setupS</w:t>
+            </w:r>
+            <w:r>
+              <w:rPr>
+                <w:rFonts w:ascii="Times New Roman" w:hAnsi="Times New Roman" w:cs="Times New Roman"/>
+                <w:sz w:val="24"/>
+                <w:szCs w:val="24"/>
+              </w:rPr>
+              <w:t>ce</w:t>
+            </w:r>
+            <w:r>
+              <w:rPr>
+                <w:rFonts w:ascii="Times New Roman" w:hAnsi="Times New Roman" w:cs="Times New Roman"/>
+                <w:sz w:val="24"/>
+                <w:szCs w:val="24"/>
+              </w:rPr>
+              <w:t>nary1</w:t>
+            </w:r>
+          </w:p>
+        </w:tc>
+        <w:tc>
+          <w:tcPr>
+            <w:tcW w:w="1617" w:type="dxa"/>
+            <w:shd w:val="clear" w:color="auto" w:fill="auto"/>
+            <w:noWrap/>
+            <w:hideMark/>
+          </w:tcPr>
+          <w:p>
+            <w:pPr>
+              <w:cnfStyle w:val="000000100000" w:firstRow="0" w:lastRow="0" w:firstColumn="0" w:lastColumn="0" w:oddVBand="0" w:evenVBand="0" w:oddHBand="1" w:evenHBand="0" w:firstRowFirstColumn="0" w:firstRowLastColumn="0" w:lastRowFirstColumn="0" w:lastRowLastColumn="0"/>
+              <w:rPr>
+                <w:rFonts w:ascii="Times New Roman" w:hAnsi="Times New Roman" w:cs="Times New Roman"/>
+                <w:sz w:val="24"/>
+                <w:szCs w:val="24"/>
+              </w:rPr>
+            </w:pPr>
+            <w:proofErr w:type="spellStart"/>
+            <w:r>
+              <w:rPr>
+                <w:rFonts w:ascii="Times New Roman" w:hAnsi="Times New Roman" w:cs="Times New Roman"/>
+                <w:sz w:val="24"/>
+                <w:szCs w:val="24"/>
+              </w:rPr>
+              <w:t>CompanyTest</w:t>
+            </w:r>
+            <w:proofErr w:type="spellEnd"/>
+          </w:p>
+        </w:tc>
+        <w:tc>
+          <w:tcPr>
+            <w:tcW w:w="7642" w:type="dxa"/>
+            <w:shd w:val="clear" w:color="auto" w:fill="auto"/>
+            <w:noWrap/>
+            <w:hideMark/>
+          </w:tcPr>
+          <w:p>
+            <w:pPr>
+              <w:autoSpaceDE w:val="0"/>
+              <w:autoSpaceDN w:val="0"/>
+              <w:adjustRightInd w:val="0"/>
+              <w:cnfStyle w:val="000000100000" w:firstRow="0" w:lastRow="0" w:firstColumn="0" w:lastColumn="0" w:oddVBand="0" w:evenVBand="0" w:oddHBand="1" w:evenHBand="0" w:firstRowFirstColumn="0" w:firstRowLastColumn="0" w:lastRowFirstColumn="0" w:lastRowLastColumn="0"/>
+              <w:rPr>
+                <w:rFonts w:ascii="Times New Roman" w:hAnsi="Times New Roman" w:cs="Times New Roman"/>
+                <w:sz w:val="24"/>
+                <w:szCs w:val="24"/>
+                <w:lang w:val="es-CO"/>
+              </w:rPr>
+            </w:pPr>
+            <w:r>
+              <w:rPr>
+                <w:rFonts w:ascii="Times New Roman" w:hAnsi="Times New Roman" w:cs="Times New Roman"/>
+                <w:sz w:val="24"/>
+                <w:szCs w:val="24"/>
+                <w:lang w:val="es-CO"/>
+              </w:rPr>
+              <w:t>Un objeto de clase Company.</w:t>
+            </w:r>
+          </w:p>
+        </w:tc>
+      </w:tr>
+      <w:tr>
+        <w:trPr>
+          <w:trHeight w:val="1281"/>
+        </w:trPr>
+        <w:tc>
+          <w:tcPr>
+            <w:cnfStyle w:val="001000000000" w:firstRow="0" w:lastRow="0" w:firstColumn="1" w:lastColumn="0" w:oddVBand="0" w:evenVBand="0" w:oddHBand="0" w:evenHBand="0" w:firstRowFirstColumn="0" w:firstRowLastColumn="0" w:lastRowFirstColumn="0" w:lastRowLastColumn="0"/>
+            <w:tcW w:w="1888" w:type="dxa"/>
+            <w:noWrap/>
+            <w:hideMark/>
+          </w:tcPr>
+          <w:p>
+            <w:pPr>
+              <w:rPr>
+                <w:rFonts w:ascii="Times New Roman" w:hAnsi="Times New Roman" w:cs="Times New Roman"/>
+                <w:sz w:val="24"/>
+                <w:szCs w:val="24"/>
+              </w:rPr>
+            </w:pPr>
+            <w:r>
+              <w:rPr>
+                <w:rFonts w:ascii="Times New Roman" w:hAnsi="Times New Roman" w:cs="Times New Roman"/>
+                <w:sz w:val="24"/>
+                <w:szCs w:val="24"/>
+              </w:rPr>
+              <w:t>setupScenary</w:t>
+            </w:r>
+            <w:r>
+              <w:rPr>
+                <w:rFonts w:ascii="Times New Roman" w:hAnsi="Times New Roman" w:cs="Times New Roman"/>
+                <w:sz w:val="24"/>
+                <w:szCs w:val="24"/>
+              </w:rPr>
+              <w:t>2</w:t>
+            </w:r>
+          </w:p>
+        </w:tc>
+        <w:tc>
+          <w:tcPr>
+            <w:tcW w:w="1617" w:type="dxa"/>
+            <w:noWrap/>
+            <w:hideMark/>
+          </w:tcPr>
+          <w:p>
+            <w:pPr>
+              <w:cnfStyle w:val="000000000000" w:firstRow="0" w:lastRow="0" w:firstColumn="0" w:lastColumn="0" w:oddVBand="0" w:evenVBand="0" w:oddHBand="0" w:evenHBand="0" w:firstRowFirstColumn="0" w:firstRowLastColumn="0" w:lastRowFirstColumn="0" w:lastRowLastColumn="0"/>
+              <w:rPr>
+                <w:rFonts w:ascii="Times New Roman" w:hAnsi="Times New Roman" w:cs="Times New Roman"/>
+                <w:sz w:val="24"/>
+                <w:szCs w:val="24"/>
+              </w:rPr>
+            </w:pPr>
+            <w:proofErr w:type="spellStart"/>
+            <w:r>
+              <w:rPr>
+                <w:rFonts w:ascii="Times New Roman" w:hAnsi="Times New Roman" w:cs="Times New Roman"/>
+                <w:sz w:val="24"/>
+                <w:szCs w:val="24"/>
+              </w:rPr>
+              <w:t>Company</w:t>
+            </w:r>
+            <w:r>
+              <w:rPr>
+                <w:rFonts w:ascii="Times New Roman" w:hAnsi="Times New Roman" w:cs="Times New Roman"/>
+                <w:sz w:val="24"/>
+                <w:szCs w:val="24"/>
+              </w:rPr>
+              <w:t>Test</w:t>
+            </w:r>
+            <w:proofErr w:type="spellEnd"/>
+          </w:p>
+        </w:tc>
+        <w:tc>
+          <w:tcPr>
+            <w:tcW w:w="7642" w:type="dxa"/>
+            <w:noWrap/>
+            <w:hideMark/>
+          </w:tcPr>
+          <w:p>
+            <w:pPr>
+              <w:cnfStyle w:val="000000000000" w:firstRow="0" w:lastRow="0" w:firstColumn="0" w:lastColumn="0" w:oddVBand="0" w:evenVBand="0" w:oddHBand="0" w:evenHBand="0" w:firstRowFirstColumn="0" w:firstRowLastColumn="0" w:lastRowFirstColumn="0" w:lastRowLastColumn="0"/>
+              <w:rPr>
+                <w:rFonts w:ascii="Times New Roman" w:hAnsi="Times New Roman" w:cs="Times New Roman"/>
+                <w:sz w:val="24"/>
+                <w:szCs w:val="24"/>
+                <w:lang w:val="es-CO"/>
+              </w:rPr>
+            </w:pPr>
+            <w:r>
+              <w:rPr>
+                <w:rFonts w:ascii="Times New Roman" w:hAnsi="Times New Roman" w:cs="Times New Roman"/>
+                <w:sz w:val="24"/>
+                <w:szCs w:val="24"/>
+                <w:lang w:val="es-CO"/>
+              </w:rPr>
+              <w:t xml:space="preserve">Un objeto de la clase </w:t>
+            </w:r>
+            <w:r>
+              <w:rPr>
+                <w:rFonts w:ascii="Times New Roman" w:hAnsi="Times New Roman" w:cs="Times New Roman"/>
+                <w:sz w:val="24"/>
+                <w:szCs w:val="24"/>
+                <w:lang w:val="es-CO"/>
+              </w:rPr>
+              <w:t xml:space="preserve">Company con un objeto de la clase </w:t>
+            </w:r>
+            <w:proofErr w:type="spellStart"/>
+            <w:r>
+              <w:rPr>
+                <w:rFonts w:ascii="Times New Roman" w:hAnsi="Times New Roman" w:cs="Times New Roman"/>
+                <w:sz w:val="24"/>
+                <w:szCs w:val="24"/>
+                <w:lang w:val="es-CO"/>
+              </w:rPr>
+              <w:t>User</w:t>
+            </w:r>
+            <w:proofErr w:type="spellEnd"/>
+            <w:r>
+              <w:rPr>
+                <w:rFonts w:ascii="Times New Roman" w:hAnsi="Times New Roman" w:cs="Times New Roman"/>
+                <w:sz w:val="24"/>
+                <w:szCs w:val="24"/>
+                <w:lang w:val="es-CO"/>
+              </w:rPr>
+              <w:t xml:space="preserve"> con los siguientes atributos:</w:t>
+            </w:r>
+          </w:p>
+          <w:p>
+            <w:pPr>
+              <w:pStyle w:val="ListParagraph"/>
+              <w:numPr>
+                <w:ilvl w:val="0"/>
+                <w:numId w:val="2"/>
+              </w:numPr>
+              <w:autoSpaceDE w:val="0"/>
+              <w:autoSpaceDN w:val="0"/>
+              <w:adjustRightInd w:val="0"/>
+              <w:cnfStyle w:val="000000000000" w:firstRow="0" w:lastRow="0" w:firstColumn="0" w:lastColumn="0" w:oddVBand="0" w:evenVBand="0" w:oddHBand="0" w:evenHBand="0" w:firstRowFirstColumn="0" w:firstRowLastColumn="0" w:lastRowFirstColumn="0" w:lastRowLastColumn="0"/>
+              <w:rPr>
+                <w:rFonts w:ascii="Consolas" w:hAnsi="Consolas" w:cs="Consolas"/>
+                <w:sz w:val="20"/>
+                <w:szCs w:val="20"/>
+              </w:rPr>
+            </w:pPr>
+            <w:r>
+              <w:rPr>
+                <w:rFonts w:ascii="Consolas" w:hAnsi="Consolas" w:cs="Consolas"/>
+                <w:sz w:val="20"/>
+                <w:szCs w:val="20"/>
+              </w:rPr>
+              <w:t>id = “</w:t>
+            </w:r>
+            <w:r>
+              <w:rPr>
+                <w:rFonts w:ascii="Consolas" w:hAnsi="Consolas" w:cs="Consolas"/>
+                <w:sz w:val="20"/>
+                <w:szCs w:val="20"/>
+              </w:rPr>
+              <w:t>09876</w:t>
+            </w:r>
+            <w:r>
+              <w:rPr>
+                <w:rFonts w:ascii="Consolas" w:hAnsi="Consolas" w:cs="Consolas"/>
+                <w:sz w:val="20"/>
+                <w:szCs w:val="20"/>
+              </w:rPr>
+              <w:t>”;</w:t>
+            </w:r>
+          </w:p>
+          <w:p>
+            <w:pPr>
+              <w:pStyle w:val="ListParagraph"/>
+              <w:numPr>
+                <w:ilvl w:val="0"/>
+                <w:numId w:val="2"/>
+              </w:numPr>
+              <w:autoSpaceDE w:val="0"/>
+              <w:autoSpaceDN w:val="0"/>
+              <w:adjustRightInd w:val="0"/>
+              <w:cnfStyle w:val="000000000000" w:firstRow="0" w:lastRow="0" w:firstColumn="0" w:lastColumn="0" w:oddVBand="0" w:evenVBand="0" w:oddHBand="0" w:evenHBand="0" w:firstRowFirstColumn="0" w:firstRowLastColumn="0" w:lastRowFirstColumn="0" w:lastRowLastColumn="0"/>
+              <w:rPr>
+                <w:rFonts w:ascii="Consolas" w:hAnsi="Consolas" w:cs="Consolas"/>
+                <w:sz w:val="20"/>
+                <w:szCs w:val="20"/>
+              </w:rPr>
+            </w:pPr>
+            <w:proofErr w:type="spellStart"/>
+            <w:r>
+              <w:rPr>
+                <w:rFonts w:ascii="Consolas" w:hAnsi="Consolas" w:cs="Consolas"/>
+                <w:sz w:val="20"/>
+                <w:szCs w:val="20"/>
+              </w:rPr>
+              <w:t>idtype</w:t>
+            </w:r>
+            <w:proofErr w:type="spellEnd"/>
+            <w:r>
+              <w:rPr>
+                <w:rFonts w:ascii="Consolas" w:hAnsi="Consolas" w:cs="Consolas"/>
+                <w:sz w:val="20"/>
+                <w:szCs w:val="20"/>
+              </w:rPr>
+              <w:t xml:space="preserve"> = 4</w:t>
+            </w:r>
+            <w:r>
+              <w:rPr>
+                <w:rFonts w:ascii="Consolas" w:hAnsi="Consolas" w:cs="Consolas"/>
+                <w:sz w:val="20"/>
+                <w:szCs w:val="20"/>
+              </w:rPr>
+              <w:t>;</w:t>
+            </w:r>
+          </w:p>
+          <w:p>
+            <w:pPr>
+              <w:pStyle w:val="ListParagraph"/>
+              <w:numPr>
+                <w:ilvl w:val="0"/>
+                <w:numId w:val="2"/>
+              </w:numPr>
+              <w:autoSpaceDE w:val="0"/>
+              <w:autoSpaceDN w:val="0"/>
+              <w:adjustRightInd w:val="0"/>
+              <w:cnfStyle w:val="000000000000" w:firstRow="0" w:lastRow="0" w:firstColumn="0" w:lastColumn="0" w:oddVBand="0" w:evenVBand="0" w:oddHBand="0" w:evenHBand="0" w:firstRowFirstColumn="0" w:firstRowLastColumn="0" w:lastRowFirstColumn="0" w:lastRowLastColumn="0"/>
+              <w:rPr>
+                <w:rFonts w:ascii="Consolas" w:hAnsi="Consolas" w:cs="Consolas"/>
+                <w:sz w:val="20"/>
+                <w:szCs w:val="20"/>
+              </w:rPr>
+            </w:pPr>
+            <w:proofErr w:type="spellStart"/>
+            <w:r>
+              <w:rPr>
+                <w:rFonts w:ascii="Consolas" w:hAnsi="Consolas" w:cs="Consolas"/>
+                <w:sz w:val="20"/>
+                <w:szCs w:val="20"/>
+              </w:rPr>
+              <w:t>firstName</w:t>
+            </w:r>
+            <w:proofErr w:type="spellEnd"/>
+            <w:r>
+              <w:rPr>
+                <w:rFonts w:ascii="Consolas" w:hAnsi="Consolas" w:cs="Consolas"/>
+                <w:sz w:val="20"/>
+                <w:szCs w:val="20"/>
+              </w:rPr>
+              <w:t xml:space="preserve"> = “</w:t>
+            </w:r>
+            <w:proofErr w:type="spellStart"/>
+            <w:r>
+              <w:rPr>
+                <w:rFonts w:ascii="Consolas" w:hAnsi="Consolas" w:cs="Consolas"/>
+                <w:sz w:val="20"/>
+                <w:szCs w:val="20"/>
+              </w:rPr>
+              <w:t>Taemin</w:t>
+            </w:r>
+            <w:proofErr w:type="spellEnd"/>
+            <w:r>
+              <w:rPr>
+                <w:rFonts w:ascii="Consolas" w:hAnsi="Consolas" w:cs="Consolas"/>
+                <w:sz w:val="20"/>
+                <w:szCs w:val="20"/>
+              </w:rPr>
+              <w:t>”;</w:t>
+            </w:r>
+          </w:p>
+          <w:p>
+            <w:pPr>
+              <w:pStyle w:val="ListParagraph"/>
+              <w:numPr>
+                <w:ilvl w:val="0"/>
+                <w:numId w:val="2"/>
+              </w:numPr>
+              <w:autoSpaceDE w:val="0"/>
+              <w:autoSpaceDN w:val="0"/>
+              <w:adjustRightInd w:val="0"/>
+              <w:cnfStyle w:val="000000000000" w:firstRow="0" w:lastRow="0" w:firstColumn="0" w:lastColumn="0" w:oddVBand="0" w:evenVBand="0" w:oddHBand="0" w:evenHBand="0" w:firstRowFirstColumn="0" w:firstRowLastColumn="0" w:lastRowFirstColumn="0" w:lastRowLastColumn="0"/>
+              <w:rPr>
+                <w:rFonts w:ascii="Consolas" w:hAnsi="Consolas" w:cs="Consolas"/>
+                <w:sz w:val="20"/>
+                <w:szCs w:val="20"/>
+              </w:rPr>
+            </w:pPr>
+            <w:proofErr w:type="spellStart"/>
+            <w:r>
+              <w:rPr>
+                <w:rFonts w:ascii="Consolas" w:hAnsi="Consolas" w:cs="Consolas"/>
+                <w:sz w:val="20"/>
+                <w:szCs w:val="20"/>
+              </w:rPr>
+              <w:t>lastName</w:t>
+            </w:r>
+            <w:proofErr w:type="spellEnd"/>
+            <w:r>
+              <w:rPr>
+                <w:rFonts w:ascii="Consolas" w:hAnsi="Consolas" w:cs="Consolas"/>
+                <w:sz w:val="20"/>
+                <w:szCs w:val="20"/>
+              </w:rPr>
+              <w:t xml:space="preserve"> = “</w:t>
+            </w:r>
+            <w:r>
+              <w:rPr>
+                <w:rFonts w:ascii="Consolas" w:hAnsi="Consolas" w:cs="Consolas"/>
+                <w:sz w:val="20"/>
+                <w:szCs w:val="20"/>
+              </w:rPr>
+              <w:t>Lee</w:t>
+            </w:r>
+            <w:r>
+              <w:rPr>
+                <w:rFonts w:ascii="Consolas" w:hAnsi="Consolas" w:cs="Consolas"/>
+                <w:sz w:val="20"/>
+                <w:szCs w:val="20"/>
+              </w:rPr>
+              <w:t>”;</w:t>
+            </w:r>
+          </w:p>
+          <w:p>
+            <w:pPr>
+              <w:pStyle w:val="ListParagraph"/>
+              <w:numPr>
+                <w:ilvl w:val="0"/>
+                <w:numId w:val="2"/>
+              </w:numPr>
+              <w:autoSpaceDE w:val="0"/>
+              <w:autoSpaceDN w:val="0"/>
+              <w:adjustRightInd w:val="0"/>
+              <w:cnfStyle w:val="000000000000" w:firstRow="0" w:lastRow="0" w:firstColumn="0" w:lastColumn="0" w:oddVBand="0" w:evenVBand="0" w:oddHBand="0" w:evenHBand="0" w:firstRowFirstColumn="0" w:firstRowLastColumn="0" w:lastRowFirstColumn="0" w:lastRowLastColumn="0"/>
+              <w:rPr>
+                <w:rFonts w:ascii="Consolas" w:hAnsi="Consolas" w:cs="Consolas"/>
+                <w:sz w:val="20"/>
+                <w:szCs w:val="20"/>
+              </w:rPr>
+            </w:pPr>
+            <w:r>
+              <w:rPr>
+                <w:rFonts w:ascii="Consolas" w:hAnsi="Consolas" w:cs="Consolas"/>
+                <w:sz w:val="20"/>
+                <w:szCs w:val="20"/>
+              </w:rPr>
+              <w:t>phone = “</w:t>
+            </w:r>
+            <w:r>
+              <w:rPr>
+                <w:rFonts w:ascii="Consolas" w:hAnsi="Consolas" w:cs="Consolas"/>
+                <w:bCs/>
+                <w:sz w:val="20"/>
+                <w:szCs w:val="20"/>
+              </w:rPr>
+              <w:t>58394</w:t>
+            </w:r>
+            <w:r>
+              <w:rPr>
+                <w:rFonts w:ascii="Consolas" w:hAnsi="Consolas" w:cs="Consolas"/>
+                <w:bCs/>
+                <w:sz w:val="20"/>
+                <w:szCs w:val="20"/>
+              </w:rPr>
+              <w:t>”</w:t>
+            </w:r>
+            <w:r>
+              <w:rPr>
+                <w:rFonts w:ascii="Consolas" w:hAnsi="Consolas" w:cs="Consolas"/>
+                <w:sz w:val="20"/>
+                <w:szCs w:val="20"/>
+              </w:rPr>
+              <w:t>;</w:t>
+            </w:r>
+          </w:p>
+          <w:p>
+            <w:pPr>
+              <w:pStyle w:val="ListParagraph"/>
+              <w:numPr>
+                <w:ilvl w:val="0"/>
+                <w:numId w:val="1"/>
+              </w:numPr>
+              <w:cnfStyle w:val="000000000000" w:firstRow="0" w:lastRow="0" w:firstColumn="0" w:lastColumn="0" w:oddVBand="0" w:evenVBand="0" w:oddHBand="0" w:evenHBand="0" w:firstRowFirstColumn="0" w:firstRowLastColumn="0" w:lastRowFirstColumn="0" w:lastRowLastColumn="0"/>
+              <w:rPr>
+                <w:rFonts w:ascii="Times New Roman" w:hAnsi="Times New Roman" w:cs="Times New Roman"/>
+                <w:sz w:val="24"/>
+                <w:szCs w:val="24"/>
+                <w:lang w:val="es-CO"/>
+              </w:rPr>
+            </w:pPr>
+            <w:proofErr w:type="spellStart"/>
+            <w:r>
+              <w:rPr>
+                <w:rFonts w:ascii="Consolas" w:hAnsi="Consolas" w:cs="Consolas"/>
+                <w:sz w:val="20"/>
+                <w:szCs w:val="20"/>
+              </w:rPr>
+              <w:t>dir</w:t>
+            </w:r>
+            <w:proofErr w:type="spellEnd"/>
+            <w:r>
+              <w:rPr>
+                <w:rFonts w:ascii="Consolas" w:hAnsi="Consolas" w:cs="Consolas"/>
+                <w:sz w:val="20"/>
+                <w:szCs w:val="20"/>
+              </w:rPr>
+              <w:t xml:space="preserve"> = “random”</w:t>
+            </w:r>
+          </w:p>
+          <w:p>
+            <w:pPr>
+              <w:cnfStyle w:val="000000000000" w:firstRow="0" w:lastRow="0" w:firstColumn="0" w:lastColumn="0" w:oddVBand="0" w:evenVBand="0" w:oddHBand="0" w:evenHBand="0" w:firstRowFirstColumn="0" w:firstRowLastColumn="0" w:lastRowFirstColumn="0" w:lastRowLastColumn="0"/>
+              <w:rPr>
+                <w:rFonts w:ascii="Times New Roman" w:hAnsi="Times New Roman" w:cs="Times New Roman"/>
+                <w:sz w:val="24"/>
+                <w:szCs w:val="24"/>
+                <w:lang w:val="es-CO"/>
+              </w:rPr>
+            </w:pPr>
+            <w:r>
+              <w:rPr>
+                <w:rFonts w:ascii="Times New Roman" w:hAnsi="Times New Roman" w:cs="Times New Roman"/>
+                <w:sz w:val="24"/>
+                <w:szCs w:val="24"/>
+                <w:lang w:val="es-CO"/>
+              </w:rPr>
+              <w:t xml:space="preserve">Tanto el objeto de la clase Company como el objeto de la clase </w:t>
+            </w:r>
+            <w:proofErr w:type="spellStart"/>
+            <w:r>
+              <w:rPr>
+                <w:rFonts w:ascii="Times New Roman" w:hAnsi="Times New Roman" w:cs="Times New Roman"/>
+                <w:sz w:val="24"/>
+                <w:szCs w:val="24"/>
+                <w:lang w:val="es-CO"/>
+              </w:rPr>
+              <w:t>User</w:t>
+            </w:r>
+            <w:proofErr w:type="spellEnd"/>
+            <w:r>
+              <w:rPr>
+                <w:rFonts w:ascii="Times New Roman" w:hAnsi="Times New Roman" w:cs="Times New Roman"/>
+                <w:sz w:val="24"/>
+                <w:szCs w:val="24"/>
+                <w:lang w:val="es-CO"/>
+              </w:rPr>
+              <w:t xml:space="preserve"> tienen asociados un objeto de la clase </w:t>
+            </w:r>
+            <w:proofErr w:type="spellStart"/>
+            <w:r>
+              <w:rPr>
+                <w:rFonts w:ascii="Times New Roman" w:hAnsi="Times New Roman" w:cs="Times New Roman"/>
+                <w:sz w:val="24"/>
+                <w:szCs w:val="24"/>
+                <w:lang w:val="es-CO"/>
+              </w:rPr>
+              <w:t>Turn</w:t>
+            </w:r>
+            <w:proofErr w:type="spellEnd"/>
+            <w:r>
+              <w:rPr>
+                <w:rFonts w:ascii="Times New Roman" w:hAnsi="Times New Roman" w:cs="Times New Roman"/>
+                <w:sz w:val="24"/>
+                <w:szCs w:val="24"/>
+                <w:lang w:val="es-CO"/>
+              </w:rPr>
+              <w:t xml:space="preserve"> con los siguientes atributos:</w:t>
+            </w:r>
+          </w:p>
+          <w:p>
+            <w:pPr>
+              <w:pStyle w:val="ListParagraph"/>
+              <w:numPr>
+                <w:ilvl w:val="0"/>
+                <w:numId w:val="1"/>
+              </w:numPr>
+              <w:cnfStyle w:val="000000000000" w:firstRow="0" w:lastRow="0" w:firstColumn="0" w:lastColumn="0" w:oddVBand="0" w:evenVBand="0" w:oddHBand="0" w:evenHBand="0" w:firstRowFirstColumn="0" w:firstRowLastColumn="0" w:lastRowFirstColumn="0" w:lastRowLastColumn="0"/>
+              <w:rPr>
+                <w:rFonts w:ascii="Times New Roman" w:hAnsi="Times New Roman" w:cs="Times New Roman"/>
+                <w:sz w:val="24"/>
+                <w:szCs w:val="24"/>
+                <w:lang w:val="es-CO"/>
+              </w:rPr>
+            </w:pPr>
+            <w:proofErr w:type="spellStart"/>
+            <w:r>
+              <w:rPr>
+                <w:rFonts w:ascii="Times New Roman" w:hAnsi="Times New Roman" w:cs="Times New Roman"/>
+                <w:sz w:val="24"/>
+                <w:szCs w:val="24"/>
+                <w:lang w:val="es-CO"/>
+              </w:rPr>
+              <w:t>actualLetter</w:t>
+            </w:r>
+            <w:proofErr w:type="spellEnd"/>
+            <w:r>
+              <w:rPr>
+                <w:rFonts w:ascii="Times New Roman" w:hAnsi="Times New Roman" w:cs="Times New Roman"/>
+                <w:sz w:val="24"/>
+                <w:szCs w:val="24"/>
+                <w:lang w:val="es-CO"/>
+              </w:rPr>
+              <w:t xml:space="preserve"> = ‘A’</w:t>
+            </w:r>
+          </w:p>
+          <w:p>
+            <w:pPr>
+              <w:pStyle w:val="ListParagraph"/>
+              <w:numPr>
+                <w:ilvl w:val="0"/>
+                <w:numId w:val="1"/>
+              </w:numPr>
+              <w:cnfStyle w:val="000000000000" w:firstRow="0" w:lastRow="0" w:firstColumn="0" w:lastColumn="0" w:oddVBand="0" w:evenVBand="0" w:oddHBand="0" w:evenHBand="0" w:firstRowFirstColumn="0" w:firstRowLastColumn="0" w:lastRowFirstColumn="0" w:lastRowLastColumn="0"/>
+              <w:rPr>
+                <w:rFonts w:ascii="Times New Roman" w:hAnsi="Times New Roman" w:cs="Times New Roman"/>
+                <w:sz w:val="24"/>
+                <w:szCs w:val="24"/>
+                <w:lang w:val="es-CO"/>
+              </w:rPr>
+            </w:pPr>
+            <w:r>
+              <w:rPr>
+                <w:rFonts w:ascii="Times New Roman" w:hAnsi="Times New Roman" w:cs="Times New Roman"/>
+                <w:sz w:val="24"/>
+                <w:szCs w:val="24"/>
+                <w:lang w:val="es-CO"/>
+              </w:rPr>
+              <w:t>actual</w:t>
+            </w:r>
+            <w:proofErr w:type="spellStart"/>
+            <w:r>
+              <w:rPr>
+                <w:rFonts w:ascii="Times New Roman" w:hAnsi="Times New Roman" w:cs="Times New Roman"/>
+                <w:sz w:val="24"/>
+                <w:szCs w:val="24"/>
+                <w:lang w:val="es-ES"/>
+              </w:rPr>
+              <w:t>Number</w:t>
+            </w:r>
+            <w:proofErr w:type="spellEnd"/>
+            <w:r>
+              <w:rPr>
+                <w:rFonts w:ascii="Times New Roman" w:hAnsi="Times New Roman" w:cs="Times New Roman"/>
+                <w:sz w:val="24"/>
+                <w:szCs w:val="24"/>
+                <w:lang w:val="es-ES"/>
+              </w:rPr>
+              <w:t xml:space="preserve"> = 1</w:t>
+            </w:r>
+          </w:p>
+        </w:tc>
+      </w:tr>
       <w:bookmarkEnd w:id="0"/>
+    </w:tbl>
+    <w:p>
+      <w:pPr>
+        <w:rPr>
+          <w:lang w:val="es-ES"/>
+        </w:rPr>
+      </w:pPr>
+    </w:p>
+    <w:p>
+      <w:pPr>
+        <w:rPr>
+          <w:b/>
+          <w:sz w:val="28"/>
+          <w:szCs w:val="28"/>
+          <w:u w:val="single"/>
+        </w:rPr>
+      </w:pPr>
     </w:p>
     <w:p>
       <w:pPr>
@@ -2096,7 +3015,6 @@
                 <w:sz w:val="24"/>
                 <w:szCs w:val="24"/>
               </w:rPr>
-              <w:lastRenderedPageBreak/>
               <w:t xml:space="preserve">recorrer el arreglo, la primera posición debe contener el número 1, y la </w:t>
             </w:r>
             <w:r>
@@ -2138,6 +3056,243 @@
     </w:sectPr>
   </w:body>
 </w:document>
+</file>
+
+<file path=word/numbering.xml><?xml version="1.0" encoding="utf-8"?>
+<w:numbering xmlns:wpc="http://schemas.microsoft.com/office/word/2010/wordprocessingCanvas" xmlns:cx="http://schemas.microsoft.com/office/drawing/2014/chartex" xmlns:mc="http://schemas.openxmlformats.org/markup-compatibility/2006" xmlns:o="urn:schemas-microsoft-com:office:office" xmlns:r="http://schemas.openxmlformats.org/officeDocument/2006/relationships" xmlns:m="http://schemas.openxmlformats.org/officeDocument/2006/math" xmlns:v="urn:schemas-microsoft-com:vml" xmlns:wp14="http://schemas.microsoft.com/office/word/2010/wordprocessingDrawing" xmlns:wp="http://schemas.openxmlformats.org/drawingml/2006/wordprocessingDrawing" xmlns:w10="urn:schemas-microsoft-com:office:word" xmlns:w="http://schemas.openxmlformats.org/wordprocessingml/2006/main" xmlns:w14="http://schemas.microsoft.com/office/word/2010/wordml" xmlns:w15="http://schemas.microsoft.com/office/word/2012/wordml" xmlns:w16se="http://schemas.microsoft.com/office/word/2015/wordml/symex" xmlns:wpg="http://schemas.microsoft.com/office/word/2010/wordprocessingGroup" xmlns:wpi="http://schemas.microsoft.com/office/word/2010/wordprocessingInk" xmlns:wne="http://schemas.microsoft.com/office/word/2006/wordml" xmlns:wps="http://schemas.microsoft.com/office/word/2010/wordprocessingShape" mc:Ignorable="w14 w15 w16se wp14">
+  <w:abstractNum w:abstractNumId="0" w15:restartNumberingAfterBreak="0">
+    <w:nsid w:val="065932D4"/>
+    <w:multiLevelType w:val="hybridMultilevel"/>
+    <w:tmpl w:val="CA02590E"/>
+    <w:lvl w:ilvl="0" w:tplc="240A0001">
+      <w:start w:val="1"/>
+      <w:numFmt w:val="bullet"/>
+      <w:lvlText w:val=""/>
+      <w:lvlJc w:val="left"/>
+      <w:pPr>
+        <w:ind w:left="720" w:hanging="360"/>
+      </w:pPr>
+      <w:rPr>
+        <w:rFonts w:ascii="Symbol" w:hAnsi="Symbol" w:hint="default"/>
+      </w:rPr>
+    </w:lvl>
+    <w:lvl w:ilvl="1" w:tplc="240A0003" w:tentative="1">
+      <w:start w:val="1"/>
+      <w:numFmt w:val="bullet"/>
+      <w:lvlText w:val="o"/>
+      <w:lvlJc w:val="left"/>
+      <w:pPr>
+        <w:ind w:left="1440" w:hanging="360"/>
+      </w:pPr>
+      <w:rPr>
+        <w:rFonts w:ascii="Courier New" w:hAnsi="Courier New" w:cs="Courier New" w:hint="default"/>
+      </w:rPr>
+    </w:lvl>
+    <w:lvl w:ilvl="2" w:tplc="240A0005" w:tentative="1">
+      <w:start w:val="1"/>
+      <w:numFmt w:val="bullet"/>
+      <w:lvlText w:val=""/>
+      <w:lvlJc w:val="left"/>
+      <w:pPr>
+        <w:ind w:left="2160" w:hanging="360"/>
+      </w:pPr>
+      <w:rPr>
+        <w:rFonts w:ascii="Wingdings" w:hAnsi="Wingdings" w:hint="default"/>
+      </w:rPr>
+    </w:lvl>
+    <w:lvl w:ilvl="3" w:tplc="240A0001" w:tentative="1">
+      <w:start w:val="1"/>
+      <w:numFmt w:val="bullet"/>
+      <w:lvlText w:val=""/>
+      <w:lvlJc w:val="left"/>
+      <w:pPr>
+        <w:ind w:left="2880" w:hanging="360"/>
+      </w:pPr>
+      <w:rPr>
+        <w:rFonts w:ascii="Symbol" w:hAnsi="Symbol" w:hint="default"/>
+      </w:rPr>
+    </w:lvl>
+    <w:lvl w:ilvl="4" w:tplc="240A0003" w:tentative="1">
+      <w:start w:val="1"/>
+      <w:numFmt w:val="bullet"/>
+      <w:lvlText w:val="o"/>
+      <w:lvlJc w:val="left"/>
+      <w:pPr>
+        <w:ind w:left="3600" w:hanging="360"/>
+      </w:pPr>
+      <w:rPr>
+        <w:rFonts w:ascii="Courier New" w:hAnsi="Courier New" w:cs="Courier New" w:hint="default"/>
+      </w:rPr>
+    </w:lvl>
+    <w:lvl w:ilvl="5" w:tplc="240A0005" w:tentative="1">
+      <w:start w:val="1"/>
+      <w:numFmt w:val="bullet"/>
+      <w:lvlText w:val=""/>
+      <w:lvlJc w:val="left"/>
+      <w:pPr>
+        <w:ind w:left="4320" w:hanging="360"/>
+      </w:pPr>
+      <w:rPr>
+        <w:rFonts w:ascii="Wingdings" w:hAnsi="Wingdings" w:hint="default"/>
+      </w:rPr>
+    </w:lvl>
+    <w:lvl w:ilvl="6" w:tplc="240A0001" w:tentative="1">
+      <w:start w:val="1"/>
+      <w:numFmt w:val="bullet"/>
+      <w:lvlText w:val=""/>
+      <w:lvlJc w:val="left"/>
+      <w:pPr>
+        <w:ind w:left="5040" w:hanging="360"/>
+      </w:pPr>
+      <w:rPr>
+        <w:rFonts w:ascii="Symbol" w:hAnsi="Symbol" w:hint="default"/>
+      </w:rPr>
+    </w:lvl>
+    <w:lvl w:ilvl="7" w:tplc="240A0003" w:tentative="1">
+      <w:start w:val="1"/>
+      <w:numFmt w:val="bullet"/>
+      <w:lvlText w:val="o"/>
+      <w:lvlJc w:val="left"/>
+      <w:pPr>
+        <w:ind w:left="5760" w:hanging="360"/>
+      </w:pPr>
+      <w:rPr>
+        <w:rFonts w:ascii="Courier New" w:hAnsi="Courier New" w:cs="Courier New" w:hint="default"/>
+      </w:rPr>
+    </w:lvl>
+    <w:lvl w:ilvl="8" w:tplc="240A0005" w:tentative="1">
+      <w:start w:val="1"/>
+      <w:numFmt w:val="bullet"/>
+      <w:lvlText w:val=""/>
+      <w:lvlJc w:val="left"/>
+      <w:pPr>
+        <w:ind w:left="6480" w:hanging="360"/>
+      </w:pPr>
+      <w:rPr>
+        <w:rFonts w:ascii="Wingdings" w:hAnsi="Wingdings" w:hint="default"/>
+      </w:rPr>
+    </w:lvl>
+  </w:abstractNum>
+  <w:abstractNum w:abstractNumId="1" w15:restartNumberingAfterBreak="0">
+    <w:nsid w:val="7DB55080"/>
+    <w:multiLevelType w:val="hybridMultilevel"/>
+    <w:tmpl w:val="1EA29EFA"/>
+    <w:lvl w:ilvl="0" w:tplc="240A0001">
+      <w:start w:val="1"/>
+      <w:numFmt w:val="bullet"/>
+      <w:lvlText w:val=""/>
+      <w:lvlJc w:val="left"/>
+      <w:pPr>
+        <w:ind w:left="720" w:hanging="360"/>
+      </w:pPr>
+      <w:rPr>
+        <w:rFonts w:ascii="Symbol" w:hAnsi="Symbol" w:hint="default"/>
+      </w:rPr>
+    </w:lvl>
+    <w:lvl w:ilvl="1" w:tplc="240A0003" w:tentative="1">
+      <w:start w:val="1"/>
+      <w:numFmt w:val="bullet"/>
+      <w:lvlText w:val="o"/>
+      <w:lvlJc w:val="left"/>
+      <w:pPr>
+        <w:ind w:left="1440" w:hanging="360"/>
+      </w:pPr>
+      <w:rPr>
+        <w:rFonts w:ascii="Courier New" w:hAnsi="Courier New" w:cs="Courier New" w:hint="default"/>
+      </w:rPr>
+    </w:lvl>
+    <w:lvl w:ilvl="2" w:tplc="240A0005" w:tentative="1">
+      <w:start w:val="1"/>
+      <w:numFmt w:val="bullet"/>
+      <w:lvlText w:val=""/>
+      <w:lvlJc w:val="left"/>
+      <w:pPr>
+        <w:ind w:left="2160" w:hanging="360"/>
+      </w:pPr>
+      <w:rPr>
+        <w:rFonts w:ascii="Wingdings" w:hAnsi="Wingdings" w:hint="default"/>
+      </w:rPr>
+    </w:lvl>
+    <w:lvl w:ilvl="3" w:tplc="240A0001" w:tentative="1">
+      <w:start w:val="1"/>
+      <w:numFmt w:val="bullet"/>
+      <w:lvlText w:val=""/>
+      <w:lvlJc w:val="left"/>
+      <w:pPr>
+        <w:ind w:left="2880" w:hanging="360"/>
+      </w:pPr>
+      <w:rPr>
+        <w:rFonts w:ascii="Symbol" w:hAnsi="Symbol" w:hint="default"/>
+      </w:rPr>
+    </w:lvl>
+    <w:lvl w:ilvl="4" w:tplc="240A0003" w:tentative="1">
+      <w:start w:val="1"/>
+      <w:numFmt w:val="bullet"/>
+      <w:lvlText w:val="o"/>
+      <w:lvlJc w:val="left"/>
+      <w:pPr>
+        <w:ind w:left="3600" w:hanging="360"/>
+      </w:pPr>
+      <w:rPr>
+        <w:rFonts w:ascii="Courier New" w:hAnsi="Courier New" w:cs="Courier New" w:hint="default"/>
+      </w:rPr>
+    </w:lvl>
+    <w:lvl w:ilvl="5" w:tplc="240A0005" w:tentative="1">
+      <w:start w:val="1"/>
+      <w:numFmt w:val="bullet"/>
+      <w:lvlText w:val=""/>
+      <w:lvlJc w:val="left"/>
+      <w:pPr>
+        <w:ind w:left="4320" w:hanging="360"/>
+      </w:pPr>
+      <w:rPr>
+        <w:rFonts w:ascii="Wingdings" w:hAnsi="Wingdings" w:hint="default"/>
+      </w:rPr>
+    </w:lvl>
+    <w:lvl w:ilvl="6" w:tplc="240A0001" w:tentative="1">
+      <w:start w:val="1"/>
+      <w:numFmt w:val="bullet"/>
+      <w:lvlText w:val=""/>
+      <w:lvlJc w:val="left"/>
+      <w:pPr>
+        <w:ind w:left="5040" w:hanging="360"/>
+      </w:pPr>
+      <w:rPr>
+        <w:rFonts w:ascii="Symbol" w:hAnsi="Symbol" w:hint="default"/>
+      </w:rPr>
+    </w:lvl>
+    <w:lvl w:ilvl="7" w:tplc="240A0003" w:tentative="1">
+      <w:start w:val="1"/>
+      <w:numFmt w:val="bullet"/>
+      <w:lvlText w:val="o"/>
+      <w:lvlJc w:val="left"/>
+      <w:pPr>
+        <w:ind w:left="5760" w:hanging="360"/>
+      </w:pPr>
+      <w:rPr>
+        <w:rFonts w:ascii="Courier New" w:hAnsi="Courier New" w:cs="Courier New" w:hint="default"/>
+      </w:rPr>
+    </w:lvl>
+    <w:lvl w:ilvl="8" w:tplc="240A0005" w:tentative="1">
+      <w:start w:val="1"/>
+      <w:numFmt w:val="bullet"/>
+      <w:lvlText w:val=""/>
+      <w:lvlJc w:val="left"/>
+      <w:pPr>
+        <w:ind w:left="6480" w:hanging="360"/>
+      </w:pPr>
+      <w:rPr>
+        <w:rFonts w:ascii="Wingdings" w:hAnsi="Wingdings" w:hint="default"/>
+      </w:rPr>
+    </w:lvl>
+  </w:abstractNum>
+  <w:num w:numId="1">
+    <w:abstractNumId w:val="1"/>
+  </w:num>
+  <w:num w:numId="2">
+    <w:abstractNumId w:val="0"/>
+  </w:num>
+</w:numbering>
 </file>
 
 <file path=word/styles.xml><?xml version="1.0" encoding="utf-8"?>
@@ -2537,6 +3692,7 @@
   <w:style w:type="character" w:default="1" w:styleId="DefaultParagraphFont">
     <w:name w:val="Default Paragraph Font"/>
     <w:uiPriority w:val="1"/>
+    <w:semiHidden/>
     <w:unhideWhenUsed/>
   </w:style>
   <w:style w:type="table" w:default="1" w:styleId="TableNormal">
@@ -2638,6 +3794,17 @@
         <w:shd w:val="clear" w:color="auto" w:fill="CCCCCC" w:themeFill="text1" w:themeFillTint="33"/>
       </w:tcPr>
     </w:tblStylePr>
+  </w:style>
+  <w:style w:type="paragraph" w:styleId="ListParagraph">
+    <w:name w:val="List Paragraph"/>
+    <w:basedOn w:val="Normal"/>
+    <w:uiPriority w:val="34"/>
+    <w:qFormat/>
+    <w:rsid w:val="00D71ECA"/>
+    <w:pPr>
+      <w:ind w:left="720"/>
+      <w:contextualSpacing/>
+    </w:pPr>
   </w:style>
 </w:styles>
 </file>

</xml_diff>

<commit_message>
Actualized written documentation. Added new methods to TestCompany. Corrected a constant in User, and some mispelling in TestUser
</commit_message>
<xml_diff>
--- a/doc/Design.docx
+++ b/doc/Design.docx
@@ -11,7 +11,6 @@
           <w:u w:val="single"/>
         </w:rPr>
       </w:pPr>
-      <w:bookmarkStart w:id="0" w:name="_GoBack"/>
       <w:r>
         <w:rPr>
           <w:b/>
@@ -957,7 +956,6 @@
           </w:p>
         </w:tc>
       </w:tr>
-      <w:bookmarkEnd w:id="0"/>
     </w:tbl>
     <w:p>
       <w:pPr>
@@ -2498,11 +2496,11 @@
         <w:tblLook w:val="04A0" w:firstRow="1" w:lastRow="0" w:firstColumn="1" w:lastColumn="0" w:noHBand="0" w:noVBand="1"/>
       </w:tblPr>
       <w:tblGrid>
-        <w:gridCol w:w="738"/>
-        <w:gridCol w:w="1527"/>
-        <w:gridCol w:w="1163"/>
-        <w:gridCol w:w="3732"/>
-        <w:gridCol w:w="2180"/>
+        <w:gridCol w:w="734"/>
+        <w:gridCol w:w="1520"/>
+        <w:gridCol w:w="1760"/>
+        <w:gridCol w:w="3299"/>
+        <w:gridCol w:w="2027"/>
       </w:tblGrid>
       <w:tr>
         <w:trPr>
@@ -2909,6 +2907,14 @@
                 <w:szCs w:val="24"/>
               </w:rPr>
             </w:pPr>
+            <w:r>
+              <w:rPr>
+                <w:rFonts w:ascii="Times New Roman" w:eastAsia="Times New Roman" w:hAnsi="Times New Roman" w:cs="Times New Roman"/>
+                <w:sz w:val="24"/>
+                <w:szCs w:val="24"/>
+              </w:rPr>
+              <w:t>setupScenary1()</w:t>
+            </w:r>
           </w:p>
         </w:tc>
         <w:tc>
@@ -3043,6 +3049,771 @@
                 <w:szCs w:val="24"/>
               </w:rPr>
             </w:pPr>
+          </w:p>
+        </w:tc>
+      </w:tr>
+    </w:tbl>
+    <w:p/>
+    <w:tbl>
+      <w:tblPr>
+        <w:tblW w:w="0" w:type="auto"/>
+        <w:tblCellMar>
+          <w:top w:w="15" w:type="dxa"/>
+          <w:left w:w="15" w:type="dxa"/>
+          <w:bottom w:w="15" w:type="dxa"/>
+          <w:right w:w="15" w:type="dxa"/>
+        </w:tblCellMar>
+        <w:tblLook w:val="04A0" w:firstRow="1" w:lastRow="0" w:firstColumn="1" w:lastColumn="0" w:noHBand="0" w:noVBand="1"/>
+      </w:tblPr>
+      <w:tblGrid>
+        <w:gridCol w:w="1134"/>
+        <w:gridCol w:w="1160"/>
+        <w:gridCol w:w="1760"/>
+        <w:gridCol w:w="3339"/>
+        <w:gridCol w:w="1947"/>
+      </w:tblGrid>
+      <w:tr>
+        <w:trPr>
+          <w:trHeight w:val="400"/>
+        </w:trPr>
+        <w:tc>
+          <w:tcPr>
+            <w:tcW w:w="0" w:type="auto"/>
+            <w:gridSpan w:val="5"/>
+            <w:tcBorders>
+              <w:top w:val="single" w:sz="8" w:space="0" w:color="000000"/>
+              <w:left w:val="single" w:sz="8" w:space="0" w:color="000000"/>
+              <w:bottom w:val="single" w:sz="8" w:space="0" w:color="000000"/>
+              <w:right w:val="single" w:sz="8" w:space="0" w:color="000000"/>
+            </w:tcBorders>
+            <w:tcMar>
+              <w:top w:w="100" w:type="dxa"/>
+              <w:left w:w="100" w:type="dxa"/>
+              <w:bottom w:w="100" w:type="dxa"/>
+              <w:right w:w="100" w:type="dxa"/>
+            </w:tcMar>
+            <w:hideMark/>
+          </w:tcPr>
+          <w:p>
+            <w:pPr>
+              <w:spacing w:after="0" w:line="240" w:lineRule="auto"/>
+              <w:rPr>
+                <w:rFonts w:ascii="Times New Roman" w:eastAsia="Times New Roman" w:hAnsi="Times New Roman" w:cs="Times New Roman"/>
+                <w:sz w:val="24"/>
+                <w:szCs w:val="24"/>
+              </w:rPr>
+            </w:pPr>
+            <w:r>
+              <w:rPr>
+                <w:rFonts w:ascii="Arial" w:eastAsia="Times New Roman" w:hAnsi="Arial" w:cs="Arial"/>
+                <w:b/>
+                <w:bCs/>
+                <w:color w:val="000000"/>
+                <w:sz w:val="20"/>
+                <w:szCs w:val="20"/>
+              </w:rPr>
+              <w:lastRenderedPageBreak/>
+              <w:t>Objetivo de la Prueba:</w:t>
+            </w:r>
+            <w:r>
+              <w:rPr>
+                <w:rFonts w:ascii="Arial" w:eastAsia="Times New Roman" w:hAnsi="Arial" w:cs="Arial"/>
+                <w:color w:val="000000"/>
+                <w:sz w:val="20"/>
+                <w:szCs w:val="20"/>
+              </w:rPr>
+              <w:t xml:space="preserve"> Comprobar</w:t>
+            </w:r>
+            <w:r>
+              <w:rPr>
+                <w:rFonts w:ascii="Arial" w:eastAsia="Times New Roman" w:hAnsi="Arial" w:cs="Arial"/>
+                <w:color w:val="000000"/>
+                <w:sz w:val="20"/>
+                <w:szCs w:val="20"/>
+              </w:rPr>
+              <w:t xml:space="preserve"> que </w:t>
+            </w:r>
+            <w:r>
+              <w:rPr>
+                <w:rFonts w:ascii="Arial" w:eastAsia="Times New Roman" w:hAnsi="Arial" w:cs="Arial"/>
+                <w:color w:val="000000"/>
+                <w:sz w:val="20"/>
+                <w:szCs w:val="20"/>
+              </w:rPr>
+              <w:t>un usuario es agregado correctamente.</w:t>
+            </w:r>
+          </w:p>
+        </w:tc>
+      </w:tr>
+      <w:tr>
+        <w:tc>
+          <w:tcPr>
+            <w:tcW w:w="0" w:type="auto"/>
+            <w:tcBorders>
+              <w:top w:val="single" w:sz="8" w:space="0" w:color="000000"/>
+              <w:left w:val="single" w:sz="8" w:space="0" w:color="000000"/>
+              <w:bottom w:val="single" w:sz="8" w:space="0" w:color="000000"/>
+              <w:right w:val="single" w:sz="8" w:space="0" w:color="000000"/>
+            </w:tcBorders>
+            <w:shd w:val="clear" w:color="auto" w:fill="EFEFEF"/>
+            <w:tcMar>
+              <w:top w:w="100" w:type="dxa"/>
+              <w:left w:w="100" w:type="dxa"/>
+              <w:bottom w:w="100" w:type="dxa"/>
+              <w:right w:w="100" w:type="dxa"/>
+            </w:tcMar>
+            <w:hideMark/>
+          </w:tcPr>
+          <w:p>
+            <w:pPr>
+              <w:spacing w:after="0" w:line="240" w:lineRule="auto"/>
+              <w:rPr>
+                <w:rFonts w:ascii="Times New Roman" w:eastAsia="Times New Roman" w:hAnsi="Times New Roman" w:cs="Times New Roman"/>
+                <w:sz w:val="24"/>
+                <w:szCs w:val="24"/>
+              </w:rPr>
+            </w:pPr>
+            <w:r>
+              <w:rPr>
+                <w:rFonts w:ascii="Arial" w:eastAsia="Times New Roman" w:hAnsi="Arial" w:cs="Arial"/>
+                <w:b/>
+                <w:bCs/>
+                <w:color w:val="000000"/>
+                <w:sz w:val="20"/>
+                <w:szCs w:val="20"/>
+              </w:rPr>
+              <w:t>Clase</w:t>
+            </w:r>
+          </w:p>
+        </w:tc>
+        <w:tc>
+          <w:tcPr>
+            <w:tcW w:w="0" w:type="auto"/>
+            <w:tcBorders>
+              <w:top w:val="single" w:sz="8" w:space="0" w:color="000000"/>
+              <w:left w:val="single" w:sz="8" w:space="0" w:color="000000"/>
+              <w:bottom w:val="single" w:sz="8" w:space="0" w:color="000000"/>
+              <w:right w:val="single" w:sz="8" w:space="0" w:color="000000"/>
+            </w:tcBorders>
+            <w:shd w:val="clear" w:color="auto" w:fill="EFEFEF"/>
+            <w:tcMar>
+              <w:top w:w="100" w:type="dxa"/>
+              <w:left w:w="100" w:type="dxa"/>
+              <w:bottom w:w="100" w:type="dxa"/>
+              <w:right w:w="100" w:type="dxa"/>
+            </w:tcMar>
+            <w:hideMark/>
+          </w:tcPr>
+          <w:p>
+            <w:pPr>
+              <w:spacing w:after="0" w:line="240" w:lineRule="auto"/>
+              <w:rPr>
+                <w:rFonts w:ascii="Times New Roman" w:eastAsia="Times New Roman" w:hAnsi="Times New Roman" w:cs="Times New Roman"/>
+                <w:sz w:val="24"/>
+                <w:szCs w:val="24"/>
+              </w:rPr>
+            </w:pPr>
+            <w:r>
+              <w:rPr>
+                <w:rFonts w:ascii="Arial" w:eastAsia="Times New Roman" w:hAnsi="Arial" w:cs="Arial"/>
+                <w:b/>
+                <w:bCs/>
+                <w:color w:val="000000"/>
+                <w:sz w:val="20"/>
+                <w:szCs w:val="20"/>
+              </w:rPr>
+              <w:t>Método</w:t>
+            </w:r>
+          </w:p>
+        </w:tc>
+        <w:tc>
+          <w:tcPr>
+            <w:tcW w:w="0" w:type="auto"/>
+            <w:tcBorders>
+              <w:top w:val="single" w:sz="8" w:space="0" w:color="000000"/>
+              <w:left w:val="single" w:sz="8" w:space="0" w:color="000000"/>
+              <w:bottom w:val="single" w:sz="8" w:space="0" w:color="000000"/>
+              <w:right w:val="single" w:sz="8" w:space="0" w:color="000000"/>
+            </w:tcBorders>
+            <w:shd w:val="clear" w:color="auto" w:fill="EFEFEF"/>
+            <w:tcMar>
+              <w:top w:w="100" w:type="dxa"/>
+              <w:left w:w="100" w:type="dxa"/>
+              <w:bottom w:w="100" w:type="dxa"/>
+              <w:right w:w="100" w:type="dxa"/>
+            </w:tcMar>
+            <w:hideMark/>
+          </w:tcPr>
+          <w:p>
+            <w:pPr>
+              <w:spacing w:after="0" w:line="240" w:lineRule="auto"/>
+              <w:rPr>
+                <w:rFonts w:ascii="Times New Roman" w:eastAsia="Times New Roman" w:hAnsi="Times New Roman" w:cs="Times New Roman"/>
+                <w:sz w:val="24"/>
+                <w:szCs w:val="24"/>
+              </w:rPr>
+            </w:pPr>
+            <w:r>
+              <w:rPr>
+                <w:rFonts w:ascii="Arial" w:eastAsia="Times New Roman" w:hAnsi="Arial" w:cs="Arial"/>
+                <w:b/>
+                <w:bCs/>
+                <w:color w:val="000000"/>
+                <w:sz w:val="20"/>
+                <w:szCs w:val="20"/>
+              </w:rPr>
+              <w:t>Escenario</w:t>
+            </w:r>
+          </w:p>
+        </w:tc>
+        <w:tc>
+          <w:tcPr>
+            <w:tcW w:w="3681" w:type="dxa"/>
+            <w:tcBorders>
+              <w:top w:val="single" w:sz="8" w:space="0" w:color="000000"/>
+              <w:left w:val="single" w:sz="8" w:space="0" w:color="000000"/>
+              <w:bottom w:val="single" w:sz="8" w:space="0" w:color="000000"/>
+              <w:right w:val="single" w:sz="8" w:space="0" w:color="000000"/>
+            </w:tcBorders>
+            <w:shd w:val="clear" w:color="auto" w:fill="EFEFEF"/>
+            <w:tcMar>
+              <w:top w:w="100" w:type="dxa"/>
+              <w:left w:w="100" w:type="dxa"/>
+              <w:bottom w:w="100" w:type="dxa"/>
+              <w:right w:w="100" w:type="dxa"/>
+            </w:tcMar>
+            <w:hideMark/>
+          </w:tcPr>
+          <w:p>
+            <w:pPr>
+              <w:spacing w:after="0" w:line="240" w:lineRule="auto"/>
+              <w:rPr>
+                <w:rFonts w:ascii="Times New Roman" w:eastAsia="Times New Roman" w:hAnsi="Times New Roman" w:cs="Times New Roman"/>
+                <w:sz w:val="24"/>
+                <w:szCs w:val="24"/>
+              </w:rPr>
+            </w:pPr>
+            <w:r>
+              <w:rPr>
+                <w:rFonts w:ascii="Arial" w:eastAsia="Times New Roman" w:hAnsi="Arial" w:cs="Arial"/>
+                <w:b/>
+                <w:bCs/>
+                <w:color w:val="000000"/>
+                <w:sz w:val="20"/>
+                <w:szCs w:val="20"/>
+              </w:rPr>
+              <w:t>Valores de Entrada</w:t>
+            </w:r>
+          </w:p>
+        </w:tc>
+        <w:tc>
+          <w:tcPr>
+            <w:tcW w:w="2150" w:type="dxa"/>
+            <w:tcBorders>
+              <w:top w:val="single" w:sz="8" w:space="0" w:color="000000"/>
+              <w:left w:val="single" w:sz="8" w:space="0" w:color="000000"/>
+              <w:bottom w:val="single" w:sz="8" w:space="0" w:color="000000"/>
+              <w:right w:val="single" w:sz="8" w:space="0" w:color="000000"/>
+            </w:tcBorders>
+            <w:shd w:val="clear" w:color="auto" w:fill="EFEFEF"/>
+            <w:tcMar>
+              <w:top w:w="100" w:type="dxa"/>
+              <w:left w:w="100" w:type="dxa"/>
+              <w:bottom w:w="100" w:type="dxa"/>
+              <w:right w:w="100" w:type="dxa"/>
+            </w:tcMar>
+            <w:hideMark/>
+          </w:tcPr>
+          <w:p>
+            <w:pPr>
+              <w:spacing w:after="0" w:line="240" w:lineRule="auto"/>
+              <w:rPr>
+                <w:rFonts w:ascii="Times New Roman" w:eastAsia="Times New Roman" w:hAnsi="Times New Roman" w:cs="Times New Roman"/>
+                <w:sz w:val="24"/>
+                <w:szCs w:val="24"/>
+              </w:rPr>
+            </w:pPr>
+            <w:r>
+              <w:rPr>
+                <w:rFonts w:ascii="Arial" w:eastAsia="Times New Roman" w:hAnsi="Arial" w:cs="Arial"/>
+                <w:b/>
+                <w:bCs/>
+                <w:color w:val="000000"/>
+                <w:sz w:val="20"/>
+                <w:szCs w:val="20"/>
+              </w:rPr>
+              <w:t>Resultado</w:t>
+            </w:r>
+          </w:p>
+        </w:tc>
+      </w:tr>
+      <w:tr>
+        <w:tc>
+          <w:tcPr>
+            <w:tcW w:w="0" w:type="auto"/>
+            <w:tcBorders>
+              <w:top w:val="single" w:sz="8" w:space="0" w:color="000000"/>
+              <w:left w:val="single" w:sz="8" w:space="0" w:color="000000"/>
+              <w:bottom w:val="single" w:sz="8" w:space="0" w:color="000000"/>
+              <w:right w:val="single" w:sz="8" w:space="0" w:color="000000"/>
+            </w:tcBorders>
+            <w:tcMar>
+              <w:top w:w="100" w:type="dxa"/>
+              <w:left w:w="100" w:type="dxa"/>
+              <w:bottom w:w="100" w:type="dxa"/>
+              <w:right w:w="100" w:type="dxa"/>
+            </w:tcMar>
+            <w:hideMark/>
+          </w:tcPr>
+          <w:p>
+            <w:pPr>
+              <w:spacing w:after="0" w:line="240" w:lineRule="auto"/>
+              <w:rPr>
+                <w:rFonts w:ascii="Times New Roman" w:eastAsia="Times New Roman" w:hAnsi="Times New Roman" w:cs="Times New Roman"/>
+                <w:sz w:val="24"/>
+                <w:szCs w:val="24"/>
+              </w:rPr>
+            </w:pPr>
+            <w:r>
+              <w:rPr>
+                <w:rFonts w:ascii="Times New Roman" w:eastAsia="Times New Roman" w:hAnsi="Times New Roman" w:cs="Times New Roman"/>
+                <w:sz w:val="24"/>
+                <w:szCs w:val="24"/>
+              </w:rPr>
+              <w:t>Company</w:t>
+            </w:r>
+          </w:p>
+        </w:tc>
+        <w:tc>
+          <w:tcPr>
+            <w:tcW w:w="0" w:type="auto"/>
+            <w:tcBorders>
+              <w:top w:val="single" w:sz="8" w:space="0" w:color="000000"/>
+              <w:left w:val="single" w:sz="8" w:space="0" w:color="000000"/>
+              <w:bottom w:val="single" w:sz="8" w:space="0" w:color="000000"/>
+              <w:right w:val="single" w:sz="8" w:space="0" w:color="000000"/>
+            </w:tcBorders>
+            <w:tcMar>
+              <w:top w:w="100" w:type="dxa"/>
+              <w:left w:w="100" w:type="dxa"/>
+              <w:bottom w:w="100" w:type="dxa"/>
+              <w:right w:w="100" w:type="dxa"/>
+            </w:tcMar>
+            <w:hideMark/>
+          </w:tcPr>
+          <w:p>
+            <w:pPr>
+              <w:spacing w:after="0" w:line="240" w:lineRule="auto"/>
+              <w:rPr>
+                <w:rFonts w:ascii="Times New Roman" w:eastAsia="Times New Roman" w:hAnsi="Times New Roman" w:cs="Times New Roman"/>
+                <w:sz w:val="24"/>
+                <w:szCs w:val="24"/>
+              </w:rPr>
+            </w:pPr>
+            <w:proofErr w:type="spellStart"/>
+            <w:r>
+              <w:rPr>
+                <w:rFonts w:ascii="Times New Roman" w:eastAsia="Times New Roman" w:hAnsi="Times New Roman" w:cs="Times New Roman"/>
+                <w:sz w:val="24"/>
+                <w:szCs w:val="24"/>
+              </w:rPr>
+              <w:t>addUser</w:t>
+            </w:r>
+            <w:proofErr w:type="spellEnd"/>
+            <w:r>
+              <w:rPr>
+                <w:rFonts w:ascii="Times New Roman" w:eastAsia="Times New Roman" w:hAnsi="Times New Roman" w:cs="Times New Roman"/>
+                <w:sz w:val="24"/>
+                <w:szCs w:val="24"/>
+              </w:rPr>
+              <w:t>()</w:t>
+            </w:r>
+          </w:p>
+        </w:tc>
+        <w:tc>
+          <w:tcPr>
+            <w:tcW w:w="0" w:type="auto"/>
+            <w:tcBorders>
+              <w:top w:val="single" w:sz="8" w:space="0" w:color="000000"/>
+              <w:left w:val="single" w:sz="8" w:space="0" w:color="000000"/>
+              <w:bottom w:val="single" w:sz="8" w:space="0" w:color="000000"/>
+              <w:right w:val="single" w:sz="8" w:space="0" w:color="000000"/>
+            </w:tcBorders>
+            <w:tcMar>
+              <w:top w:w="100" w:type="dxa"/>
+              <w:left w:w="100" w:type="dxa"/>
+              <w:bottom w:w="100" w:type="dxa"/>
+              <w:right w:w="100" w:type="dxa"/>
+            </w:tcMar>
+            <w:hideMark/>
+          </w:tcPr>
+          <w:p>
+            <w:pPr>
+              <w:spacing w:after="0" w:line="240" w:lineRule="auto"/>
+              <w:rPr>
+                <w:rFonts w:ascii="Times New Roman" w:eastAsia="Times New Roman" w:hAnsi="Times New Roman" w:cs="Times New Roman"/>
+                <w:sz w:val="24"/>
+                <w:szCs w:val="24"/>
+              </w:rPr>
+            </w:pPr>
+            <w:r>
+              <w:rPr>
+                <w:rFonts w:ascii="Times New Roman" w:eastAsia="Times New Roman" w:hAnsi="Times New Roman" w:cs="Times New Roman"/>
+                <w:sz w:val="24"/>
+                <w:szCs w:val="24"/>
+              </w:rPr>
+              <w:t>setupScenary1()</w:t>
+            </w:r>
+          </w:p>
+          <w:p>
+            <w:pPr>
+              <w:spacing w:after="0" w:line="240" w:lineRule="auto"/>
+              <w:rPr>
+                <w:rFonts w:ascii="Times New Roman" w:eastAsia="Times New Roman" w:hAnsi="Times New Roman" w:cs="Times New Roman"/>
+                <w:sz w:val="24"/>
+                <w:szCs w:val="24"/>
+              </w:rPr>
+            </w:pPr>
+            <w:r>
+              <w:rPr>
+                <w:rFonts w:ascii="Times New Roman" w:eastAsia="Times New Roman" w:hAnsi="Times New Roman" w:cs="Times New Roman"/>
+                <w:sz w:val="24"/>
+                <w:szCs w:val="24"/>
+              </w:rPr>
+              <w:t>setupScenary2()</w:t>
+            </w:r>
+          </w:p>
+        </w:tc>
+        <w:tc>
+          <w:tcPr>
+            <w:tcW w:w="3681" w:type="dxa"/>
+            <w:tcBorders>
+              <w:top w:val="single" w:sz="8" w:space="0" w:color="000000"/>
+              <w:left w:val="single" w:sz="8" w:space="0" w:color="000000"/>
+              <w:bottom w:val="single" w:sz="8" w:space="0" w:color="000000"/>
+              <w:right w:val="single" w:sz="8" w:space="0" w:color="000000"/>
+            </w:tcBorders>
+            <w:tcMar>
+              <w:top w:w="100" w:type="dxa"/>
+              <w:left w:w="100" w:type="dxa"/>
+              <w:bottom w:w="100" w:type="dxa"/>
+              <w:right w:w="100" w:type="dxa"/>
+            </w:tcMar>
+            <w:hideMark/>
+          </w:tcPr>
+          <w:p>
+            <w:pPr>
+              <w:spacing w:after="0" w:line="240" w:lineRule="auto"/>
+              <w:rPr>
+                <w:rFonts w:ascii="Times New Roman" w:eastAsia="Times New Roman" w:hAnsi="Times New Roman" w:cs="Times New Roman"/>
+                <w:sz w:val="24"/>
+                <w:szCs w:val="24"/>
+              </w:rPr>
+            </w:pPr>
+            <w:r>
+              <w:rPr>
+                <w:rFonts w:ascii="Times New Roman" w:eastAsia="Times New Roman" w:hAnsi="Times New Roman" w:cs="Times New Roman"/>
+                <w:sz w:val="24"/>
+                <w:szCs w:val="24"/>
+              </w:rPr>
+              <w:t>Nuevo usuario a agregar, con los siguientes atributos:</w:t>
+            </w:r>
+          </w:p>
+          <w:p>
+            <w:pPr>
+              <w:pStyle w:val="ListParagraph"/>
+              <w:numPr>
+                <w:ilvl w:val="0"/>
+                <w:numId w:val="4"/>
+              </w:numPr>
+              <w:autoSpaceDE w:val="0"/>
+              <w:autoSpaceDN w:val="0"/>
+              <w:adjustRightInd w:val="0"/>
+              <w:spacing w:after="0" w:line="240" w:lineRule="auto"/>
+              <w:rPr>
+                <w:rFonts w:ascii="Consolas" w:hAnsi="Consolas" w:cs="Consolas"/>
+                <w:sz w:val="20"/>
+                <w:szCs w:val="20"/>
+                <w:lang w:val="en-US"/>
+              </w:rPr>
+            </w:pPr>
+            <w:r>
+              <w:rPr>
+                <w:rFonts w:ascii="Consolas" w:hAnsi="Consolas" w:cs="Consolas"/>
+                <w:sz w:val="20"/>
+                <w:szCs w:val="20"/>
+                <w:lang w:val="en-US"/>
+              </w:rPr>
+              <w:t>id = “123456”;</w:t>
+            </w:r>
+          </w:p>
+          <w:p>
+            <w:pPr>
+              <w:pStyle w:val="ListParagraph"/>
+              <w:numPr>
+                <w:ilvl w:val="0"/>
+                <w:numId w:val="4"/>
+              </w:numPr>
+              <w:autoSpaceDE w:val="0"/>
+              <w:autoSpaceDN w:val="0"/>
+              <w:adjustRightInd w:val="0"/>
+              <w:spacing w:after="0" w:line="240" w:lineRule="auto"/>
+              <w:rPr>
+                <w:rFonts w:ascii="Consolas" w:hAnsi="Consolas" w:cs="Consolas"/>
+                <w:sz w:val="20"/>
+                <w:szCs w:val="20"/>
+                <w:lang w:val="en-US"/>
+              </w:rPr>
+            </w:pPr>
+            <w:proofErr w:type="spellStart"/>
+            <w:r>
+              <w:rPr>
+                <w:rFonts w:ascii="Consolas" w:hAnsi="Consolas" w:cs="Consolas"/>
+                <w:sz w:val="20"/>
+                <w:szCs w:val="20"/>
+                <w:lang w:val="en-US"/>
+              </w:rPr>
+              <w:t>idtype</w:t>
+            </w:r>
+            <w:proofErr w:type="spellEnd"/>
+            <w:r>
+              <w:rPr>
+                <w:rFonts w:ascii="Consolas" w:hAnsi="Consolas" w:cs="Consolas"/>
+                <w:sz w:val="20"/>
+                <w:szCs w:val="20"/>
+                <w:lang w:val="en-US"/>
+              </w:rPr>
+              <w:t xml:space="preserve"> = 1;</w:t>
+            </w:r>
+          </w:p>
+          <w:p>
+            <w:pPr>
+              <w:pStyle w:val="ListParagraph"/>
+              <w:numPr>
+                <w:ilvl w:val="0"/>
+                <w:numId w:val="4"/>
+              </w:numPr>
+              <w:autoSpaceDE w:val="0"/>
+              <w:autoSpaceDN w:val="0"/>
+              <w:adjustRightInd w:val="0"/>
+              <w:spacing w:after="0" w:line="240" w:lineRule="auto"/>
+              <w:rPr>
+                <w:rFonts w:ascii="Consolas" w:hAnsi="Consolas" w:cs="Consolas"/>
+                <w:sz w:val="20"/>
+                <w:szCs w:val="20"/>
+                <w:lang w:val="en-US"/>
+              </w:rPr>
+            </w:pPr>
+            <w:proofErr w:type="spellStart"/>
+            <w:r>
+              <w:rPr>
+                <w:rFonts w:ascii="Consolas" w:hAnsi="Consolas" w:cs="Consolas"/>
+                <w:sz w:val="20"/>
+                <w:szCs w:val="20"/>
+                <w:lang w:val="en-US"/>
+              </w:rPr>
+              <w:t>firstName</w:t>
+            </w:r>
+            <w:proofErr w:type="spellEnd"/>
+            <w:r>
+              <w:rPr>
+                <w:rFonts w:ascii="Consolas" w:hAnsi="Consolas" w:cs="Consolas"/>
+                <w:sz w:val="20"/>
+                <w:szCs w:val="20"/>
+                <w:lang w:val="en-US"/>
+              </w:rPr>
+              <w:t xml:space="preserve"> = “Toshiro”;</w:t>
+            </w:r>
+          </w:p>
+          <w:p>
+            <w:pPr>
+              <w:pStyle w:val="ListParagraph"/>
+              <w:numPr>
+                <w:ilvl w:val="0"/>
+                <w:numId w:val="4"/>
+              </w:numPr>
+              <w:autoSpaceDE w:val="0"/>
+              <w:autoSpaceDN w:val="0"/>
+              <w:adjustRightInd w:val="0"/>
+              <w:spacing w:after="0" w:line="240" w:lineRule="auto"/>
+              <w:rPr>
+                <w:rFonts w:ascii="Consolas" w:hAnsi="Consolas" w:cs="Consolas"/>
+                <w:sz w:val="20"/>
+                <w:szCs w:val="20"/>
+                <w:lang w:val="en-US"/>
+              </w:rPr>
+            </w:pPr>
+            <w:proofErr w:type="spellStart"/>
+            <w:r>
+              <w:rPr>
+                <w:rFonts w:ascii="Consolas" w:hAnsi="Consolas" w:cs="Consolas"/>
+                <w:sz w:val="20"/>
+                <w:szCs w:val="20"/>
+                <w:lang w:val="en-US"/>
+              </w:rPr>
+              <w:t>lastName</w:t>
+            </w:r>
+            <w:proofErr w:type="spellEnd"/>
+            <w:r>
+              <w:rPr>
+                <w:rFonts w:ascii="Consolas" w:hAnsi="Consolas" w:cs="Consolas"/>
+                <w:sz w:val="20"/>
+                <w:szCs w:val="20"/>
+                <w:lang w:val="en-US"/>
+              </w:rPr>
+              <w:t xml:space="preserve"> = “Kang”;</w:t>
+            </w:r>
+          </w:p>
+          <w:p>
+            <w:pPr>
+              <w:pStyle w:val="ListParagraph"/>
+              <w:numPr>
+                <w:ilvl w:val="0"/>
+                <w:numId w:val="4"/>
+              </w:numPr>
+              <w:spacing w:after="0" w:line="240" w:lineRule="auto"/>
+              <w:rPr>
+                <w:rFonts w:ascii="Consolas" w:hAnsi="Consolas" w:cs="Consolas"/>
+                <w:sz w:val="20"/>
+                <w:szCs w:val="20"/>
+                <w:lang w:val="en-US"/>
+              </w:rPr>
+            </w:pPr>
+            <w:r>
+              <w:rPr>
+                <w:rFonts w:ascii="Consolas" w:hAnsi="Consolas" w:cs="Consolas"/>
+                <w:sz w:val="20"/>
+                <w:szCs w:val="20"/>
+                <w:lang w:val="en-US"/>
+              </w:rPr>
+              <w:t>phone = “</w:t>
+            </w:r>
+            <w:r>
+              <w:rPr>
+                <w:rFonts w:ascii="Consolas" w:hAnsi="Consolas" w:cs="Consolas"/>
+                <w:bCs/>
+                <w:sz w:val="20"/>
+                <w:szCs w:val="20"/>
+                <w:lang w:val="en-US"/>
+              </w:rPr>
+              <w:t>333333”</w:t>
+            </w:r>
+            <w:r>
+              <w:rPr>
+                <w:rFonts w:ascii="Consolas" w:hAnsi="Consolas" w:cs="Consolas"/>
+                <w:sz w:val="20"/>
+                <w:szCs w:val="20"/>
+                <w:lang w:val="en-US"/>
+              </w:rPr>
+              <w:t>;</w:t>
+            </w:r>
+          </w:p>
+          <w:p>
+            <w:pPr>
+              <w:pStyle w:val="ListParagraph"/>
+              <w:numPr>
+                <w:ilvl w:val="0"/>
+                <w:numId w:val="3"/>
+              </w:numPr>
+              <w:spacing w:after="0" w:line="240" w:lineRule="auto"/>
+              <w:rPr>
+                <w:rFonts w:ascii="Times New Roman" w:eastAsia="Times New Roman" w:hAnsi="Times New Roman" w:cs="Times New Roman"/>
+                <w:sz w:val="24"/>
+                <w:szCs w:val="24"/>
+              </w:rPr>
+            </w:pPr>
+            <w:proofErr w:type="spellStart"/>
+            <w:r>
+              <w:rPr>
+                <w:rFonts w:ascii="Consolas" w:hAnsi="Consolas" w:cs="Consolas"/>
+                <w:sz w:val="20"/>
+                <w:szCs w:val="20"/>
+              </w:rPr>
+              <w:t>dir</w:t>
+            </w:r>
+            <w:proofErr w:type="spellEnd"/>
+            <w:r>
+              <w:rPr>
+                <w:rFonts w:ascii="Consolas" w:hAnsi="Consolas" w:cs="Consolas"/>
+                <w:sz w:val="20"/>
+                <w:szCs w:val="20"/>
+              </w:rPr>
+              <w:t xml:space="preserve"> = “</w:t>
+            </w:r>
+            <w:proofErr w:type="spellStart"/>
+            <w:r>
+              <w:rPr>
+                <w:rFonts w:ascii="Consolas" w:hAnsi="Consolas" w:cs="Consolas"/>
+                <w:sz w:val="20"/>
+                <w:szCs w:val="20"/>
+              </w:rPr>
+              <w:t>random</w:t>
+            </w:r>
+            <w:proofErr w:type="spellEnd"/>
+            <w:r>
+              <w:rPr>
+                <w:rFonts w:ascii="Consolas" w:hAnsi="Consolas" w:cs="Consolas"/>
+                <w:sz w:val="20"/>
+                <w:szCs w:val="20"/>
+              </w:rPr>
+              <w:t>”</w:t>
+            </w:r>
+          </w:p>
+        </w:tc>
+        <w:tc>
+          <w:tcPr>
+            <w:tcW w:w="2150" w:type="dxa"/>
+            <w:tcBorders>
+              <w:top w:val="single" w:sz="8" w:space="0" w:color="000000"/>
+              <w:left w:val="single" w:sz="8" w:space="0" w:color="000000"/>
+              <w:bottom w:val="single" w:sz="8" w:space="0" w:color="000000"/>
+              <w:right w:val="single" w:sz="8" w:space="0" w:color="000000"/>
+            </w:tcBorders>
+            <w:tcMar>
+              <w:top w:w="100" w:type="dxa"/>
+              <w:left w:w="100" w:type="dxa"/>
+              <w:bottom w:w="100" w:type="dxa"/>
+              <w:right w:w="100" w:type="dxa"/>
+            </w:tcMar>
+            <w:hideMark/>
+          </w:tcPr>
+          <w:p>
+            <w:pPr>
+              <w:spacing w:after="0" w:line="240" w:lineRule="auto"/>
+              <w:rPr>
+                <w:rFonts w:ascii="Times New Roman" w:eastAsia="Times New Roman" w:hAnsi="Times New Roman" w:cs="Times New Roman"/>
+                <w:sz w:val="24"/>
+                <w:szCs w:val="24"/>
+              </w:rPr>
+            </w:pPr>
+            <w:r>
+              <w:rPr>
+                <w:rFonts w:ascii="Times New Roman" w:eastAsia="Times New Roman" w:hAnsi="Times New Roman" w:cs="Times New Roman"/>
+                <w:sz w:val="24"/>
+                <w:szCs w:val="24"/>
+              </w:rPr>
+              <w:t xml:space="preserve">El nuevo usuario debe ser agregado en la última posición del </w:t>
+            </w:r>
+            <w:proofErr w:type="spellStart"/>
+            <w:r>
+              <w:rPr>
+                <w:rFonts w:ascii="Times New Roman" w:eastAsia="Times New Roman" w:hAnsi="Times New Roman" w:cs="Times New Roman"/>
+                <w:sz w:val="24"/>
+                <w:szCs w:val="24"/>
+              </w:rPr>
+              <w:t>arraylist</w:t>
+            </w:r>
+            <w:proofErr w:type="spellEnd"/>
+            <w:r>
+              <w:rPr>
+                <w:rFonts w:ascii="Times New Roman" w:eastAsia="Times New Roman" w:hAnsi="Times New Roman" w:cs="Times New Roman"/>
+                <w:sz w:val="24"/>
+                <w:szCs w:val="24"/>
+              </w:rPr>
+              <w:t xml:space="preserve"> de usuarios.</w:t>
+            </w:r>
+            <w:bookmarkStart w:id="0" w:name="_GoBack"/>
+            <w:bookmarkEnd w:id="0"/>
           </w:p>
         </w:tc>
       </w:tr>
@@ -3174,6 +3945,232 @@
     </w:lvl>
   </w:abstractNum>
   <w:abstractNum w:abstractNumId="1" w15:restartNumberingAfterBreak="0">
+    <w:nsid w:val="244D451E"/>
+    <w:multiLevelType w:val="hybridMultilevel"/>
+    <w:tmpl w:val="2A54528A"/>
+    <w:lvl w:ilvl="0" w:tplc="240A0001">
+      <w:start w:val="1"/>
+      <w:numFmt w:val="bullet"/>
+      <w:lvlText w:val=""/>
+      <w:lvlJc w:val="left"/>
+      <w:pPr>
+        <w:ind w:left="720" w:hanging="360"/>
+      </w:pPr>
+      <w:rPr>
+        <w:rFonts w:ascii="Symbol" w:hAnsi="Symbol" w:hint="default"/>
+      </w:rPr>
+    </w:lvl>
+    <w:lvl w:ilvl="1" w:tplc="240A0003" w:tentative="1">
+      <w:start w:val="1"/>
+      <w:numFmt w:val="bullet"/>
+      <w:lvlText w:val="o"/>
+      <w:lvlJc w:val="left"/>
+      <w:pPr>
+        <w:ind w:left="1440" w:hanging="360"/>
+      </w:pPr>
+      <w:rPr>
+        <w:rFonts w:ascii="Courier New" w:hAnsi="Courier New" w:cs="Courier New" w:hint="default"/>
+      </w:rPr>
+    </w:lvl>
+    <w:lvl w:ilvl="2" w:tplc="240A0005" w:tentative="1">
+      <w:start w:val="1"/>
+      <w:numFmt w:val="bullet"/>
+      <w:lvlText w:val=""/>
+      <w:lvlJc w:val="left"/>
+      <w:pPr>
+        <w:ind w:left="2160" w:hanging="360"/>
+      </w:pPr>
+      <w:rPr>
+        <w:rFonts w:ascii="Wingdings" w:hAnsi="Wingdings" w:hint="default"/>
+      </w:rPr>
+    </w:lvl>
+    <w:lvl w:ilvl="3" w:tplc="240A0001" w:tentative="1">
+      <w:start w:val="1"/>
+      <w:numFmt w:val="bullet"/>
+      <w:lvlText w:val=""/>
+      <w:lvlJc w:val="left"/>
+      <w:pPr>
+        <w:ind w:left="2880" w:hanging="360"/>
+      </w:pPr>
+      <w:rPr>
+        <w:rFonts w:ascii="Symbol" w:hAnsi="Symbol" w:hint="default"/>
+      </w:rPr>
+    </w:lvl>
+    <w:lvl w:ilvl="4" w:tplc="240A0003" w:tentative="1">
+      <w:start w:val="1"/>
+      <w:numFmt w:val="bullet"/>
+      <w:lvlText w:val="o"/>
+      <w:lvlJc w:val="left"/>
+      <w:pPr>
+        <w:ind w:left="3600" w:hanging="360"/>
+      </w:pPr>
+      <w:rPr>
+        <w:rFonts w:ascii="Courier New" w:hAnsi="Courier New" w:cs="Courier New" w:hint="default"/>
+      </w:rPr>
+    </w:lvl>
+    <w:lvl w:ilvl="5" w:tplc="240A0005" w:tentative="1">
+      <w:start w:val="1"/>
+      <w:numFmt w:val="bullet"/>
+      <w:lvlText w:val=""/>
+      <w:lvlJc w:val="left"/>
+      <w:pPr>
+        <w:ind w:left="4320" w:hanging="360"/>
+      </w:pPr>
+      <w:rPr>
+        <w:rFonts w:ascii="Wingdings" w:hAnsi="Wingdings" w:hint="default"/>
+      </w:rPr>
+    </w:lvl>
+    <w:lvl w:ilvl="6" w:tplc="240A0001" w:tentative="1">
+      <w:start w:val="1"/>
+      <w:numFmt w:val="bullet"/>
+      <w:lvlText w:val=""/>
+      <w:lvlJc w:val="left"/>
+      <w:pPr>
+        <w:ind w:left="5040" w:hanging="360"/>
+      </w:pPr>
+      <w:rPr>
+        <w:rFonts w:ascii="Symbol" w:hAnsi="Symbol" w:hint="default"/>
+      </w:rPr>
+    </w:lvl>
+    <w:lvl w:ilvl="7" w:tplc="240A0003" w:tentative="1">
+      <w:start w:val="1"/>
+      <w:numFmt w:val="bullet"/>
+      <w:lvlText w:val="o"/>
+      <w:lvlJc w:val="left"/>
+      <w:pPr>
+        <w:ind w:left="5760" w:hanging="360"/>
+      </w:pPr>
+      <w:rPr>
+        <w:rFonts w:ascii="Courier New" w:hAnsi="Courier New" w:cs="Courier New" w:hint="default"/>
+      </w:rPr>
+    </w:lvl>
+    <w:lvl w:ilvl="8" w:tplc="240A0005" w:tentative="1">
+      <w:start w:val="1"/>
+      <w:numFmt w:val="bullet"/>
+      <w:lvlText w:val=""/>
+      <w:lvlJc w:val="left"/>
+      <w:pPr>
+        <w:ind w:left="6480" w:hanging="360"/>
+      </w:pPr>
+      <w:rPr>
+        <w:rFonts w:ascii="Wingdings" w:hAnsi="Wingdings" w:hint="default"/>
+      </w:rPr>
+    </w:lvl>
+  </w:abstractNum>
+  <w:abstractNum w:abstractNumId="2" w15:restartNumberingAfterBreak="0">
+    <w:nsid w:val="4A625E7F"/>
+    <w:multiLevelType w:val="hybridMultilevel"/>
+    <w:tmpl w:val="113C955A"/>
+    <w:lvl w:ilvl="0" w:tplc="240A0001">
+      <w:start w:val="1"/>
+      <w:numFmt w:val="bullet"/>
+      <w:lvlText w:val=""/>
+      <w:lvlJc w:val="left"/>
+      <w:pPr>
+        <w:ind w:left="720" w:hanging="360"/>
+      </w:pPr>
+      <w:rPr>
+        <w:rFonts w:ascii="Symbol" w:hAnsi="Symbol" w:hint="default"/>
+      </w:rPr>
+    </w:lvl>
+    <w:lvl w:ilvl="1" w:tplc="240A0003" w:tentative="1">
+      <w:start w:val="1"/>
+      <w:numFmt w:val="bullet"/>
+      <w:lvlText w:val="o"/>
+      <w:lvlJc w:val="left"/>
+      <w:pPr>
+        <w:ind w:left="1440" w:hanging="360"/>
+      </w:pPr>
+      <w:rPr>
+        <w:rFonts w:ascii="Courier New" w:hAnsi="Courier New" w:cs="Courier New" w:hint="default"/>
+      </w:rPr>
+    </w:lvl>
+    <w:lvl w:ilvl="2" w:tplc="240A0005" w:tentative="1">
+      <w:start w:val="1"/>
+      <w:numFmt w:val="bullet"/>
+      <w:lvlText w:val=""/>
+      <w:lvlJc w:val="left"/>
+      <w:pPr>
+        <w:ind w:left="2160" w:hanging="360"/>
+      </w:pPr>
+      <w:rPr>
+        <w:rFonts w:ascii="Wingdings" w:hAnsi="Wingdings" w:hint="default"/>
+      </w:rPr>
+    </w:lvl>
+    <w:lvl w:ilvl="3" w:tplc="240A0001" w:tentative="1">
+      <w:start w:val="1"/>
+      <w:numFmt w:val="bullet"/>
+      <w:lvlText w:val=""/>
+      <w:lvlJc w:val="left"/>
+      <w:pPr>
+        <w:ind w:left="2880" w:hanging="360"/>
+      </w:pPr>
+      <w:rPr>
+        <w:rFonts w:ascii="Symbol" w:hAnsi="Symbol" w:hint="default"/>
+      </w:rPr>
+    </w:lvl>
+    <w:lvl w:ilvl="4" w:tplc="240A0003" w:tentative="1">
+      <w:start w:val="1"/>
+      <w:numFmt w:val="bullet"/>
+      <w:lvlText w:val="o"/>
+      <w:lvlJc w:val="left"/>
+      <w:pPr>
+        <w:ind w:left="3600" w:hanging="360"/>
+      </w:pPr>
+      <w:rPr>
+        <w:rFonts w:ascii="Courier New" w:hAnsi="Courier New" w:cs="Courier New" w:hint="default"/>
+      </w:rPr>
+    </w:lvl>
+    <w:lvl w:ilvl="5" w:tplc="240A0005" w:tentative="1">
+      <w:start w:val="1"/>
+      <w:numFmt w:val="bullet"/>
+      <w:lvlText w:val=""/>
+      <w:lvlJc w:val="left"/>
+      <w:pPr>
+        <w:ind w:left="4320" w:hanging="360"/>
+      </w:pPr>
+      <w:rPr>
+        <w:rFonts w:ascii="Wingdings" w:hAnsi="Wingdings" w:hint="default"/>
+      </w:rPr>
+    </w:lvl>
+    <w:lvl w:ilvl="6" w:tplc="240A0001" w:tentative="1">
+      <w:start w:val="1"/>
+      <w:numFmt w:val="bullet"/>
+      <w:lvlText w:val=""/>
+      <w:lvlJc w:val="left"/>
+      <w:pPr>
+        <w:ind w:left="5040" w:hanging="360"/>
+      </w:pPr>
+      <w:rPr>
+        <w:rFonts w:ascii="Symbol" w:hAnsi="Symbol" w:hint="default"/>
+      </w:rPr>
+    </w:lvl>
+    <w:lvl w:ilvl="7" w:tplc="240A0003" w:tentative="1">
+      <w:start w:val="1"/>
+      <w:numFmt w:val="bullet"/>
+      <w:lvlText w:val="o"/>
+      <w:lvlJc w:val="left"/>
+      <w:pPr>
+        <w:ind w:left="5760" w:hanging="360"/>
+      </w:pPr>
+      <w:rPr>
+        <w:rFonts w:ascii="Courier New" w:hAnsi="Courier New" w:cs="Courier New" w:hint="default"/>
+      </w:rPr>
+    </w:lvl>
+    <w:lvl w:ilvl="8" w:tplc="240A0005" w:tentative="1">
+      <w:start w:val="1"/>
+      <w:numFmt w:val="bullet"/>
+      <w:lvlText w:val=""/>
+      <w:lvlJc w:val="left"/>
+      <w:pPr>
+        <w:ind w:left="6480" w:hanging="360"/>
+      </w:pPr>
+      <w:rPr>
+        <w:rFonts w:ascii="Wingdings" w:hAnsi="Wingdings" w:hint="default"/>
+      </w:rPr>
+    </w:lvl>
+  </w:abstractNum>
+  <w:abstractNum w:abstractNumId="3" w15:restartNumberingAfterBreak="0">
     <w:nsid w:val="7DB55080"/>
     <w:multiLevelType w:val="hybridMultilevel"/>
     <w:tmpl w:val="1EA29EFA"/>
@@ -3287,10 +4284,16 @@
     </w:lvl>
   </w:abstractNum>
   <w:num w:numId="1">
-    <w:abstractNumId w:val="1"/>
+    <w:abstractNumId w:val="3"/>
   </w:num>
   <w:num w:numId="2">
     <w:abstractNumId w:val="0"/>
+  </w:num>
+  <w:num w:numId="3">
+    <w:abstractNumId w:val="2"/>
+  </w:num>
+  <w:num w:numId="4">
+    <w:abstractNumId w:val="1"/>
   </w:num>
 </w:numbering>
 </file>
@@ -3688,6 +4691,7 @@
   <w:style w:type="paragraph" w:default="1" w:styleId="Normal">
     <w:name w:val="Normal"/>
     <w:qFormat/>
+    <w:rsid w:val="007F6188"/>
   </w:style>
   <w:style w:type="character" w:default="1" w:styleId="DefaultParagraphFont">
     <w:name w:val="Default Paragraph Font"/>

</xml_diff>

<commit_message>
Added a new test in TestCompany. Corrected method to get last turn in Company. Actualized written documentation
</commit_message>
<xml_diff>
--- a/doc/Design.docx
+++ b/doc/Design.docx
@@ -956,6 +956,370 @@
           </w:p>
         </w:tc>
       </w:tr>
+      <w:tr>
+        <w:trPr>
+          <w:cnfStyle w:val="000000100000" w:firstRow="0" w:lastRow="0" w:firstColumn="0" w:lastColumn="0" w:oddVBand="0" w:evenVBand="0" w:oddHBand="1" w:evenHBand="0" w:firstRowFirstColumn="0" w:firstRowLastColumn="0" w:lastRowFirstColumn="0" w:lastRowLastColumn="0"/>
+          <w:trHeight w:val="1281"/>
+        </w:trPr>
+        <w:tc>
+          <w:tcPr>
+            <w:cnfStyle w:val="001000000000" w:firstRow="0" w:lastRow="0" w:firstColumn="1" w:lastColumn="0" w:oddVBand="0" w:evenVBand="0" w:oddHBand="0" w:evenHBand="0" w:firstRowFirstColumn="0" w:firstRowLastColumn="0" w:lastRowFirstColumn="0" w:lastRowLastColumn="0"/>
+            <w:tcW w:w="1888" w:type="dxa"/>
+            <w:shd w:val="clear" w:color="auto" w:fill="auto"/>
+            <w:noWrap/>
+          </w:tcPr>
+          <w:p>
+            <w:pPr>
+              <w:rPr>
+                <w:rFonts w:ascii="Times New Roman" w:hAnsi="Times New Roman" w:cs="Times New Roman"/>
+                <w:sz w:val="24"/>
+                <w:szCs w:val="24"/>
+              </w:rPr>
+            </w:pPr>
+            <w:r>
+              <w:rPr>
+                <w:rFonts w:ascii="Times New Roman" w:hAnsi="Times New Roman" w:cs="Times New Roman"/>
+                <w:sz w:val="24"/>
+                <w:szCs w:val="24"/>
+              </w:rPr>
+              <w:t>setupScenary</w:t>
+            </w:r>
+            <w:r>
+              <w:rPr>
+                <w:rFonts w:ascii="Times New Roman" w:hAnsi="Times New Roman" w:cs="Times New Roman"/>
+                <w:sz w:val="24"/>
+                <w:szCs w:val="24"/>
+              </w:rPr>
+              <w:t>3</w:t>
+            </w:r>
+          </w:p>
+        </w:tc>
+        <w:tc>
+          <w:tcPr>
+            <w:tcW w:w="1617" w:type="dxa"/>
+            <w:shd w:val="clear" w:color="auto" w:fill="auto"/>
+            <w:noWrap/>
+          </w:tcPr>
+          <w:p>
+            <w:pPr>
+              <w:cnfStyle w:val="000000100000" w:firstRow="0" w:lastRow="0" w:firstColumn="0" w:lastColumn="0" w:oddVBand="0" w:evenVBand="0" w:oddHBand="1" w:evenHBand="0" w:firstRowFirstColumn="0" w:firstRowLastColumn="0" w:lastRowFirstColumn="0" w:lastRowLastColumn="0"/>
+              <w:rPr>
+                <w:rFonts w:ascii="Times New Roman" w:hAnsi="Times New Roman" w:cs="Times New Roman"/>
+                <w:sz w:val="24"/>
+                <w:szCs w:val="24"/>
+              </w:rPr>
+            </w:pPr>
+            <w:proofErr w:type="spellStart"/>
+            <w:r>
+              <w:rPr>
+                <w:rFonts w:ascii="Times New Roman" w:hAnsi="Times New Roman" w:cs="Times New Roman"/>
+                <w:sz w:val="24"/>
+                <w:szCs w:val="24"/>
+              </w:rPr>
+              <w:t>CompanyTest</w:t>
+            </w:r>
+            <w:proofErr w:type="spellEnd"/>
+          </w:p>
+        </w:tc>
+        <w:tc>
+          <w:tcPr>
+            <w:tcW w:w="7642" w:type="dxa"/>
+            <w:shd w:val="clear" w:color="auto" w:fill="auto"/>
+            <w:noWrap/>
+          </w:tcPr>
+          <w:p>
+            <w:pPr>
+              <w:cnfStyle w:val="000000100000" w:firstRow="0" w:lastRow="0" w:firstColumn="0" w:lastColumn="0" w:oddVBand="0" w:evenVBand="0" w:oddHBand="1" w:evenHBand="0" w:firstRowFirstColumn="0" w:firstRowLastColumn="0" w:lastRowFirstColumn="0" w:lastRowLastColumn="0"/>
+              <w:rPr>
+                <w:rFonts w:ascii="Times New Roman" w:hAnsi="Times New Roman" w:cs="Times New Roman"/>
+                <w:sz w:val="24"/>
+                <w:szCs w:val="24"/>
+                <w:lang w:val="es-CO"/>
+              </w:rPr>
+            </w:pPr>
+            <w:r>
+              <w:rPr>
+                <w:rFonts w:ascii="Times New Roman" w:hAnsi="Times New Roman" w:cs="Times New Roman"/>
+                <w:sz w:val="24"/>
+                <w:szCs w:val="24"/>
+                <w:lang w:val="es-CO"/>
+              </w:rPr>
+              <w:t xml:space="preserve">Un objeto de la clase </w:t>
+            </w:r>
+            <w:r>
+              <w:rPr>
+                <w:rFonts w:ascii="Times New Roman" w:hAnsi="Times New Roman" w:cs="Times New Roman"/>
+                <w:sz w:val="24"/>
+                <w:szCs w:val="24"/>
+                <w:lang w:val="es-CO"/>
+              </w:rPr>
+              <w:t xml:space="preserve">Company </w:t>
+            </w:r>
+          </w:p>
+          <w:p>
+            <w:pPr>
+              <w:cnfStyle w:val="000000100000" w:firstRow="0" w:lastRow="0" w:firstColumn="0" w:lastColumn="0" w:oddVBand="0" w:evenVBand="0" w:oddHBand="1" w:evenHBand="0" w:firstRowFirstColumn="0" w:firstRowLastColumn="0" w:lastRowFirstColumn="0" w:lastRowLastColumn="0"/>
+              <w:rPr>
+                <w:rFonts w:ascii="Times New Roman" w:hAnsi="Times New Roman" w:cs="Times New Roman"/>
+                <w:sz w:val="24"/>
+                <w:szCs w:val="24"/>
+                <w:lang w:val="es-CO"/>
+              </w:rPr>
+            </w:pPr>
+            <w:r>
+              <w:rPr>
+                <w:rFonts w:ascii="Times New Roman" w:hAnsi="Times New Roman" w:cs="Times New Roman"/>
+                <w:sz w:val="24"/>
+                <w:szCs w:val="24"/>
+                <w:lang w:val="es-CO"/>
+              </w:rPr>
+              <w:t>con dos</w:t>
+            </w:r>
+            <w:r>
+              <w:rPr>
+                <w:rFonts w:ascii="Times New Roman" w:hAnsi="Times New Roman" w:cs="Times New Roman"/>
+                <w:sz w:val="24"/>
+                <w:szCs w:val="24"/>
+                <w:lang w:val="es-CO"/>
+              </w:rPr>
+              <w:t xml:space="preserve"> objeto</w:t>
+            </w:r>
+            <w:r>
+              <w:rPr>
+                <w:rFonts w:ascii="Times New Roman" w:hAnsi="Times New Roman" w:cs="Times New Roman"/>
+                <w:sz w:val="24"/>
+                <w:szCs w:val="24"/>
+                <w:lang w:val="es-CO"/>
+              </w:rPr>
+              <w:t xml:space="preserve">s </w:t>
+            </w:r>
+            <w:r>
+              <w:rPr>
+                <w:rFonts w:ascii="Times New Roman" w:hAnsi="Times New Roman" w:cs="Times New Roman"/>
+                <w:sz w:val="24"/>
+                <w:szCs w:val="24"/>
+                <w:lang w:val="es-CO"/>
+              </w:rPr>
+              <w:t xml:space="preserve">asociado de la clase </w:t>
+            </w:r>
+            <w:proofErr w:type="spellStart"/>
+            <w:r>
+              <w:rPr>
+                <w:rFonts w:ascii="Times New Roman" w:hAnsi="Times New Roman" w:cs="Times New Roman"/>
+                <w:sz w:val="24"/>
+                <w:szCs w:val="24"/>
+                <w:lang w:val="es-CO"/>
+              </w:rPr>
+              <w:t>Turn</w:t>
+            </w:r>
+            <w:proofErr w:type="spellEnd"/>
+            <w:r>
+              <w:rPr>
+                <w:rFonts w:ascii="Times New Roman" w:hAnsi="Times New Roman" w:cs="Times New Roman"/>
+                <w:sz w:val="24"/>
+                <w:szCs w:val="24"/>
+                <w:lang w:val="es-CO"/>
+              </w:rPr>
+              <w:t xml:space="preserve"> con los siguientes atributos:</w:t>
+            </w:r>
+          </w:p>
+          <w:p>
+            <w:pPr>
+              <w:cnfStyle w:val="000000100000" w:firstRow="0" w:lastRow="0" w:firstColumn="0" w:lastColumn="0" w:oddVBand="0" w:evenVBand="0" w:oddHBand="1" w:evenHBand="0" w:firstRowFirstColumn="0" w:firstRowLastColumn="0" w:lastRowFirstColumn="0" w:lastRowLastColumn="0"/>
+              <w:rPr>
+                <w:rFonts w:ascii="Times New Roman" w:hAnsi="Times New Roman" w:cs="Times New Roman"/>
+                <w:sz w:val="24"/>
+                <w:szCs w:val="24"/>
+                <w:lang w:val="es-CO"/>
+              </w:rPr>
+            </w:pPr>
+            <w:proofErr w:type="spellStart"/>
+            <w:r>
+              <w:rPr>
+                <w:rFonts w:ascii="Times New Roman" w:hAnsi="Times New Roman" w:cs="Times New Roman"/>
+                <w:sz w:val="24"/>
+                <w:szCs w:val="24"/>
+                <w:lang w:val="es-CO"/>
+              </w:rPr>
+              <w:t>Turn</w:t>
+            </w:r>
+            <w:proofErr w:type="spellEnd"/>
+            <w:r>
+              <w:rPr>
+                <w:rFonts w:ascii="Times New Roman" w:hAnsi="Times New Roman" w:cs="Times New Roman"/>
+                <w:sz w:val="24"/>
+                <w:szCs w:val="24"/>
+                <w:lang w:val="es-CO"/>
+              </w:rPr>
+              <w:t xml:space="preserve"> t1:</w:t>
+            </w:r>
+          </w:p>
+          <w:p>
+            <w:pPr>
+              <w:pStyle w:val="ListParagraph"/>
+              <w:numPr>
+                <w:ilvl w:val="0"/>
+                <w:numId w:val="1"/>
+              </w:numPr>
+              <w:cnfStyle w:val="000000100000" w:firstRow="0" w:lastRow="0" w:firstColumn="0" w:lastColumn="0" w:oddVBand="0" w:evenVBand="0" w:oddHBand="1" w:evenHBand="0" w:firstRowFirstColumn="0" w:firstRowLastColumn="0" w:lastRowFirstColumn="0" w:lastRowLastColumn="0"/>
+              <w:rPr>
+                <w:rFonts w:ascii="Times New Roman" w:hAnsi="Times New Roman" w:cs="Times New Roman"/>
+                <w:sz w:val="24"/>
+                <w:szCs w:val="24"/>
+                <w:lang w:val="es-CO"/>
+              </w:rPr>
+            </w:pPr>
+            <w:proofErr w:type="spellStart"/>
+            <w:r>
+              <w:rPr>
+                <w:rFonts w:ascii="Times New Roman" w:hAnsi="Times New Roman" w:cs="Times New Roman"/>
+                <w:sz w:val="24"/>
+                <w:szCs w:val="24"/>
+                <w:lang w:val="es-CO"/>
+              </w:rPr>
+              <w:t>actualLetter</w:t>
+            </w:r>
+            <w:proofErr w:type="spellEnd"/>
+            <w:r>
+              <w:rPr>
+                <w:rFonts w:ascii="Times New Roman" w:hAnsi="Times New Roman" w:cs="Times New Roman"/>
+                <w:sz w:val="24"/>
+                <w:szCs w:val="24"/>
+                <w:lang w:val="es-CO"/>
+              </w:rPr>
+              <w:t xml:space="preserve"> = ‘A’</w:t>
+            </w:r>
+          </w:p>
+          <w:p>
+            <w:pPr>
+              <w:pStyle w:val="ListParagraph"/>
+              <w:numPr>
+                <w:ilvl w:val="0"/>
+                <w:numId w:val="1"/>
+              </w:numPr>
+              <w:cnfStyle w:val="000000100000" w:firstRow="0" w:lastRow="0" w:firstColumn="0" w:lastColumn="0" w:oddVBand="0" w:evenVBand="0" w:oddHBand="1" w:evenHBand="0" w:firstRowFirstColumn="0" w:firstRowLastColumn="0" w:lastRowFirstColumn="0" w:lastRowLastColumn="0"/>
+              <w:rPr>
+                <w:rFonts w:ascii="Times New Roman" w:hAnsi="Times New Roman" w:cs="Times New Roman"/>
+                <w:sz w:val="24"/>
+                <w:szCs w:val="24"/>
+              </w:rPr>
+            </w:pPr>
+            <w:r>
+              <w:rPr>
+                <w:rFonts w:ascii="Times New Roman" w:hAnsi="Times New Roman" w:cs="Times New Roman"/>
+                <w:sz w:val="24"/>
+                <w:szCs w:val="24"/>
+                <w:lang w:val="es-CO"/>
+              </w:rPr>
+              <w:t>actual</w:t>
+            </w:r>
+            <w:proofErr w:type="spellStart"/>
+            <w:r>
+              <w:rPr>
+                <w:rFonts w:ascii="Times New Roman" w:hAnsi="Times New Roman" w:cs="Times New Roman"/>
+                <w:sz w:val="24"/>
+                <w:szCs w:val="24"/>
+                <w:lang w:val="es-ES"/>
+              </w:rPr>
+              <w:t>Number</w:t>
+            </w:r>
+            <w:proofErr w:type="spellEnd"/>
+            <w:r>
+              <w:rPr>
+                <w:rFonts w:ascii="Times New Roman" w:hAnsi="Times New Roman" w:cs="Times New Roman"/>
+                <w:sz w:val="24"/>
+                <w:szCs w:val="24"/>
+                <w:lang w:val="es-ES"/>
+              </w:rPr>
+              <w:t xml:space="preserve"> = 1</w:t>
+            </w:r>
+          </w:p>
+          <w:p>
+            <w:pPr>
+              <w:cnfStyle w:val="000000100000" w:firstRow="0" w:lastRow="0" w:firstColumn="0" w:lastColumn="0" w:oddVBand="0" w:evenVBand="0" w:oddHBand="1" w:evenHBand="0" w:firstRowFirstColumn="0" w:firstRowLastColumn="0" w:lastRowFirstColumn="0" w:lastRowLastColumn="0"/>
+              <w:rPr>
+                <w:rFonts w:ascii="Times New Roman" w:hAnsi="Times New Roman" w:cs="Times New Roman"/>
+                <w:sz w:val="24"/>
+                <w:szCs w:val="24"/>
+              </w:rPr>
+            </w:pPr>
+            <w:r>
+              <w:rPr>
+                <w:rFonts w:ascii="Times New Roman" w:hAnsi="Times New Roman" w:cs="Times New Roman"/>
+                <w:sz w:val="24"/>
+                <w:szCs w:val="24"/>
+              </w:rPr>
+              <w:t>Turn t2:</w:t>
+            </w:r>
+          </w:p>
+          <w:p>
+            <w:pPr>
+              <w:pStyle w:val="ListParagraph"/>
+              <w:numPr>
+                <w:ilvl w:val="0"/>
+                <w:numId w:val="5"/>
+              </w:numPr>
+              <w:cnfStyle w:val="000000100000" w:firstRow="0" w:lastRow="0" w:firstColumn="0" w:lastColumn="0" w:oddVBand="0" w:evenVBand="0" w:oddHBand="1" w:evenHBand="0" w:firstRowFirstColumn="0" w:firstRowLastColumn="0" w:lastRowFirstColumn="0" w:lastRowLastColumn="0"/>
+              <w:rPr>
+                <w:rFonts w:ascii="Times New Roman" w:hAnsi="Times New Roman" w:cs="Times New Roman"/>
+                <w:sz w:val="24"/>
+                <w:szCs w:val="24"/>
+              </w:rPr>
+            </w:pPr>
+            <w:proofErr w:type="spellStart"/>
+            <w:r>
+              <w:rPr>
+                <w:rFonts w:ascii="Times New Roman" w:hAnsi="Times New Roman" w:cs="Times New Roman"/>
+                <w:sz w:val="24"/>
+                <w:szCs w:val="24"/>
+              </w:rPr>
+              <w:t>actualLetter</w:t>
+            </w:r>
+            <w:proofErr w:type="spellEnd"/>
+            <w:r>
+              <w:rPr>
+                <w:rFonts w:ascii="Times New Roman" w:hAnsi="Times New Roman" w:cs="Times New Roman"/>
+                <w:sz w:val="24"/>
+                <w:szCs w:val="24"/>
+              </w:rPr>
+              <w:t xml:space="preserve"> = ‘Z’</w:t>
+            </w:r>
+          </w:p>
+          <w:p>
+            <w:pPr>
+              <w:pStyle w:val="ListParagraph"/>
+              <w:numPr>
+                <w:ilvl w:val="0"/>
+                <w:numId w:val="5"/>
+              </w:numPr>
+              <w:cnfStyle w:val="000000100000" w:firstRow="0" w:lastRow="0" w:firstColumn="0" w:lastColumn="0" w:oddVBand="0" w:evenVBand="0" w:oddHBand="1" w:evenHBand="0" w:firstRowFirstColumn="0" w:firstRowLastColumn="0" w:lastRowFirstColumn="0" w:lastRowLastColumn="0"/>
+              <w:rPr>
+                <w:rFonts w:ascii="Times New Roman" w:hAnsi="Times New Roman" w:cs="Times New Roman"/>
+                <w:sz w:val="24"/>
+                <w:szCs w:val="24"/>
+              </w:rPr>
+            </w:pPr>
+            <w:proofErr w:type="spellStart"/>
+            <w:r>
+              <w:rPr>
+                <w:rFonts w:ascii="Times New Roman" w:hAnsi="Times New Roman" w:cs="Times New Roman"/>
+                <w:sz w:val="24"/>
+                <w:szCs w:val="24"/>
+              </w:rPr>
+              <w:t>actualNumber</w:t>
+            </w:r>
+            <w:proofErr w:type="spellEnd"/>
+            <w:r>
+              <w:rPr>
+                <w:rFonts w:ascii="Times New Roman" w:hAnsi="Times New Roman" w:cs="Times New Roman"/>
+                <w:sz w:val="24"/>
+                <w:szCs w:val="24"/>
+              </w:rPr>
+              <w:t xml:space="preserve"> = 99</w:t>
+            </w:r>
+          </w:p>
+        </w:tc>
+      </w:tr>
     </w:tbl>
     <w:p>
       <w:pPr>
@@ -1149,6 +1513,7 @@
                 <w:sz w:val="20"/>
                 <w:szCs w:val="20"/>
               </w:rPr>
+              <w:lastRenderedPageBreak/>
               <w:t>Clase</w:t>
             </w:r>
           </w:p>
@@ -3037,7 +3402,16 @@
                 <w:sz w:val="24"/>
                 <w:szCs w:val="24"/>
               </w:rPr>
-              <w:t xml:space="preserve"> se comprueba que, desde la primera posición, todas las posiciones siguientes deben ser la suma de la anterior con el número 1. </w:t>
+              <w:t xml:space="preserve"> se comprueba que, desde la primera posición, todas las posiciones </w:t>
+            </w:r>
+            <w:r>
+              <w:rPr>
+                <w:rFonts w:ascii="Times New Roman" w:eastAsia="Times New Roman" w:hAnsi="Times New Roman" w:cs="Times New Roman"/>
+                <w:sz w:val="24"/>
+                <w:szCs w:val="24"/>
+              </w:rPr>
+              <w:lastRenderedPageBreak/>
+              <w:t xml:space="preserve">siguientes deben ser la suma de la anterior con el número 1. </w:t>
             </w:r>
           </w:p>
           <w:p>
@@ -3112,7 +3486,6 @@
                 <w:sz w:val="20"/>
                 <w:szCs w:val="20"/>
               </w:rPr>
-              <w:lastRenderedPageBreak/>
               <w:t>Objetivo de la Prueba:</w:t>
             </w:r>
             <w:r>
@@ -3131,16 +3504,7 @@
                 <w:sz w:val="20"/>
                 <w:szCs w:val="20"/>
               </w:rPr>
-              <w:t xml:space="preserve"> que </w:t>
-            </w:r>
-            <w:r>
-              <w:rPr>
-                <w:rFonts w:ascii="Arial" w:eastAsia="Times New Roman" w:hAnsi="Arial" w:cs="Arial"/>
-                <w:color w:val="000000"/>
-                <w:sz w:val="20"/>
-                <w:szCs w:val="20"/>
-              </w:rPr>
-              <w:t>un usuario es agregado correctamente.</w:t>
+              <w:t xml:space="preserve"> que un usuario es agregado correctamente.</w:t>
             </w:r>
           </w:p>
         </w:tc>
@@ -3811,6 +4175,528 @@
                 <w:szCs w:val="24"/>
               </w:rPr>
               <w:t xml:space="preserve"> de usuarios.</w:t>
+            </w:r>
+          </w:p>
+        </w:tc>
+      </w:tr>
+    </w:tbl>
+    <w:p/>
+    <w:tbl>
+      <w:tblPr>
+        <w:tblW w:w="0" w:type="auto"/>
+        <w:tblCellMar>
+          <w:top w:w="15" w:type="dxa"/>
+          <w:left w:w="15" w:type="dxa"/>
+          <w:bottom w:w="15" w:type="dxa"/>
+          <w:right w:w="15" w:type="dxa"/>
+        </w:tblCellMar>
+        <w:tblLook w:val="04A0" w:firstRow="1" w:lastRow="0" w:firstColumn="1" w:lastColumn="0" w:noHBand="0" w:noVBand="1"/>
+      </w:tblPr>
+      <w:tblGrid>
+        <w:gridCol w:w="1134"/>
+        <w:gridCol w:w="1533"/>
+        <w:gridCol w:w="1760"/>
+        <w:gridCol w:w="3006"/>
+        <w:gridCol w:w="1907"/>
+      </w:tblGrid>
+      <w:tr>
+        <w:trPr>
+          <w:trHeight w:val="400"/>
+        </w:trPr>
+        <w:tc>
+          <w:tcPr>
+            <w:tcW w:w="0" w:type="auto"/>
+            <w:gridSpan w:val="5"/>
+            <w:tcBorders>
+              <w:top w:val="single" w:sz="8" w:space="0" w:color="000000"/>
+              <w:left w:val="single" w:sz="8" w:space="0" w:color="000000"/>
+              <w:bottom w:val="single" w:sz="8" w:space="0" w:color="000000"/>
+              <w:right w:val="single" w:sz="8" w:space="0" w:color="000000"/>
+            </w:tcBorders>
+            <w:tcMar>
+              <w:top w:w="100" w:type="dxa"/>
+              <w:left w:w="100" w:type="dxa"/>
+              <w:bottom w:w="100" w:type="dxa"/>
+              <w:right w:w="100" w:type="dxa"/>
+            </w:tcMar>
+            <w:hideMark/>
+          </w:tcPr>
+          <w:p>
+            <w:pPr>
+              <w:spacing w:after="0" w:line="240" w:lineRule="auto"/>
+              <w:rPr>
+                <w:rFonts w:ascii="Times New Roman" w:eastAsia="Times New Roman" w:hAnsi="Times New Roman" w:cs="Times New Roman"/>
+                <w:sz w:val="24"/>
+                <w:szCs w:val="24"/>
+              </w:rPr>
+            </w:pPr>
+            <w:r>
+              <w:rPr>
+                <w:rFonts w:ascii="Arial" w:eastAsia="Times New Roman" w:hAnsi="Arial" w:cs="Arial"/>
+                <w:b/>
+                <w:bCs/>
+                <w:color w:val="000000"/>
+                <w:sz w:val="20"/>
+                <w:szCs w:val="20"/>
+              </w:rPr>
+              <w:t>Objetivo de la Prueba:</w:t>
+            </w:r>
+            <w:r>
+              <w:rPr>
+                <w:rFonts w:ascii="Arial" w:eastAsia="Times New Roman" w:hAnsi="Arial" w:cs="Arial"/>
+                <w:color w:val="000000"/>
+                <w:sz w:val="20"/>
+                <w:szCs w:val="20"/>
+              </w:rPr>
+              <w:t xml:space="preserve"> Probar que el método que devuelve el último turno funciona correctamente.</w:t>
+            </w:r>
+          </w:p>
+        </w:tc>
+      </w:tr>
+      <w:tr>
+        <w:tc>
+          <w:tcPr>
+            <w:tcW w:w="0" w:type="auto"/>
+            <w:tcBorders>
+              <w:top w:val="single" w:sz="8" w:space="0" w:color="000000"/>
+              <w:left w:val="single" w:sz="8" w:space="0" w:color="000000"/>
+              <w:bottom w:val="single" w:sz="8" w:space="0" w:color="000000"/>
+              <w:right w:val="single" w:sz="8" w:space="0" w:color="000000"/>
+            </w:tcBorders>
+            <w:shd w:val="clear" w:color="auto" w:fill="EFEFEF"/>
+            <w:tcMar>
+              <w:top w:w="100" w:type="dxa"/>
+              <w:left w:w="100" w:type="dxa"/>
+              <w:bottom w:w="100" w:type="dxa"/>
+              <w:right w:w="100" w:type="dxa"/>
+            </w:tcMar>
+            <w:hideMark/>
+          </w:tcPr>
+          <w:p>
+            <w:pPr>
+              <w:spacing w:after="0" w:line="240" w:lineRule="auto"/>
+              <w:rPr>
+                <w:rFonts w:ascii="Times New Roman" w:eastAsia="Times New Roman" w:hAnsi="Times New Roman" w:cs="Times New Roman"/>
+                <w:sz w:val="24"/>
+                <w:szCs w:val="24"/>
+              </w:rPr>
+            </w:pPr>
+            <w:r>
+              <w:rPr>
+                <w:rFonts w:ascii="Arial" w:eastAsia="Times New Roman" w:hAnsi="Arial" w:cs="Arial"/>
+                <w:b/>
+                <w:bCs/>
+                <w:color w:val="000000"/>
+                <w:sz w:val="20"/>
+                <w:szCs w:val="20"/>
+              </w:rPr>
+              <w:t>Clase</w:t>
+            </w:r>
+          </w:p>
+        </w:tc>
+        <w:tc>
+          <w:tcPr>
+            <w:tcW w:w="0" w:type="auto"/>
+            <w:tcBorders>
+              <w:top w:val="single" w:sz="8" w:space="0" w:color="000000"/>
+              <w:left w:val="single" w:sz="8" w:space="0" w:color="000000"/>
+              <w:bottom w:val="single" w:sz="8" w:space="0" w:color="000000"/>
+              <w:right w:val="single" w:sz="8" w:space="0" w:color="000000"/>
+            </w:tcBorders>
+            <w:shd w:val="clear" w:color="auto" w:fill="EFEFEF"/>
+            <w:tcMar>
+              <w:top w:w="100" w:type="dxa"/>
+              <w:left w:w="100" w:type="dxa"/>
+              <w:bottom w:w="100" w:type="dxa"/>
+              <w:right w:w="100" w:type="dxa"/>
+            </w:tcMar>
+            <w:hideMark/>
+          </w:tcPr>
+          <w:p>
+            <w:pPr>
+              <w:spacing w:after="0" w:line="240" w:lineRule="auto"/>
+              <w:rPr>
+                <w:rFonts w:ascii="Times New Roman" w:eastAsia="Times New Roman" w:hAnsi="Times New Roman" w:cs="Times New Roman"/>
+                <w:sz w:val="24"/>
+                <w:szCs w:val="24"/>
+              </w:rPr>
+            </w:pPr>
+            <w:r>
+              <w:rPr>
+                <w:rFonts w:ascii="Arial" w:eastAsia="Times New Roman" w:hAnsi="Arial" w:cs="Arial"/>
+                <w:b/>
+                <w:bCs/>
+                <w:color w:val="000000"/>
+                <w:sz w:val="20"/>
+                <w:szCs w:val="20"/>
+              </w:rPr>
+              <w:t>Método</w:t>
+            </w:r>
+          </w:p>
+        </w:tc>
+        <w:tc>
+          <w:tcPr>
+            <w:tcW w:w="0" w:type="auto"/>
+            <w:tcBorders>
+              <w:top w:val="single" w:sz="8" w:space="0" w:color="000000"/>
+              <w:left w:val="single" w:sz="8" w:space="0" w:color="000000"/>
+              <w:bottom w:val="single" w:sz="8" w:space="0" w:color="000000"/>
+              <w:right w:val="single" w:sz="8" w:space="0" w:color="000000"/>
+            </w:tcBorders>
+            <w:shd w:val="clear" w:color="auto" w:fill="EFEFEF"/>
+            <w:tcMar>
+              <w:top w:w="100" w:type="dxa"/>
+              <w:left w:w="100" w:type="dxa"/>
+              <w:bottom w:w="100" w:type="dxa"/>
+              <w:right w:w="100" w:type="dxa"/>
+            </w:tcMar>
+            <w:hideMark/>
+          </w:tcPr>
+          <w:p>
+            <w:pPr>
+              <w:spacing w:after="0" w:line="240" w:lineRule="auto"/>
+              <w:rPr>
+                <w:rFonts w:ascii="Times New Roman" w:eastAsia="Times New Roman" w:hAnsi="Times New Roman" w:cs="Times New Roman"/>
+                <w:sz w:val="24"/>
+                <w:szCs w:val="24"/>
+              </w:rPr>
+            </w:pPr>
+            <w:r>
+              <w:rPr>
+                <w:rFonts w:ascii="Arial" w:eastAsia="Times New Roman" w:hAnsi="Arial" w:cs="Arial"/>
+                <w:b/>
+                <w:bCs/>
+                <w:color w:val="000000"/>
+                <w:sz w:val="20"/>
+                <w:szCs w:val="20"/>
+              </w:rPr>
+              <w:t>Escenario</w:t>
+            </w:r>
+          </w:p>
+        </w:tc>
+        <w:tc>
+          <w:tcPr>
+            <w:tcW w:w="3681" w:type="dxa"/>
+            <w:tcBorders>
+              <w:top w:val="single" w:sz="8" w:space="0" w:color="000000"/>
+              <w:left w:val="single" w:sz="8" w:space="0" w:color="000000"/>
+              <w:bottom w:val="single" w:sz="8" w:space="0" w:color="000000"/>
+              <w:right w:val="single" w:sz="8" w:space="0" w:color="000000"/>
+            </w:tcBorders>
+            <w:shd w:val="clear" w:color="auto" w:fill="EFEFEF"/>
+            <w:tcMar>
+              <w:top w:w="100" w:type="dxa"/>
+              <w:left w:w="100" w:type="dxa"/>
+              <w:bottom w:w="100" w:type="dxa"/>
+              <w:right w:w="100" w:type="dxa"/>
+            </w:tcMar>
+            <w:hideMark/>
+          </w:tcPr>
+          <w:p>
+            <w:pPr>
+              <w:spacing w:after="0" w:line="240" w:lineRule="auto"/>
+              <w:rPr>
+                <w:rFonts w:ascii="Times New Roman" w:eastAsia="Times New Roman" w:hAnsi="Times New Roman" w:cs="Times New Roman"/>
+                <w:sz w:val="24"/>
+                <w:szCs w:val="24"/>
+              </w:rPr>
+            </w:pPr>
+            <w:r>
+              <w:rPr>
+                <w:rFonts w:ascii="Arial" w:eastAsia="Times New Roman" w:hAnsi="Arial" w:cs="Arial"/>
+                <w:b/>
+                <w:bCs/>
+                <w:color w:val="000000"/>
+                <w:sz w:val="20"/>
+                <w:szCs w:val="20"/>
+              </w:rPr>
+              <w:t>Valores de Entrada</w:t>
+            </w:r>
+          </w:p>
+        </w:tc>
+        <w:tc>
+          <w:tcPr>
+            <w:tcW w:w="2150" w:type="dxa"/>
+            <w:tcBorders>
+              <w:top w:val="single" w:sz="8" w:space="0" w:color="000000"/>
+              <w:left w:val="single" w:sz="8" w:space="0" w:color="000000"/>
+              <w:bottom w:val="single" w:sz="8" w:space="0" w:color="000000"/>
+              <w:right w:val="single" w:sz="8" w:space="0" w:color="000000"/>
+            </w:tcBorders>
+            <w:shd w:val="clear" w:color="auto" w:fill="EFEFEF"/>
+            <w:tcMar>
+              <w:top w:w="100" w:type="dxa"/>
+              <w:left w:w="100" w:type="dxa"/>
+              <w:bottom w:w="100" w:type="dxa"/>
+              <w:right w:w="100" w:type="dxa"/>
+            </w:tcMar>
+            <w:hideMark/>
+          </w:tcPr>
+          <w:p>
+            <w:pPr>
+              <w:spacing w:after="0" w:line="240" w:lineRule="auto"/>
+              <w:rPr>
+                <w:rFonts w:ascii="Times New Roman" w:eastAsia="Times New Roman" w:hAnsi="Times New Roman" w:cs="Times New Roman"/>
+                <w:sz w:val="24"/>
+                <w:szCs w:val="24"/>
+              </w:rPr>
+            </w:pPr>
+            <w:r>
+              <w:rPr>
+                <w:rFonts w:ascii="Arial" w:eastAsia="Times New Roman" w:hAnsi="Arial" w:cs="Arial"/>
+                <w:b/>
+                <w:bCs/>
+                <w:color w:val="000000"/>
+                <w:sz w:val="20"/>
+                <w:szCs w:val="20"/>
+              </w:rPr>
+              <w:t>Resultado</w:t>
+            </w:r>
+          </w:p>
+        </w:tc>
+      </w:tr>
+      <w:tr>
+        <w:tc>
+          <w:tcPr>
+            <w:tcW w:w="0" w:type="auto"/>
+            <w:tcBorders>
+              <w:top w:val="single" w:sz="8" w:space="0" w:color="000000"/>
+              <w:left w:val="single" w:sz="8" w:space="0" w:color="000000"/>
+              <w:bottom w:val="single" w:sz="8" w:space="0" w:color="000000"/>
+              <w:right w:val="single" w:sz="8" w:space="0" w:color="000000"/>
+            </w:tcBorders>
+            <w:tcMar>
+              <w:top w:w="100" w:type="dxa"/>
+              <w:left w:w="100" w:type="dxa"/>
+              <w:bottom w:w="100" w:type="dxa"/>
+              <w:right w:w="100" w:type="dxa"/>
+            </w:tcMar>
+            <w:hideMark/>
+          </w:tcPr>
+          <w:p>
+            <w:pPr>
+              <w:spacing w:after="0" w:line="240" w:lineRule="auto"/>
+              <w:rPr>
+                <w:rFonts w:ascii="Times New Roman" w:eastAsia="Times New Roman" w:hAnsi="Times New Roman" w:cs="Times New Roman"/>
+                <w:sz w:val="24"/>
+                <w:szCs w:val="24"/>
+              </w:rPr>
+            </w:pPr>
+            <w:r>
+              <w:rPr>
+                <w:rFonts w:ascii="Times New Roman" w:eastAsia="Times New Roman" w:hAnsi="Times New Roman" w:cs="Times New Roman"/>
+                <w:sz w:val="24"/>
+                <w:szCs w:val="24"/>
+              </w:rPr>
+              <w:t>Company</w:t>
+            </w:r>
+          </w:p>
+        </w:tc>
+        <w:tc>
+          <w:tcPr>
+            <w:tcW w:w="0" w:type="auto"/>
+            <w:tcBorders>
+              <w:top w:val="single" w:sz="8" w:space="0" w:color="000000"/>
+              <w:left w:val="single" w:sz="8" w:space="0" w:color="000000"/>
+              <w:bottom w:val="single" w:sz="8" w:space="0" w:color="000000"/>
+              <w:right w:val="single" w:sz="8" w:space="0" w:color="000000"/>
+            </w:tcBorders>
+            <w:tcMar>
+              <w:top w:w="100" w:type="dxa"/>
+              <w:left w:w="100" w:type="dxa"/>
+              <w:bottom w:w="100" w:type="dxa"/>
+              <w:right w:w="100" w:type="dxa"/>
+            </w:tcMar>
+            <w:hideMark/>
+          </w:tcPr>
+          <w:p>
+            <w:pPr>
+              <w:spacing w:after="0" w:line="240" w:lineRule="auto"/>
+              <w:rPr>
+                <w:rFonts w:ascii="Times New Roman" w:eastAsia="Times New Roman" w:hAnsi="Times New Roman" w:cs="Times New Roman"/>
+                <w:sz w:val="24"/>
+                <w:szCs w:val="24"/>
+              </w:rPr>
+            </w:pPr>
+            <w:proofErr w:type="spellStart"/>
+            <w:r>
+              <w:rPr>
+                <w:rFonts w:ascii="Times New Roman" w:eastAsia="Times New Roman" w:hAnsi="Times New Roman" w:cs="Times New Roman"/>
+                <w:sz w:val="24"/>
+                <w:szCs w:val="24"/>
+              </w:rPr>
+              <w:t>getLastTurn</w:t>
+            </w:r>
+            <w:proofErr w:type="spellEnd"/>
+            <w:r>
+              <w:rPr>
+                <w:rFonts w:ascii="Times New Roman" w:eastAsia="Times New Roman" w:hAnsi="Times New Roman" w:cs="Times New Roman"/>
+                <w:sz w:val="24"/>
+                <w:szCs w:val="24"/>
+              </w:rPr>
+              <w:t>()</w:t>
+            </w:r>
+          </w:p>
+        </w:tc>
+        <w:tc>
+          <w:tcPr>
+            <w:tcW w:w="0" w:type="auto"/>
+            <w:tcBorders>
+              <w:top w:val="single" w:sz="8" w:space="0" w:color="000000"/>
+              <w:left w:val="single" w:sz="8" w:space="0" w:color="000000"/>
+              <w:bottom w:val="single" w:sz="8" w:space="0" w:color="000000"/>
+              <w:right w:val="single" w:sz="8" w:space="0" w:color="000000"/>
+            </w:tcBorders>
+            <w:tcMar>
+              <w:top w:w="100" w:type="dxa"/>
+              <w:left w:w="100" w:type="dxa"/>
+              <w:bottom w:w="100" w:type="dxa"/>
+              <w:right w:w="100" w:type="dxa"/>
+            </w:tcMar>
+            <w:hideMark/>
+          </w:tcPr>
+          <w:p>
+            <w:pPr>
+              <w:spacing w:after="0" w:line="240" w:lineRule="auto"/>
+              <w:rPr>
+                <w:rFonts w:ascii="Times New Roman" w:eastAsia="Times New Roman" w:hAnsi="Times New Roman" w:cs="Times New Roman"/>
+                <w:sz w:val="24"/>
+                <w:szCs w:val="24"/>
+              </w:rPr>
+            </w:pPr>
+            <w:r>
+              <w:rPr>
+                <w:rFonts w:ascii="Times New Roman" w:eastAsia="Times New Roman" w:hAnsi="Times New Roman" w:cs="Times New Roman"/>
+                <w:sz w:val="24"/>
+                <w:szCs w:val="24"/>
+              </w:rPr>
+              <w:t>setupScenary2()</w:t>
+            </w:r>
+          </w:p>
+          <w:p>
+            <w:pPr>
+              <w:spacing w:after="0" w:line="240" w:lineRule="auto"/>
+              <w:rPr>
+                <w:rFonts w:ascii="Times New Roman" w:eastAsia="Times New Roman" w:hAnsi="Times New Roman" w:cs="Times New Roman"/>
+                <w:sz w:val="24"/>
+                <w:szCs w:val="24"/>
+              </w:rPr>
+            </w:pPr>
+            <w:r>
+              <w:rPr>
+                <w:rFonts w:ascii="Times New Roman" w:eastAsia="Times New Roman" w:hAnsi="Times New Roman" w:cs="Times New Roman"/>
+                <w:sz w:val="24"/>
+                <w:szCs w:val="24"/>
+              </w:rPr>
+              <w:t>setupScenary3()</w:t>
+            </w:r>
+          </w:p>
+        </w:tc>
+        <w:tc>
+          <w:tcPr>
+            <w:tcW w:w="3681" w:type="dxa"/>
+            <w:tcBorders>
+              <w:top w:val="single" w:sz="8" w:space="0" w:color="000000"/>
+              <w:left w:val="single" w:sz="8" w:space="0" w:color="000000"/>
+              <w:bottom w:val="single" w:sz="8" w:space="0" w:color="000000"/>
+              <w:right w:val="single" w:sz="8" w:space="0" w:color="000000"/>
+            </w:tcBorders>
+            <w:tcMar>
+              <w:top w:w="100" w:type="dxa"/>
+              <w:left w:w="100" w:type="dxa"/>
+              <w:bottom w:w="100" w:type="dxa"/>
+              <w:right w:w="100" w:type="dxa"/>
+            </w:tcMar>
+            <w:hideMark/>
+          </w:tcPr>
+          <w:p>
+            <w:pPr>
+              <w:spacing w:after="0" w:line="240" w:lineRule="auto"/>
+              <w:rPr>
+                <w:rFonts w:ascii="Times New Roman" w:eastAsia="Times New Roman" w:hAnsi="Times New Roman" w:cs="Times New Roman"/>
+                <w:sz w:val="24"/>
+                <w:szCs w:val="24"/>
+              </w:rPr>
+            </w:pPr>
+          </w:p>
+        </w:tc>
+        <w:tc>
+          <w:tcPr>
+            <w:tcW w:w="2150" w:type="dxa"/>
+            <w:tcBorders>
+              <w:top w:val="single" w:sz="8" w:space="0" w:color="000000"/>
+              <w:left w:val="single" w:sz="8" w:space="0" w:color="000000"/>
+              <w:bottom w:val="single" w:sz="8" w:space="0" w:color="000000"/>
+              <w:right w:val="single" w:sz="8" w:space="0" w:color="000000"/>
+            </w:tcBorders>
+            <w:tcMar>
+              <w:top w:w="100" w:type="dxa"/>
+              <w:left w:w="100" w:type="dxa"/>
+              <w:bottom w:w="100" w:type="dxa"/>
+              <w:right w:w="100" w:type="dxa"/>
+            </w:tcMar>
+            <w:hideMark/>
+          </w:tcPr>
+          <w:p>
+            <w:pPr>
+              <w:spacing w:after="0" w:line="240" w:lineRule="auto"/>
+              <w:rPr>
+                <w:rFonts w:ascii="Times New Roman" w:eastAsia="Times New Roman" w:hAnsi="Times New Roman" w:cs="Times New Roman"/>
+                <w:sz w:val="24"/>
+                <w:szCs w:val="24"/>
+              </w:rPr>
+            </w:pPr>
+            <w:r>
+              <w:rPr>
+                <w:rFonts w:ascii="Times New Roman" w:eastAsia="Times New Roman" w:hAnsi="Times New Roman" w:cs="Times New Roman"/>
+                <w:sz w:val="24"/>
+                <w:szCs w:val="24"/>
+              </w:rPr>
+              <w:t xml:space="preserve">El </w:t>
+            </w:r>
+            <w:r>
+              <w:rPr>
+                <w:rFonts w:ascii="Times New Roman" w:eastAsia="Times New Roman" w:hAnsi="Times New Roman" w:cs="Times New Roman"/>
+                <w:sz w:val="24"/>
+                <w:szCs w:val="24"/>
+              </w:rPr>
+              <w:t xml:space="preserve">objeto </w:t>
+            </w:r>
+            <w:proofErr w:type="spellStart"/>
+            <w:r>
+              <w:rPr>
+                <w:rFonts w:ascii="Times New Roman" w:eastAsia="Times New Roman" w:hAnsi="Times New Roman" w:cs="Times New Roman"/>
+                <w:sz w:val="24"/>
+                <w:szCs w:val="24"/>
+              </w:rPr>
+              <w:t>Turn</w:t>
+            </w:r>
+            <w:proofErr w:type="spellEnd"/>
+            <w:r>
+              <w:rPr>
+                <w:rFonts w:ascii="Times New Roman" w:eastAsia="Times New Roman" w:hAnsi="Times New Roman" w:cs="Times New Roman"/>
+                <w:sz w:val="24"/>
+                <w:szCs w:val="24"/>
+              </w:rPr>
+              <w:t xml:space="preserve"> devuelto por el método debe ser igual al último objeto </w:t>
+            </w:r>
+            <w:proofErr w:type="spellStart"/>
+            <w:r>
+              <w:rPr>
+                <w:rFonts w:ascii="Times New Roman" w:eastAsia="Times New Roman" w:hAnsi="Times New Roman" w:cs="Times New Roman"/>
+                <w:sz w:val="24"/>
+                <w:szCs w:val="24"/>
+              </w:rPr>
+              <w:t>Turn</w:t>
+            </w:r>
+            <w:proofErr w:type="spellEnd"/>
+            <w:r>
+              <w:rPr>
+                <w:rFonts w:ascii="Times New Roman" w:eastAsia="Times New Roman" w:hAnsi="Times New Roman" w:cs="Times New Roman"/>
+                <w:sz w:val="24"/>
+                <w:szCs w:val="24"/>
+              </w:rPr>
+              <w:t xml:space="preserve"> del arreglo.</w:t>
             </w:r>
             <w:bookmarkStart w:id="0" w:name="_GoBack"/>
             <w:bookmarkEnd w:id="0"/>
@@ -3945,6 +4831,119 @@
     </w:lvl>
   </w:abstractNum>
   <w:abstractNum w:abstractNumId="1" w15:restartNumberingAfterBreak="0">
+    <w:nsid w:val="1AD041BD"/>
+    <w:multiLevelType w:val="hybridMultilevel"/>
+    <w:tmpl w:val="43522F84"/>
+    <w:lvl w:ilvl="0" w:tplc="240A0001">
+      <w:start w:val="1"/>
+      <w:numFmt w:val="bullet"/>
+      <w:lvlText w:val=""/>
+      <w:lvlJc w:val="left"/>
+      <w:pPr>
+        <w:ind w:left="720" w:hanging="360"/>
+      </w:pPr>
+      <w:rPr>
+        <w:rFonts w:ascii="Symbol" w:hAnsi="Symbol" w:hint="default"/>
+      </w:rPr>
+    </w:lvl>
+    <w:lvl w:ilvl="1" w:tplc="240A0003" w:tentative="1">
+      <w:start w:val="1"/>
+      <w:numFmt w:val="bullet"/>
+      <w:lvlText w:val="o"/>
+      <w:lvlJc w:val="left"/>
+      <w:pPr>
+        <w:ind w:left="1440" w:hanging="360"/>
+      </w:pPr>
+      <w:rPr>
+        <w:rFonts w:ascii="Courier New" w:hAnsi="Courier New" w:cs="Courier New" w:hint="default"/>
+      </w:rPr>
+    </w:lvl>
+    <w:lvl w:ilvl="2" w:tplc="240A0005" w:tentative="1">
+      <w:start w:val="1"/>
+      <w:numFmt w:val="bullet"/>
+      <w:lvlText w:val=""/>
+      <w:lvlJc w:val="left"/>
+      <w:pPr>
+        <w:ind w:left="2160" w:hanging="360"/>
+      </w:pPr>
+      <w:rPr>
+        <w:rFonts w:ascii="Wingdings" w:hAnsi="Wingdings" w:hint="default"/>
+      </w:rPr>
+    </w:lvl>
+    <w:lvl w:ilvl="3" w:tplc="240A0001" w:tentative="1">
+      <w:start w:val="1"/>
+      <w:numFmt w:val="bullet"/>
+      <w:lvlText w:val=""/>
+      <w:lvlJc w:val="left"/>
+      <w:pPr>
+        <w:ind w:left="2880" w:hanging="360"/>
+      </w:pPr>
+      <w:rPr>
+        <w:rFonts w:ascii="Symbol" w:hAnsi="Symbol" w:hint="default"/>
+      </w:rPr>
+    </w:lvl>
+    <w:lvl w:ilvl="4" w:tplc="240A0003" w:tentative="1">
+      <w:start w:val="1"/>
+      <w:numFmt w:val="bullet"/>
+      <w:lvlText w:val="o"/>
+      <w:lvlJc w:val="left"/>
+      <w:pPr>
+        <w:ind w:left="3600" w:hanging="360"/>
+      </w:pPr>
+      <w:rPr>
+        <w:rFonts w:ascii="Courier New" w:hAnsi="Courier New" w:cs="Courier New" w:hint="default"/>
+      </w:rPr>
+    </w:lvl>
+    <w:lvl w:ilvl="5" w:tplc="240A0005" w:tentative="1">
+      <w:start w:val="1"/>
+      <w:numFmt w:val="bullet"/>
+      <w:lvlText w:val=""/>
+      <w:lvlJc w:val="left"/>
+      <w:pPr>
+        <w:ind w:left="4320" w:hanging="360"/>
+      </w:pPr>
+      <w:rPr>
+        <w:rFonts w:ascii="Wingdings" w:hAnsi="Wingdings" w:hint="default"/>
+      </w:rPr>
+    </w:lvl>
+    <w:lvl w:ilvl="6" w:tplc="240A0001" w:tentative="1">
+      <w:start w:val="1"/>
+      <w:numFmt w:val="bullet"/>
+      <w:lvlText w:val=""/>
+      <w:lvlJc w:val="left"/>
+      <w:pPr>
+        <w:ind w:left="5040" w:hanging="360"/>
+      </w:pPr>
+      <w:rPr>
+        <w:rFonts w:ascii="Symbol" w:hAnsi="Symbol" w:hint="default"/>
+      </w:rPr>
+    </w:lvl>
+    <w:lvl w:ilvl="7" w:tplc="240A0003" w:tentative="1">
+      <w:start w:val="1"/>
+      <w:numFmt w:val="bullet"/>
+      <w:lvlText w:val="o"/>
+      <w:lvlJc w:val="left"/>
+      <w:pPr>
+        <w:ind w:left="5760" w:hanging="360"/>
+      </w:pPr>
+      <w:rPr>
+        <w:rFonts w:ascii="Courier New" w:hAnsi="Courier New" w:cs="Courier New" w:hint="default"/>
+      </w:rPr>
+    </w:lvl>
+    <w:lvl w:ilvl="8" w:tplc="240A0005" w:tentative="1">
+      <w:start w:val="1"/>
+      <w:numFmt w:val="bullet"/>
+      <w:lvlText w:val=""/>
+      <w:lvlJc w:val="left"/>
+      <w:pPr>
+        <w:ind w:left="6480" w:hanging="360"/>
+      </w:pPr>
+      <w:rPr>
+        <w:rFonts w:ascii="Wingdings" w:hAnsi="Wingdings" w:hint="default"/>
+      </w:rPr>
+    </w:lvl>
+  </w:abstractNum>
+  <w:abstractNum w:abstractNumId="2" w15:restartNumberingAfterBreak="0">
     <w:nsid w:val="244D451E"/>
     <w:multiLevelType w:val="hybridMultilevel"/>
     <w:tmpl w:val="2A54528A"/>
@@ -4057,7 +5056,7 @@
       </w:rPr>
     </w:lvl>
   </w:abstractNum>
-  <w:abstractNum w:abstractNumId="2" w15:restartNumberingAfterBreak="0">
+  <w:abstractNum w:abstractNumId="3" w15:restartNumberingAfterBreak="0">
     <w:nsid w:val="4A625E7F"/>
     <w:multiLevelType w:val="hybridMultilevel"/>
     <w:tmpl w:val="113C955A"/>
@@ -4170,10 +5169,10 @@
       </w:rPr>
     </w:lvl>
   </w:abstractNum>
-  <w:abstractNum w:abstractNumId="3" w15:restartNumberingAfterBreak="0">
+  <w:abstractNum w:abstractNumId="4" w15:restartNumberingAfterBreak="0">
     <w:nsid w:val="7DB55080"/>
     <w:multiLevelType w:val="hybridMultilevel"/>
-    <w:tmpl w:val="1EA29EFA"/>
+    <w:tmpl w:val="E5569A34"/>
     <w:lvl w:ilvl="0" w:tplc="240A0001">
       <w:start w:val="1"/>
       <w:numFmt w:val="bullet"/>
@@ -4284,15 +5283,18 @@
     </w:lvl>
   </w:abstractNum>
   <w:num w:numId="1">
-    <w:abstractNumId w:val="3"/>
+    <w:abstractNumId w:val="4"/>
   </w:num>
   <w:num w:numId="2">
     <w:abstractNumId w:val="0"/>
   </w:num>
   <w:num w:numId="3">
+    <w:abstractNumId w:val="3"/>
+  </w:num>
+  <w:num w:numId="4">
     <w:abstractNumId w:val="2"/>
   </w:num>
-  <w:num w:numId="4">
+  <w:num w:numId="5">
     <w:abstractNumId w:val="1"/>
   </w:num>
 </w:numbering>

</xml_diff>

<commit_message>
Added test to test method to get the next turn in TestCompany, in written documentation and in class diagram. Added a new scenary too. Corrected some methods on class Company
</commit_message>
<xml_diff>
--- a/doc/Design.docx
+++ b/doc/Design.docx
@@ -1055,17 +1055,6 @@
               </w:rPr>
               <w:t xml:space="preserve">Company </w:t>
             </w:r>
-          </w:p>
-          <w:p>
-            <w:pPr>
-              <w:cnfStyle w:val="000000100000" w:firstRow="0" w:lastRow="0" w:firstColumn="0" w:lastColumn="0" w:oddVBand="0" w:evenVBand="0" w:oddHBand="1" w:evenHBand="0" w:firstRowFirstColumn="0" w:firstRowLastColumn="0" w:lastRowFirstColumn="0" w:lastRowLastColumn="0"/>
-              <w:rPr>
-                <w:rFonts w:ascii="Times New Roman" w:hAnsi="Times New Roman" w:cs="Times New Roman"/>
-                <w:sz w:val="24"/>
-                <w:szCs w:val="24"/>
-                <w:lang w:val="es-CO"/>
-              </w:rPr>
-            </w:pPr>
             <w:r>
               <w:rPr>
                 <w:rFonts w:ascii="Times New Roman" w:hAnsi="Times New Roman" w:cs="Times New Roman"/>
@@ -1317,6 +1306,277 @@
               </w:rPr>
               <w:t xml:space="preserve"> = 99</w:t>
             </w:r>
+          </w:p>
+        </w:tc>
+      </w:tr>
+      <w:tr>
+        <w:trPr>
+          <w:trHeight w:val="1281"/>
+        </w:trPr>
+        <w:tc>
+          <w:tcPr>
+            <w:cnfStyle w:val="001000000000" w:firstRow="0" w:lastRow="0" w:firstColumn="1" w:lastColumn="0" w:oddVBand="0" w:evenVBand="0" w:oddHBand="0" w:evenHBand="0" w:firstRowFirstColumn="0" w:firstRowLastColumn="0" w:lastRowFirstColumn="0" w:lastRowLastColumn="0"/>
+            <w:tcW w:w="1888" w:type="dxa"/>
+            <w:shd w:val="clear" w:color="auto" w:fill="auto"/>
+            <w:noWrap/>
+          </w:tcPr>
+          <w:p>
+            <w:pPr>
+              <w:rPr>
+                <w:rFonts w:ascii="Times New Roman" w:hAnsi="Times New Roman" w:cs="Times New Roman"/>
+                <w:sz w:val="24"/>
+                <w:szCs w:val="24"/>
+              </w:rPr>
+            </w:pPr>
+            <w:r>
+              <w:rPr>
+                <w:rFonts w:ascii="Times New Roman" w:hAnsi="Times New Roman" w:cs="Times New Roman"/>
+                <w:sz w:val="24"/>
+                <w:szCs w:val="24"/>
+              </w:rPr>
+              <w:t>setupScenary</w:t>
+            </w:r>
+            <w:r>
+              <w:rPr>
+                <w:rFonts w:ascii="Times New Roman" w:hAnsi="Times New Roman" w:cs="Times New Roman"/>
+                <w:sz w:val="24"/>
+                <w:szCs w:val="24"/>
+              </w:rPr>
+              <w:t>4</w:t>
+            </w:r>
+          </w:p>
+        </w:tc>
+        <w:tc>
+          <w:tcPr>
+            <w:tcW w:w="1617" w:type="dxa"/>
+            <w:shd w:val="clear" w:color="auto" w:fill="auto"/>
+            <w:noWrap/>
+          </w:tcPr>
+          <w:p>
+            <w:pPr>
+              <w:cnfStyle w:val="000000000000" w:firstRow="0" w:lastRow="0" w:firstColumn="0" w:lastColumn="0" w:oddVBand="0" w:evenVBand="0" w:oddHBand="0" w:evenHBand="0" w:firstRowFirstColumn="0" w:firstRowLastColumn="0" w:lastRowFirstColumn="0" w:lastRowLastColumn="0"/>
+              <w:rPr>
+                <w:rFonts w:ascii="Times New Roman" w:hAnsi="Times New Roman" w:cs="Times New Roman"/>
+                <w:sz w:val="24"/>
+                <w:szCs w:val="24"/>
+              </w:rPr>
+            </w:pPr>
+            <w:proofErr w:type="spellStart"/>
+            <w:r>
+              <w:rPr>
+                <w:rFonts w:ascii="Times New Roman" w:hAnsi="Times New Roman" w:cs="Times New Roman"/>
+                <w:sz w:val="24"/>
+                <w:szCs w:val="24"/>
+              </w:rPr>
+              <w:t>CompanyTest</w:t>
+            </w:r>
+            <w:proofErr w:type="spellEnd"/>
+          </w:p>
+        </w:tc>
+        <w:tc>
+          <w:tcPr>
+            <w:tcW w:w="7642" w:type="dxa"/>
+            <w:shd w:val="clear" w:color="auto" w:fill="auto"/>
+            <w:noWrap/>
+          </w:tcPr>
+          <w:p>
+            <w:pPr>
+              <w:cnfStyle w:val="000000000000" w:firstRow="0" w:lastRow="0" w:firstColumn="0" w:lastColumn="0" w:oddVBand="0" w:evenVBand="0" w:oddHBand="0" w:evenHBand="0" w:firstRowFirstColumn="0" w:firstRowLastColumn="0" w:lastRowFirstColumn="0" w:lastRowLastColumn="0"/>
+              <w:rPr>
+                <w:rFonts w:ascii="Times New Roman" w:hAnsi="Times New Roman" w:cs="Times New Roman"/>
+                <w:sz w:val="24"/>
+                <w:szCs w:val="24"/>
+                <w:lang w:val="es-CO"/>
+              </w:rPr>
+            </w:pPr>
+            <w:r>
+              <w:rPr>
+                <w:rFonts w:ascii="Times New Roman" w:hAnsi="Times New Roman" w:cs="Times New Roman"/>
+                <w:sz w:val="24"/>
+                <w:szCs w:val="24"/>
+                <w:lang w:val="es-CO"/>
+              </w:rPr>
+              <w:t xml:space="preserve">Un objeto de la clase </w:t>
+            </w:r>
+            <w:r>
+              <w:rPr>
+                <w:rFonts w:ascii="Times New Roman" w:hAnsi="Times New Roman" w:cs="Times New Roman"/>
+                <w:sz w:val="24"/>
+                <w:szCs w:val="24"/>
+                <w:lang w:val="es-CO"/>
+              </w:rPr>
+              <w:t xml:space="preserve">Company con </w:t>
+            </w:r>
+            <w:r>
+              <w:rPr>
+                <w:rFonts w:ascii="Times New Roman" w:hAnsi="Times New Roman" w:cs="Times New Roman"/>
+                <w:sz w:val="24"/>
+                <w:szCs w:val="24"/>
+                <w:lang w:val="es-CO"/>
+              </w:rPr>
+              <w:t>un</w:t>
+            </w:r>
+            <w:r>
+              <w:rPr>
+                <w:rFonts w:ascii="Times New Roman" w:hAnsi="Times New Roman" w:cs="Times New Roman"/>
+                <w:sz w:val="24"/>
+                <w:szCs w:val="24"/>
+                <w:lang w:val="es-CO"/>
+              </w:rPr>
+              <w:t xml:space="preserve"> objeto asociado de la clase </w:t>
+            </w:r>
+            <w:proofErr w:type="spellStart"/>
+            <w:r>
+              <w:rPr>
+                <w:rFonts w:ascii="Times New Roman" w:hAnsi="Times New Roman" w:cs="Times New Roman"/>
+                <w:sz w:val="24"/>
+                <w:szCs w:val="24"/>
+                <w:lang w:val="es-CO"/>
+              </w:rPr>
+              <w:t>Turn</w:t>
+            </w:r>
+            <w:proofErr w:type="spellEnd"/>
+            <w:r>
+              <w:rPr>
+                <w:rFonts w:ascii="Times New Roman" w:hAnsi="Times New Roman" w:cs="Times New Roman"/>
+                <w:sz w:val="24"/>
+                <w:szCs w:val="24"/>
+                <w:lang w:val="es-CO"/>
+              </w:rPr>
+              <w:t xml:space="preserve"> con los siguientes atributos:</w:t>
+            </w:r>
+          </w:p>
+          <w:p>
+            <w:pPr>
+              <w:cnfStyle w:val="000000000000" w:firstRow="0" w:lastRow="0" w:firstColumn="0" w:lastColumn="0" w:oddVBand="0" w:evenVBand="0" w:oddHBand="0" w:evenHBand="0" w:firstRowFirstColumn="0" w:firstRowLastColumn="0" w:lastRowFirstColumn="0" w:lastRowLastColumn="0"/>
+              <w:rPr>
+                <w:rFonts w:ascii="Times New Roman" w:hAnsi="Times New Roman" w:cs="Times New Roman"/>
+                <w:sz w:val="24"/>
+                <w:szCs w:val="24"/>
+                <w:lang w:val="es-CO"/>
+              </w:rPr>
+            </w:pPr>
+            <w:proofErr w:type="spellStart"/>
+            <w:r>
+              <w:rPr>
+                <w:rFonts w:ascii="Times New Roman" w:hAnsi="Times New Roman" w:cs="Times New Roman"/>
+                <w:sz w:val="24"/>
+                <w:szCs w:val="24"/>
+                <w:lang w:val="es-CO"/>
+              </w:rPr>
+              <w:t>Turn</w:t>
+            </w:r>
+            <w:proofErr w:type="spellEnd"/>
+            <w:r>
+              <w:rPr>
+                <w:rFonts w:ascii="Times New Roman" w:hAnsi="Times New Roman" w:cs="Times New Roman"/>
+                <w:sz w:val="24"/>
+                <w:szCs w:val="24"/>
+                <w:lang w:val="es-CO"/>
+              </w:rPr>
+              <w:t xml:space="preserve"> t1:</w:t>
+            </w:r>
+          </w:p>
+          <w:p>
+            <w:pPr>
+              <w:pStyle w:val="ListParagraph"/>
+              <w:numPr>
+                <w:ilvl w:val="0"/>
+                <w:numId w:val="1"/>
+              </w:numPr>
+              <w:cnfStyle w:val="000000000000" w:firstRow="0" w:lastRow="0" w:firstColumn="0" w:lastColumn="0" w:oddVBand="0" w:evenVBand="0" w:oddHBand="0" w:evenHBand="0" w:firstRowFirstColumn="0" w:firstRowLastColumn="0" w:lastRowFirstColumn="0" w:lastRowLastColumn="0"/>
+              <w:rPr>
+                <w:rFonts w:ascii="Times New Roman" w:hAnsi="Times New Roman" w:cs="Times New Roman"/>
+                <w:sz w:val="24"/>
+                <w:szCs w:val="24"/>
+                <w:lang w:val="es-CO"/>
+              </w:rPr>
+            </w:pPr>
+            <w:proofErr w:type="spellStart"/>
+            <w:r>
+              <w:rPr>
+                <w:rFonts w:ascii="Times New Roman" w:hAnsi="Times New Roman" w:cs="Times New Roman"/>
+                <w:sz w:val="24"/>
+                <w:szCs w:val="24"/>
+                <w:lang w:val="es-CO"/>
+              </w:rPr>
+              <w:t>actualLetter</w:t>
+            </w:r>
+            <w:proofErr w:type="spellEnd"/>
+            <w:r>
+              <w:rPr>
+                <w:rFonts w:ascii="Times New Roman" w:hAnsi="Times New Roman" w:cs="Times New Roman"/>
+                <w:sz w:val="24"/>
+                <w:szCs w:val="24"/>
+                <w:lang w:val="es-CO"/>
+              </w:rPr>
+              <w:t xml:space="preserve"> = ‘C</w:t>
+            </w:r>
+            <w:r>
+              <w:rPr>
+                <w:rFonts w:ascii="Times New Roman" w:hAnsi="Times New Roman" w:cs="Times New Roman"/>
+                <w:sz w:val="24"/>
+                <w:szCs w:val="24"/>
+                <w:lang w:val="es-CO"/>
+              </w:rPr>
+              <w:t>’</w:t>
+            </w:r>
+          </w:p>
+          <w:p>
+            <w:pPr>
+              <w:pStyle w:val="ListParagraph"/>
+              <w:numPr>
+                <w:ilvl w:val="0"/>
+                <w:numId w:val="1"/>
+              </w:numPr>
+              <w:cnfStyle w:val="000000000000" w:firstRow="0" w:lastRow="0" w:firstColumn="0" w:lastColumn="0" w:oddVBand="0" w:evenVBand="0" w:oddHBand="0" w:evenHBand="0" w:firstRowFirstColumn="0" w:firstRowLastColumn="0" w:lastRowFirstColumn="0" w:lastRowLastColumn="0"/>
+              <w:rPr>
+                <w:rFonts w:ascii="Times New Roman" w:hAnsi="Times New Roman" w:cs="Times New Roman"/>
+                <w:sz w:val="24"/>
+                <w:szCs w:val="24"/>
+              </w:rPr>
+            </w:pPr>
+            <w:r>
+              <w:rPr>
+                <w:rFonts w:ascii="Times New Roman" w:hAnsi="Times New Roman" w:cs="Times New Roman"/>
+                <w:sz w:val="24"/>
+                <w:szCs w:val="24"/>
+                <w:lang w:val="es-CO"/>
+              </w:rPr>
+              <w:t>actual</w:t>
+            </w:r>
+            <w:proofErr w:type="spellStart"/>
+            <w:r>
+              <w:rPr>
+                <w:rFonts w:ascii="Times New Roman" w:hAnsi="Times New Roman" w:cs="Times New Roman"/>
+                <w:sz w:val="24"/>
+                <w:szCs w:val="24"/>
+                <w:lang w:val="es-ES"/>
+              </w:rPr>
+              <w:t>Number</w:t>
+            </w:r>
+            <w:proofErr w:type="spellEnd"/>
+            <w:r>
+              <w:rPr>
+                <w:rFonts w:ascii="Times New Roman" w:hAnsi="Times New Roman" w:cs="Times New Roman"/>
+                <w:sz w:val="24"/>
+                <w:szCs w:val="24"/>
+                <w:lang w:val="es-ES"/>
+              </w:rPr>
+              <w:t xml:space="preserve"> = 99</w:t>
+            </w:r>
+            <w:bookmarkStart w:id="0" w:name="_GoBack"/>
+            <w:bookmarkEnd w:id="0"/>
+          </w:p>
+          <w:p>
+            <w:pPr>
+              <w:cnfStyle w:val="000000000000" w:firstRow="0" w:lastRow="0" w:firstColumn="0" w:lastColumn="0" w:oddVBand="0" w:evenVBand="0" w:oddHBand="0" w:evenHBand="0" w:firstRowFirstColumn="0" w:firstRowLastColumn="0" w:lastRowFirstColumn="0" w:lastRowLastColumn="0"/>
+              <w:rPr>
+                <w:rFonts w:ascii="Times New Roman" w:hAnsi="Times New Roman" w:cs="Times New Roman"/>
+                <w:sz w:val="24"/>
+                <w:szCs w:val="24"/>
+              </w:rPr>
+            </w:pPr>
           </w:p>
         </w:tc>
       </w:tr>
@@ -1352,6 +1612,7 @@
           <w:u w:val="single"/>
           <w:lang w:val="es-ES"/>
         </w:rPr>
+        <w:lastRenderedPageBreak/>
         <w:t>DISEÑO DE PRUEBAS UNITARIAS</w:t>
       </w:r>
     </w:p>
@@ -1513,7 +1774,6 @@
                 <w:sz w:val="20"/>
                 <w:szCs w:val="20"/>
               </w:rPr>
-              <w:lastRenderedPageBreak/>
               <w:t>Clase</w:t>
             </w:r>
           </w:p>
@@ -2847,6 +3107,852 @@
           </w:p>
         </w:tc>
       </w:tr>
+      <w:tr>
+        <w:tc>
+          <w:tcPr>
+            <w:tcW w:w="0" w:type="auto"/>
+            <w:tcBorders>
+              <w:top w:val="single" w:sz="8" w:space="0" w:color="000000"/>
+              <w:left w:val="single" w:sz="8" w:space="0" w:color="000000"/>
+              <w:bottom w:val="single" w:sz="8" w:space="0" w:color="000000"/>
+              <w:right w:val="single" w:sz="8" w:space="0" w:color="000000"/>
+            </w:tcBorders>
+            <w:tcMar>
+              <w:top w:w="100" w:type="dxa"/>
+              <w:left w:w="100" w:type="dxa"/>
+              <w:bottom w:w="100" w:type="dxa"/>
+              <w:right w:w="100" w:type="dxa"/>
+            </w:tcMar>
+          </w:tcPr>
+          <w:p>
+            <w:pPr>
+              <w:spacing w:after="0" w:line="240" w:lineRule="auto"/>
+              <w:rPr>
+                <w:rFonts w:ascii="Times New Roman" w:eastAsia="Times New Roman" w:hAnsi="Times New Roman" w:cs="Times New Roman"/>
+                <w:sz w:val="24"/>
+                <w:szCs w:val="24"/>
+              </w:rPr>
+            </w:pPr>
+          </w:p>
+        </w:tc>
+        <w:tc>
+          <w:tcPr>
+            <w:tcW w:w="0" w:type="auto"/>
+            <w:tcBorders>
+              <w:top w:val="single" w:sz="8" w:space="0" w:color="000000"/>
+              <w:left w:val="single" w:sz="8" w:space="0" w:color="000000"/>
+              <w:bottom w:val="single" w:sz="8" w:space="0" w:color="000000"/>
+              <w:right w:val="single" w:sz="8" w:space="0" w:color="000000"/>
+            </w:tcBorders>
+            <w:tcMar>
+              <w:top w:w="100" w:type="dxa"/>
+              <w:left w:w="100" w:type="dxa"/>
+              <w:bottom w:w="100" w:type="dxa"/>
+              <w:right w:w="100" w:type="dxa"/>
+            </w:tcMar>
+          </w:tcPr>
+          <w:p>
+            <w:pPr>
+              <w:spacing w:after="0" w:line="240" w:lineRule="auto"/>
+              <w:rPr>
+                <w:rFonts w:ascii="Times New Roman" w:eastAsia="Times New Roman" w:hAnsi="Times New Roman" w:cs="Times New Roman"/>
+                <w:sz w:val="24"/>
+                <w:szCs w:val="24"/>
+              </w:rPr>
+            </w:pPr>
+          </w:p>
+        </w:tc>
+        <w:tc>
+          <w:tcPr>
+            <w:tcW w:w="0" w:type="auto"/>
+            <w:tcBorders>
+              <w:top w:val="single" w:sz="8" w:space="0" w:color="000000"/>
+              <w:left w:val="single" w:sz="8" w:space="0" w:color="000000"/>
+              <w:bottom w:val="single" w:sz="8" w:space="0" w:color="000000"/>
+              <w:right w:val="single" w:sz="8" w:space="0" w:color="000000"/>
+            </w:tcBorders>
+            <w:tcMar>
+              <w:top w:w="100" w:type="dxa"/>
+              <w:left w:w="100" w:type="dxa"/>
+              <w:bottom w:w="100" w:type="dxa"/>
+              <w:right w:w="100" w:type="dxa"/>
+            </w:tcMar>
+          </w:tcPr>
+          <w:p>
+            <w:pPr>
+              <w:spacing w:after="0" w:line="240" w:lineRule="auto"/>
+              <w:rPr>
+                <w:rFonts w:ascii="Times New Roman" w:eastAsia="Times New Roman" w:hAnsi="Times New Roman" w:cs="Times New Roman"/>
+                <w:sz w:val="24"/>
+                <w:szCs w:val="24"/>
+              </w:rPr>
+            </w:pPr>
+          </w:p>
+        </w:tc>
+        <w:tc>
+          <w:tcPr>
+            <w:tcW w:w="3681" w:type="dxa"/>
+            <w:tcBorders>
+              <w:top w:val="single" w:sz="8" w:space="0" w:color="000000"/>
+              <w:left w:val="single" w:sz="8" w:space="0" w:color="000000"/>
+              <w:bottom w:val="single" w:sz="8" w:space="0" w:color="000000"/>
+              <w:right w:val="single" w:sz="8" w:space="0" w:color="000000"/>
+            </w:tcBorders>
+            <w:tcMar>
+              <w:top w:w="100" w:type="dxa"/>
+              <w:left w:w="100" w:type="dxa"/>
+              <w:bottom w:w="100" w:type="dxa"/>
+              <w:right w:w="100" w:type="dxa"/>
+            </w:tcMar>
+          </w:tcPr>
+          <w:p>
+            <w:pPr>
+              <w:autoSpaceDE w:val="0"/>
+              <w:autoSpaceDN w:val="0"/>
+              <w:adjustRightInd w:val="0"/>
+              <w:spacing w:after="0" w:line="240" w:lineRule="auto"/>
+              <w:rPr>
+                <w:rFonts w:ascii="Consolas" w:hAnsi="Consolas" w:cs="Consolas"/>
+                <w:sz w:val="20"/>
+                <w:szCs w:val="20"/>
+                <w:lang w:val="en-US"/>
+              </w:rPr>
+            </w:pPr>
+          </w:p>
+        </w:tc>
+        <w:tc>
+          <w:tcPr>
+            <w:tcW w:w="2150" w:type="dxa"/>
+            <w:tcBorders>
+              <w:top w:val="single" w:sz="8" w:space="0" w:color="000000"/>
+              <w:left w:val="single" w:sz="8" w:space="0" w:color="000000"/>
+              <w:bottom w:val="single" w:sz="8" w:space="0" w:color="000000"/>
+              <w:right w:val="single" w:sz="8" w:space="0" w:color="000000"/>
+            </w:tcBorders>
+            <w:tcMar>
+              <w:top w:w="100" w:type="dxa"/>
+              <w:left w:w="100" w:type="dxa"/>
+              <w:bottom w:w="100" w:type="dxa"/>
+              <w:right w:w="100" w:type="dxa"/>
+            </w:tcMar>
+          </w:tcPr>
+          <w:p>
+            <w:pPr>
+              <w:spacing w:after="0" w:line="240" w:lineRule="auto"/>
+              <w:rPr>
+                <w:rFonts w:ascii="Times New Roman" w:eastAsia="Times New Roman" w:hAnsi="Times New Roman" w:cs="Times New Roman"/>
+                <w:sz w:val="24"/>
+                <w:szCs w:val="24"/>
+              </w:rPr>
+            </w:pPr>
+          </w:p>
+        </w:tc>
+      </w:tr>
+      <w:tr>
+        <w:tc>
+          <w:tcPr>
+            <w:tcW w:w="0" w:type="auto"/>
+            <w:tcBorders>
+              <w:top w:val="single" w:sz="8" w:space="0" w:color="000000"/>
+              <w:left w:val="single" w:sz="8" w:space="0" w:color="000000"/>
+              <w:bottom w:val="single" w:sz="8" w:space="0" w:color="000000"/>
+              <w:right w:val="single" w:sz="8" w:space="0" w:color="000000"/>
+            </w:tcBorders>
+            <w:tcMar>
+              <w:top w:w="100" w:type="dxa"/>
+              <w:left w:w="100" w:type="dxa"/>
+              <w:bottom w:w="100" w:type="dxa"/>
+              <w:right w:w="100" w:type="dxa"/>
+            </w:tcMar>
+          </w:tcPr>
+          <w:p>
+            <w:pPr>
+              <w:spacing w:after="0" w:line="240" w:lineRule="auto"/>
+              <w:rPr>
+                <w:rFonts w:ascii="Times New Roman" w:eastAsia="Times New Roman" w:hAnsi="Times New Roman" w:cs="Times New Roman"/>
+                <w:sz w:val="24"/>
+                <w:szCs w:val="24"/>
+              </w:rPr>
+            </w:pPr>
+          </w:p>
+        </w:tc>
+        <w:tc>
+          <w:tcPr>
+            <w:tcW w:w="0" w:type="auto"/>
+            <w:tcBorders>
+              <w:top w:val="single" w:sz="8" w:space="0" w:color="000000"/>
+              <w:left w:val="single" w:sz="8" w:space="0" w:color="000000"/>
+              <w:bottom w:val="single" w:sz="8" w:space="0" w:color="000000"/>
+              <w:right w:val="single" w:sz="8" w:space="0" w:color="000000"/>
+            </w:tcBorders>
+            <w:tcMar>
+              <w:top w:w="100" w:type="dxa"/>
+              <w:left w:w="100" w:type="dxa"/>
+              <w:bottom w:w="100" w:type="dxa"/>
+              <w:right w:w="100" w:type="dxa"/>
+            </w:tcMar>
+          </w:tcPr>
+          <w:p>
+            <w:pPr>
+              <w:spacing w:after="0" w:line="240" w:lineRule="auto"/>
+              <w:rPr>
+                <w:rFonts w:ascii="Times New Roman" w:eastAsia="Times New Roman" w:hAnsi="Times New Roman" w:cs="Times New Roman"/>
+                <w:sz w:val="24"/>
+                <w:szCs w:val="24"/>
+              </w:rPr>
+            </w:pPr>
+          </w:p>
+        </w:tc>
+        <w:tc>
+          <w:tcPr>
+            <w:tcW w:w="0" w:type="auto"/>
+            <w:tcBorders>
+              <w:top w:val="single" w:sz="8" w:space="0" w:color="000000"/>
+              <w:left w:val="single" w:sz="8" w:space="0" w:color="000000"/>
+              <w:bottom w:val="single" w:sz="8" w:space="0" w:color="000000"/>
+              <w:right w:val="single" w:sz="8" w:space="0" w:color="000000"/>
+            </w:tcBorders>
+            <w:tcMar>
+              <w:top w:w="100" w:type="dxa"/>
+              <w:left w:w="100" w:type="dxa"/>
+              <w:bottom w:w="100" w:type="dxa"/>
+              <w:right w:w="100" w:type="dxa"/>
+            </w:tcMar>
+          </w:tcPr>
+          <w:p>
+            <w:pPr>
+              <w:spacing w:after="0" w:line="240" w:lineRule="auto"/>
+              <w:rPr>
+                <w:rFonts w:ascii="Times New Roman" w:eastAsia="Times New Roman" w:hAnsi="Times New Roman" w:cs="Times New Roman"/>
+                <w:sz w:val="24"/>
+                <w:szCs w:val="24"/>
+              </w:rPr>
+            </w:pPr>
+          </w:p>
+        </w:tc>
+        <w:tc>
+          <w:tcPr>
+            <w:tcW w:w="3681" w:type="dxa"/>
+            <w:tcBorders>
+              <w:top w:val="single" w:sz="8" w:space="0" w:color="000000"/>
+              <w:left w:val="single" w:sz="8" w:space="0" w:color="000000"/>
+              <w:bottom w:val="single" w:sz="8" w:space="0" w:color="000000"/>
+              <w:right w:val="single" w:sz="8" w:space="0" w:color="000000"/>
+            </w:tcBorders>
+            <w:tcMar>
+              <w:top w:w="100" w:type="dxa"/>
+              <w:left w:w="100" w:type="dxa"/>
+              <w:bottom w:w="100" w:type="dxa"/>
+              <w:right w:w="100" w:type="dxa"/>
+            </w:tcMar>
+          </w:tcPr>
+          <w:p>
+            <w:pPr>
+              <w:autoSpaceDE w:val="0"/>
+              <w:autoSpaceDN w:val="0"/>
+              <w:adjustRightInd w:val="0"/>
+              <w:spacing w:after="0" w:line="240" w:lineRule="auto"/>
+              <w:rPr>
+                <w:rFonts w:ascii="Consolas" w:hAnsi="Consolas" w:cs="Consolas"/>
+                <w:sz w:val="20"/>
+                <w:szCs w:val="20"/>
+                <w:lang w:val="en-US"/>
+              </w:rPr>
+            </w:pPr>
+          </w:p>
+        </w:tc>
+        <w:tc>
+          <w:tcPr>
+            <w:tcW w:w="2150" w:type="dxa"/>
+            <w:tcBorders>
+              <w:top w:val="single" w:sz="8" w:space="0" w:color="000000"/>
+              <w:left w:val="single" w:sz="8" w:space="0" w:color="000000"/>
+              <w:bottom w:val="single" w:sz="8" w:space="0" w:color="000000"/>
+              <w:right w:val="single" w:sz="8" w:space="0" w:color="000000"/>
+            </w:tcBorders>
+            <w:tcMar>
+              <w:top w:w="100" w:type="dxa"/>
+              <w:left w:w="100" w:type="dxa"/>
+              <w:bottom w:w="100" w:type="dxa"/>
+              <w:right w:w="100" w:type="dxa"/>
+            </w:tcMar>
+          </w:tcPr>
+          <w:p>
+            <w:pPr>
+              <w:spacing w:after="0" w:line="240" w:lineRule="auto"/>
+              <w:rPr>
+                <w:rFonts w:ascii="Times New Roman" w:eastAsia="Times New Roman" w:hAnsi="Times New Roman" w:cs="Times New Roman"/>
+                <w:sz w:val="24"/>
+                <w:szCs w:val="24"/>
+              </w:rPr>
+            </w:pPr>
+          </w:p>
+        </w:tc>
+      </w:tr>
+      <w:tr>
+        <w:tc>
+          <w:tcPr>
+            <w:tcW w:w="0" w:type="auto"/>
+            <w:tcBorders>
+              <w:top w:val="single" w:sz="8" w:space="0" w:color="000000"/>
+              <w:left w:val="single" w:sz="8" w:space="0" w:color="000000"/>
+              <w:bottom w:val="single" w:sz="8" w:space="0" w:color="000000"/>
+              <w:right w:val="single" w:sz="8" w:space="0" w:color="000000"/>
+            </w:tcBorders>
+            <w:tcMar>
+              <w:top w:w="100" w:type="dxa"/>
+              <w:left w:w="100" w:type="dxa"/>
+              <w:bottom w:w="100" w:type="dxa"/>
+              <w:right w:w="100" w:type="dxa"/>
+            </w:tcMar>
+          </w:tcPr>
+          <w:p>
+            <w:pPr>
+              <w:spacing w:after="0" w:line="240" w:lineRule="auto"/>
+              <w:rPr>
+                <w:rFonts w:ascii="Times New Roman" w:eastAsia="Times New Roman" w:hAnsi="Times New Roman" w:cs="Times New Roman"/>
+                <w:sz w:val="24"/>
+                <w:szCs w:val="24"/>
+              </w:rPr>
+            </w:pPr>
+          </w:p>
+        </w:tc>
+        <w:tc>
+          <w:tcPr>
+            <w:tcW w:w="0" w:type="auto"/>
+            <w:tcBorders>
+              <w:top w:val="single" w:sz="8" w:space="0" w:color="000000"/>
+              <w:left w:val="single" w:sz="8" w:space="0" w:color="000000"/>
+              <w:bottom w:val="single" w:sz="8" w:space="0" w:color="000000"/>
+              <w:right w:val="single" w:sz="8" w:space="0" w:color="000000"/>
+            </w:tcBorders>
+            <w:tcMar>
+              <w:top w:w="100" w:type="dxa"/>
+              <w:left w:w="100" w:type="dxa"/>
+              <w:bottom w:w="100" w:type="dxa"/>
+              <w:right w:w="100" w:type="dxa"/>
+            </w:tcMar>
+          </w:tcPr>
+          <w:p>
+            <w:pPr>
+              <w:spacing w:after="0" w:line="240" w:lineRule="auto"/>
+              <w:rPr>
+                <w:rFonts w:ascii="Times New Roman" w:eastAsia="Times New Roman" w:hAnsi="Times New Roman" w:cs="Times New Roman"/>
+                <w:sz w:val="24"/>
+                <w:szCs w:val="24"/>
+              </w:rPr>
+            </w:pPr>
+          </w:p>
+        </w:tc>
+        <w:tc>
+          <w:tcPr>
+            <w:tcW w:w="0" w:type="auto"/>
+            <w:tcBorders>
+              <w:top w:val="single" w:sz="8" w:space="0" w:color="000000"/>
+              <w:left w:val="single" w:sz="8" w:space="0" w:color="000000"/>
+              <w:bottom w:val="single" w:sz="8" w:space="0" w:color="000000"/>
+              <w:right w:val="single" w:sz="8" w:space="0" w:color="000000"/>
+            </w:tcBorders>
+            <w:tcMar>
+              <w:top w:w="100" w:type="dxa"/>
+              <w:left w:w="100" w:type="dxa"/>
+              <w:bottom w:w="100" w:type="dxa"/>
+              <w:right w:w="100" w:type="dxa"/>
+            </w:tcMar>
+          </w:tcPr>
+          <w:p>
+            <w:pPr>
+              <w:spacing w:after="0" w:line="240" w:lineRule="auto"/>
+              <w:rPr>
+                <w:rFonts w:ascii="Times New Roman" w:eastAsia="Times New Roman" w:hAnsi="Times New Roman" w:cs="Times New Roman"/>
+                <w:sz w:val="24"/>
+                <w:szCs w:val="24"/>
+              </w:rPr>
+            </w:pPr>
+          </w:p>
+        </w:tc>
+        <w:tc>
+          <w:tcPr>
+            <w:tcW w:w="3681" w:type="dxa"/>
+            <w:tcBorders>
+              <w:top w:val="single" w:sz="8" w:space="0" w:color="000000"/>
+              <w:left w:val="single" w:sz="8" w:space="0" w:color="000000"/>
+              <w:bottom w:val="single" w:sz="8" w:space="0" w:color="000000"/>
+              <w:right w:val="single" w:sz="8" w:space="0" w:color="000000"/>
+            </w:tcBorders>
+            <w:tcMar>
+              <w:top w:w="100" w:type="dxa"/>
+              <w:left w:w="100" w:type="dxa"/>
+              <w:bottom w:w="100" w:type="dxa"/>
+              <w:right w:w="100" w:type="dxa"/>
+            </w:tcMar>
+          </w:tcPr>
+          <w:p>
+            <w:pPr>
+              <w:autoSpaceDE w:val="0"/>
+              <w:autoSpaceDN w:val="0"/>
+              <w:adjustRightInd w:val="0"/>
+              <w:spacing w:after="0" w:line="240" w:lineRule="auto"/>
+              <w:rPr>
+                <w:rFonts w:ascii="Consolas" w:hAnsi="Consolas" w:cs="Consolas"/>
+                <w:sz w:val="20"/>
+                <w:szCs w:val="20"/>
+                <w:lang w:val="en-US"/>
+              </w:rPr>
+            </w:pPr>
+          </w:p>
+        </w:tc>
+        <w:tc>
+          <w:tcPr>
+            <w:tcW w:w="2150" w:type="dxa"/>
+            <w:tcBorders>
+              <w:top w:val="single" w:sz="8" w:space="0" w:color="000000"/>
+              <w:left w:val="single" w:sz="8" w:space="0" w:color="000000"/>
+              <w:bottom w:val="single" w:sz="8" w:space="0" w:color="000000"/>
+              <w:right w:val="single" w:sz="8" w:space="0" w:color="000000"/>
+            </w:tcBorders>
+            <w:tcMar>
+              <w:top w:w="100" w:type="dxa"/>
+              <w:left w:w="100" w:type="dxa"/>
+              <w:bottom w:w="100" w:type="dxa"/>
+              <w:right w:w="100" w:type="dxa"/>
+            </w:tcMar>
+          </w:tcPr>
+          <w:p>
+            <w:pPr>
+              <w:spacing w:after="0" w:line="240" w:lineRule="auto"/>
+              <w:rPr>
+                <w:rFonts w:ascii="Times New Roman" w:eastAsia="Times New Roman" w:hAnsi="Times New Roman" w:cs="Times New Roman"/>
+                <w:sz w:val="24"/>
+                <w:szCs w:val="24"/>
+              </w:rPr>
+            </w:pPr>
+          </w:p>
+        </w:tc>
+      </w:tr>
+      <w:tr>
+        <w:tc>
+          <w:tcPr>
+            <w:tcW w:w="0" w:type="auto"/>
+            <w:tcBorders>
+              <w:top w:val="single" w:sz="8" w:space="0" w:color="000000"/>
+              <w:left w:val="single" w:sz="8" w:space="0" w:color="000000"/>
+              <w:bottom w:val="single" w:sz="8" w:space="0" w:color="000000"/>
+              <w:right w:val="single" w:sz="8" w:space="0" w:color="000000"/>
+            </w:tcBorders>
+            <w:tcMar>
+              <w:top w:w="100" w:type="dxa"/>
+              <w:left w:w="100" w:type="dxa"/>
+              <w:bottom w:w="100" w:type="dxa"/>
+              <w:right w:w="100" w:type="dxa"/>
+            </w:tcMar>
+          </w:tcPr>
+          <w:p>
+            <w:pPr>
+              <w:spacing w:after="0" w:line="240" w:lineRule="auto"/>
+              <w:rPr>
+                <w:rFonts w:ascii="Times New Roman" w:eastAsia="Times New Roman" w:hAnsi="Times New Roman" w:cs="Times New Roman"/>
+                <w:sz w:val="24"/>
+                <w:szCs w:val="24"/>
+              </w:rPr>
+            </w:pPr>
+          </w:p>
+        </w:tc>
+        <w:tc>
+          <w:tcPr>
+            <w:tcW w:w="0" w:type="auto"/>
+            <w:tcBorders>
+              <w:top w:val="single" w:sz="8" w:space="0" w:color="000000"/>
+              <w:left w:val="single" w:sz="8" w:space="0" w:color="000000"/>
+              <w:bottom w:val="single" w:sz="8" w:space="0" w:color="000000"/>
+              <w:right w:val="single" w:sz="8" w:space="0" w:color="000000"/>
+            </w:tcBorders>
+            <w:tcMar>
+              <w:top w:w="100" w:type="dxa"/>
+              <w:left w:w="100" w:type="dxa"/>
+              <w:bottom w:w="100" w:type="dxa"/>
+              <w:right w:w="100" w:type="dxa"/>
+            </w:tcMar>
+          </w:tcPr>
+          <w:p>
+            <w:pPr>
+              <w:spacing w:after="0" w:line="240" w:lineRule="auto"/>
+              <w:rPr>
+                <w:rFonts w:ascii="Times New Roman" w:eastAsia="Times New Roman" w:hAnsi="Times New Roman" w:cs="Times New Roman"/>
+                <w:sz w:val="24"/>
+                <w:szCs w:val="24"/>
+              </w:rPr>
+            </w:pPr>
+          </w:p>
+        </w:tc>
+        <w:tc>
+          <w:tcPr>
+            <w:tcW w:w="0" w:type="auto"/>
+            <w:tcBorders>
+              <w:top w:val="single" w:sz="8" w:space="0" w:color="000000"/>
+              <w:left w:val="single" w:sz="8" w:space="0" w:color="000000"/>
+              <w:bottom w:val="single" w:sz="8" w:space="0" w:color="000000"/>
+              <w:right w:val="single" w:sz="8" w:space="0" w:color="000000"/>
+            </w:tcBorders>
+            <w:tcMar>
+              <w:top w:w="100" w:type="dxa"/>
+              <w:left w:w="100" w:type="dxa"/>
+              <w:bottom w:w="100" w:type="dxa"/>
+              <w:right w:w="100" w:type="dxa"/>
+            </w:tcMar>
+          </w:tcPr>
+          <w:p>
+            <w:pPr>
+              <w:spacing w:after="0" w:line="240" w:lineRule="auto"/>
+              <w:rPr>
+                <w:rFonts w:ascii="Times New Roman" w:eastAsia="Times New Roman" w:hAnsi="Times New Roman" w:cs="Times New Roman"/>
+                <w:sz w:val="24"/>
+                <w:szCs w:val="24"/>
+              </w:rPr>
+            </w:pPr>
+          </w:p>
+        </w:tc>
+        <w:tc>
+          <w:tcPr>
+            <w:tcW w:w="3681" w:type="dxa"/>
+            <w:tcBorders>
+              <w:top w:val="single" w:sz="8" w:space="0" w:color="000000"/>
+              <w:left w:val="single" w:sz="8" w:space="0" w:color="000000"/>
+              <w:bottom w:val="single" w:sz="8" w:space="0" w:color="000000"/>
+              <w:right w:val="single" w:sz="8" w:space="0" w:color="000000"/>
+            </w:tcBorders>
+            <w:tcMar>
+              <w:top w:w="100" w:type="dxa"/>
+              <w:left w:w="100" w:type="dxa"/>
+              <w:bottom w:w="100" w:type="dxa"/>
+              <w:right w:w="100" w:type="dxa"/>
+            </w:tcMar>
+          </w:tcPr>
+          <w:p>
+            <w:pPr>
+              <w:autoSpaceDE w:val="0"/>
+              <w:autoSpaceDN w:val="0"/>
+              <w:adjustRightInd w:val="0"/>
+              <w:spacing w:after="0" w:line="240" w:lineRule="auto"/>
+              <w:rPr>
+                <w:rFonts w:ascii="Consolas" w:hAnsi="Consolas" w:cs="Consolas"/>
+                <w:sz w:val="20"/>
+                <w:szCs w:val="20"/>
+                <w:lang w:val="en-US"/>
+              </w:rPr>
+            </w:pPr>
+          </w:p>
+        </w:tc>
+        <w:tc>
+          <w:tcPr>
+            <w:tcW w:w="2150" w:type="dxa"/>
+            <w:tcBorders>
+              <w:top w:val="single" w:sz="8" w:space="0" w:color="000000"/>
+              <w:left w:val="single" w:sz="8" w:space="0" w:color="000000"/>
+              <w:bottom w:val="single" w:sz="8" w:space="0" w:color="000000"/>
+              <w:right w:val="single" w:sz="8" w:space="0" w:color="000000"/>
+            </w:tcBorders>
+            <w:tcMar>
+              <w:top w:w="100" w:type="dxa"/>
+              <w:left w:w="100" w:type="dxa"/>
+              <w:bottom w:w="100" w:type="dxa"/>
+              <w:right w:w="100" w:type="dxa"/>
+            </w:tcMar>
+          </w:tcPr>
+          <w:p>
+            <w:pPr>
+              <w:spacing w:after="0" w:line="240" w:lineRule="auto"/>
+              <w:rPr>
+                <w:rFonts w:ascii="Times New Roman" w:eastAsia="Times New Roman" w:hAnsi="Times New Roman" w:cs="Times New Roman"/>
+                <w:sz w:val="24"/>
+                <w:szCs w:val="24"/>
+              </w:rPr>
+            </w:pPr>
+          </w:p>
+        </w:tc>
+      </w:tr>
+      <w:tr>
+        <w:tc>
+          <w:tcPr>
+            <w:tcW w:w="0" w:type="auto"/>
+            <w:tcBorders>
+              <w:top w:val="single" w:sz="8" w:space="0" w:color="000000"/>
+              <w:left w:val="single" w:sz="8" w:space="0" w:color="000000"/>
+              <w:bottom w:val="single" w:sz="8" w:space="0" w:color="000000"/>
+              <w:right w:val="single" w:sz="8" w:space="0" w:color="000000"/>
+            </w:tcBorders>
+            <w:tcMar>
+              <w:top w:w="100" w:type="dxa"/>
+              <w:left w:w="100" w:type="dxa"/>
+              <w:bottom w:w="100" w:type="dxa"/>
+              <w:right w:w="100" w:type="dxa"/>
+            </w:tcMar>
+          </w:tcPr>
+          <w:p>
+            <w:pPr>
+              <w:spacing w:after="0" w:line="240" w:lineRule="auto"/>
+              <w:rPr>
+                <w:rFonts w:ascii="Times New Roman" w:eastAsia="Times New Roman" w:hAnsi="Times New Roman" w:cs="Times New Roman"/>
+                <w:sz w:val="24"/>
+                <w:szCs w:val="24"/>
+              </w:rPr>
+            </w:pPr>
+          </w:p>
+        </w:tc>
+        <w:tc>
+          <w:tcPr>
+            <w:tcW w:w="0" w:type="auto"/>
+            <w:tcBorders>
+              <w:top w:val="single" w:sz="8" w:space="0" w:color="000000"/>
+              <w:left w:val="single" w:sz="8" w:space="0" w:color="000000"/>
+              <w:bottom w:val="single" w:sz="8" w:space="0" w:color="000000"/>
+              <w:right w:val="single" w:sz="8" w:space="0" w:color="000000"/>
+            </w:tcBorders>
+            <w:tcMar>
+              <w:top w:w="100" w:type="dxa"/>
+              <w:left w:w="100" w:type="dxa"/>
+              <w:bottom w:w="100" w:type="dxa"/>
+              <w:right w:w="100" w:type="dxa"/>
+            </w:tcMar>
+          </w:tcPr>
+          <w:p>
+            <w:pPr>
+              <w:spacing w:after="0" w:line="240" w:lineRule="auto"/>
+              <w:rPr>
+                <w:rFonts w:ascii="Times New Roman" w:eastAsia="Times New Roman" w:hAnsi="Times New Roman" w:cs="Times New Roman"/>
+                <w:sz w:val="24"/>
+                <w:szCs w:val="24"/>
+              </w:rPr>
+            </w:pPr>
+          </w:p>
+        </w:tc>
+        <w:tc>
+          <w:tcPr>
+            <w:tcW w:w="0" w:type="auto"/>
+            <w:tcBorders>
+              <w:top w:val="single" w:sz="8" w:space="0" w:color="000000"/>
+              <w:left w:val="single" w:sz="8" w:space="0" w:color="000000"/>
+              <w:bottom w:val="single" w:sz="8" w:space="0" w:color="000000"/>
+              <w:right w:val="single" w:sz="8" w:space="0" w:color="000000"/>
+            </w:tcBorders>
+            <w:tcMar>
+              <w:top w:w="100" w:type="dxa"/>
+              <w:left w:w="100" w:type="dxa"/>
+              <w:bottom w:w="100" w:type="dxa"/>
+              <w:right w:w="100" w:type="dxa"/>
+            </w:tcMar>
+          </w:tcPr>
+          <w:p>
+            <w:pPr>
+              <w:spacing w:after="0" w:line="240" w:lineRule="auto"/>
+              <w:rPr>
+                <w:rFonts w:ascii="Times New Roman" w:eastAsia="Times New Roman" w:hAnsi="Times New Roman" w:cs="Times New Roman"/>
+                <w:sz w:val="24"/>
+                <w:szCs w:val="24"/>
+              </w:rPr>
+            </w:pPr>
+          </w:p>
+        </w:tc>
+        <w:tc>
+          <w:tcPr>
+            <w:tcW w:w="3681" w:type="dxa"/>
+            <w:tcBorders>
+              <w:top w:val="single" w:sz="8" w:space="0" w:color="000000"/>
+              <w:left w:val="single" w:sz="8" w:space="0" w:color="000000"/>
+              <w:bottom w:val="single" w:sz="8" w:space="0" w:color="000000"/>
+              <w:right w:val="single" w:sz="8" w:space="0" w:color="000000"/>
+            </w:tcBorders>
+            <w:tcMar>
+              <w:top w:w="100" w:type="dxa"/>
+              <w:left w:w="100" w:type="dxa"/>
+              <w:bottom w:w="100" w:type="dxa"/>
+              <w:right w:w="100" w:type="dxa"/>
+            </w:tcMar>
+          </w:tcPr>
+          <w:p>
+            <w:pPr>
+              <w:autoSpaceDE w:val="0"/>
+              <w:autoSpaceDN w:val="0"/>
+              <w:adjustRightInd w:val="0"/>
+              <w:spacing w:after="0" w:line="240" w:lineRule="auto"/>
+              <w:rPr>
+                <w:rFonts w:ascii="Consolas" w:hAnsi="Consolas" w:cs="Consolas"/>
+                <w:sz w:val="20"/>
+                <w:szCs w:val="20"/>
+                <w:lang w:val="en-US"/>
+              </w:rPr>
+            </w:pPr>
+          </w:p>
+        </w:tc>
+        <w:tc>
+          <w:tcPr>
+            <w:tcW w:w="2150" w:type="dxa"/>
+            <w:tcBorders>
+              <w:top w:val="single" w:sz="8" w:space="0" w:color="000000"/>
+              <w:left w:val="single" w:sz="8" w:space="0" w:color="000000"/>
+              <w:bottom w:val="single" w:sz="8" w:space="0" w:color="000000"/>
+              <w:right w:val="single" w:sz="8" w:space="0" w:color="000000"/>
+            </w:tcBorders>
+            <w:tcMar>
+              <w:top w:w="100" w:type="dxa"/>
+              <w:left w:w="100" w:type="dxa"/>
+              <w:bottom w:w="100" w:type="dxa"/>
+              <w:right w:w="100" w:type="dxa"/>
+            </w:tcMar>
+          </w:tcPr>
+          <w:p>
+            <w:pPr>
+              <w:spacing w:after="0" w:line="240" w:lineRule="auto"/>
+              <w:rPr>
+                <w:rFonts w:ascii="Times New Roman" w:eastAsia="Times New Roman" w:hAnsi="Times New Roman" w:cs="Times New Roman"/>
+                <w:sz w:val="24"/>
+                <w:szCs w:val="24"/>
+              </w:rPr>
+            </w:pPr>
+          </w:p>
+        </w:tc>
+      </w:tr>
+      <w:tr>
+        <w:tc>
+          <w:tcPr>
+            <w:tcW w:w="0" w:type="auto"/>
+            <w:tcBorders>
+              <w:top w:val="single" w:sz="8" w:space="0" w:color="000000"/>
+              <w:left w:val="single" w:sz="8" w:space="0" w:color="000000"/>
+              <w:bottom w:val="single" w:sz="8" w:space="0" w:color="000000"/>
+              <w:right w:val="single" w:sz="8" w:space="0" w:color="000000"/>
+            </w:tcBorders>
+            <w:tcMar>
+              <w:top w:w="100" w:type="dxa"/>
+              <w:left w:w="100" w:type="dxa"/>
+              <w:bottom w:w="100" w:type="dxa"/>
+              <w:right w:w="100" w:type="dxa"/>
+            </w:tcMar>
+          </w:tcPr>
+          <w:p>
+            <w:pPr>
+              <w:spacing w:after="0" w:line="240" w:lineRule="auto"/>
+              <w:rPr>
+                <w:rFonts w:ascii="Times New Roman" w:eastAsia="Times New Roman" w:hAnsi="Times New Roman" w:cs="Times New Roman"/>
+                <w:sz w:val="24"/>
+                <w:szCs w:val="24"/>
+              </w:rPr>
+            </w:pPr>
+          </w:p>
+        </w:tc>
+        <w:tc>
+          <w:tcPr>
+            <w:tcW w:w="0" w:type="auto"/>
+            <w:tcBorders>
+              <w:top w:val="single" w:sz="8" w:space="0" w:color="000000"/>
+              <w:left w:val="single" w:sz="8" w:space="0" w:color="000000"/>
+              <w:bottom w:val="single" w:sz="8" w:space="0" w:color="000000"/>
+              <w:right w:val="single" w:sz="8" w:space="0" w:color="000000"/>
+            </w:tcBorders>
+            <w:tcMar>
+              <w:top w:w="100" w:type="dxa"/>
+              <w:left w:w="100" w:type="dxa"/>
+              <w:bottom w:w="100" w:type="dxa"/>
+              <w:right w:w="100" w:type="dxa"/>
+            </w:tcMar>
+          </w:tcPr>
+          <w:p>
+            <w:pPr>
+              <w:spacing w:after="0" w:line="240" w:lineRule="auto"/>
+              <w:rPr>
+                <w:rFonts w:ascii="Times New Roman" w:eastAsia="Times New Roman" w:hAnsi="Times New Roman" w:cs="Times New Roman"/>
+                <w:sz w:val="24"/>
+                <w:szCs w:val="24"/>
+              </w:rPr>
+            </w:pPr>
+          </w:p>
+        </w:tc>
+        <w:tc>
+          <w:tcPr>
+            <w:tcW w:w="0" w:type="auto"/>
+            <w:tcBorders>
+              <w:top w:val="single" w:sz="8" w:space="0" w:color="000000"/>
+              <w:left w:val="single" w:sz="8" w:space="0" w:color="000000"/>
+              <w:bottom w:val="single" w:sz="8" w:space="0" w:color="000000"/>
+              <w:right w:val="single" w:sz="8" w:space="0" w:color="000000"/>
+            </w:tcBorders>
+            <w:tcMar>
+              <w:top w:w="100" w:type="dxa"/>
+              <w:left w:w="100" w:type="dxa"/>
+              <w:bottom w:w="100" w:type="dxa"/>
+              <w:right w:w="100" w:type="dxa"/>
+            </w:tcMar>
+          </w:tcPr>
+          <w:p>
+            <w:pPr>
+              <w:spacing w:after="0" w:line="240" w:lineRule="auto"/>
+              <w:rPr>
+                <w:rFonts w:ascii="Times New Roman" w:eastAsia="Times New Roman" w:hAnsi="Times New Roman" w:cs="Times New Roman"/>
+                <w:sz w:val="24"/>
+                <w:szCs w:val="24"/>
+              </w:rPr>
+            </w:pPr>
+          </w:p>
+        </w:tc>
+        <w:tc>
+          <w:tcPr>
+            <w:tcW w:w="3681" w:type="dxa"/>
+            <w:tcBorders>
+              <w:top w:val="single" w:sz="8" w:space="0" w:color="000000"/>
+              <w:left w:val="single" w:sz="8" w:space="0" w:color="000000"/>
+              <w:bottom w:val="single" w:sz="8" w:space="0" w:color="000000"/>
+              <w:right w:val="single" w:sz="8" w:space="0" w:color="000000"/>
+            </w:tcBorders>
+            <w:tcMar>
+              <w:top w:w="100" w:type="dxa"/>
+              <w:left w:w="100" w:type="dxa"/>
+              <w:bottom w:w="100" w:type="dxa"/>
+              <w:right w:w="100" w:type="dxa"/>
+            </w:tcMar>
+          </w:tcPr>
+          <w:p>
+            <w:pPr>
+              <w:autoSpaceDE w:val="0"/>
+              <w:autoSpaceDN w:val="0"/>
+              <w:adjustRightInd w:val="0"/>
+              <w:spacing w:after="0" w:line="240" w:lineRule="auto"/>
+              <w:rPr>
+                <w:rFonts w:ascii="Consolas" w:hAnsi="Consolas" w:cs="Consolas"/>
+                <w:sz w:val="20"/>
+                <w:szCs w:val="20"/>
+                <w:lang w:val="en-US"/>
+              </w:rPr>
+            </w:pPr>
+          </w:p>
+        </w:tc>
+        <w:tc>
+          <w:tcPr>
+            <w:tcW w:w="2150" w:type="dxa"/>
+            <w:tcBorders>
+              <w:top w:val="single" w:sz="8" w:space="0" w:color="000000"/>
+              <w:left w:val="single" w:sz="8" w:space="0" w:color="000000"/>
+              <w:bottom w:val="single" w:sz="8" w:space="0" w:color="000000"/>
+              <w:right w:val="single" w:sz="8" w:space="0" w:color="000000"/>
+            </w:tcBorders>
+            <w:tcMar>
+              <w:top w:w="100" w:type="dxa"/>
+              <w:left w:w="100" w:type="dxa"/>
+              <w:bottom w:w="100" w:type="dxa"/>
+              <w:right w:w="100" w:type="dxa"/>
+            </w:tcMar>
+          </w:tcPr>
+          <w:p>
+            <w:pPr>
+              <w:spacing w:after="0" w:line="240" w:lineRule="auto"/>
+              <w:rPr>
+                <w:rFonts w:ascii="Times New Roman" w:eastAsia="Times New Roman" w:hAnsi="Times New Roman" w:cs="Times New Roman"/>
+                <w:sz w:val="24"/>
+                <w:szCs w:val="24"/>
+              </w:rPr>
+            </w:pPr>
+          </w:p>
+        </w:tc>
+      </w:tr>
     </w:tbl>
     <w:p/>
     <w:tbl>
@@ -3195,6 +4301,7 @@
                 <w:sz w:val="24"/>
                 <w:szCs w:val="24"/>
               </w:rPr>
+              <w:lastRenderedPageBreak/>
               <w:t>Turn</w:t>
             </w:r>
             <w:proofErr w:type="spellEnd"/>
@@ -3402,16 +4509,7 @@
                 <w:sz w:val="24"/>
                 <w:szCs w:val="24"/>
               </w:rPr>
-              <w:t xml:space="preserve"> se comprueba que, desde la primera posición, todas las posiciones </w:t>
-            </w:r>
-            <w:r>
-              <w:rPr>
-                <w:rFonts w:ascii="Times New Roman" w:eastAsia="Times New Roman" w:hAnsi="Times New Roman" w:cs="Times New Roman"/>
-                <w:sz w:val="24"/>
-                <w:szCs w:val="24"/>
-              </w:rPr>
-              <w:lastRenderedPageBreak/>
-              <w:t xml:space="preserve">siguientes deben ser la suma de la anterior con el número 1. </w:t>
+              <w:t xml:space="preserve"> se comprueba que, desde la primera posición, todas las posiciones siguientes deben ser la suma de la anterior con el número 1. </w:t>
             </w:r>
           </w:p>
           <w:p>
@@ -4678,7 +5776,16 @@
                 <w:sz w:val="24"/>
                 <w:szCs w:val="24"/>
               </w:rPr>
-              <w:t xml:space="preserve"> devuelto por el método debe ser igual al último objeto </w:t>
+              <w:t xml:space="preserve"> devuelto por el método debe ser igual al último </w:t>
+            </w:r>
+            <w:r>
+              <w:rPr>
+                <w:rFonts w:ascii="Times New Roman" w:eastAsia="Times New Roman" w:hAnsi="Times New Roman" w:cs="Times New Roman"/>
+                <w:sz w:val="24"/>
+                <w:szCs w:val="24"/>
+              </w:rPr>
+              <w:lastRenderedPageBreak/>
+              <w:t xml:space="preserve">objeto </w:t>
             </w:r>
             <w:proofErr w:type="spellStart"/>
             <w:r>
@@ -4698,8 +5805,605 @@
               </w:rPr>
               <w:t xml:space="preserve"> del arreglo.</w:t>
             </w:r>
-            <w:bookmarkStart w:id="0" w:name="_GoBack"/>
-            <w:bookmarkEnd w:id="0"/>
+          </w:p>
+        </w:tc>
+      </w:tr>
+    </w:tbl>
+    <w:p/>
+    <w:tbl>
+      <w:tblPr>
+        <w:tblW w:w="0" w:type="auto"/>
+        <w:tblCellMar>
+          <w:top w:w="15" w:type="dxa"/>
+          <w:left w:w="15" w:type="dxa"/>
+          <w:bottom w:w="15" w:type="dxa"/>
+          <w:right w:w="15" w:type="dxa"/>
+        </w:tblCellMar>
+        <w:tblLook w:val="04A0" w:firstRow="1" w:lastRow="0" w:firstColumn="1" w:lastColumn="0" w:noHBand="0" w:noVBand="1"/>
+      </w:tblPr>
+      <w:tblGrid>
+        <w:gridCol w:w="1134"/>
+        <w:gridCol w:w="1587"/>
+        <w:gridCol w:w="1760"/>
+        <w:gridCol w:w="2906"/>
+        <w:gridCol w:w="1953"/>
+      </w:tblGrid>
+      <w:tr>
+        <w:trPr>
+          <w:trHeight w:val="400"/>
+        </w:trPr>
+        <w:tc>
+          <w:tcPr>
+            <w:tcW w:w="0" w:type="auto"/>
+            <w:gridSpan w:val="5"/>
+            <w:tcBorders>
+              <w:top w:val="single" w:sz="8" w:space="0" w:color="000000"/>
+              <w:left w:val="single" w:sz="8" w:space="0" w:color="000000"/>
+              <w:bottom w:val="single" w:sz="8" w:space="0" w:color="000000"/>
+              <w:right w:val="single" w:sz="8" w:space="0" w:color="000000"/>
+            </w:tcBorders>
+            <w:tcMar>
+              <w:top w:w="100" w:type="dxa"/>
+              <w:left w:w="100" w:type="dxa"/>
+              <w:bottom w:w="100" w:type="dxa"/>
+              <w:right w:w="100" w:type="dxa"/>
+            </w:tcMar>
+            <w:hideMark/>
+          </w:tcPr>
+          <w:p>
+            <w:pPr>
+              <w:spacing w:after="0" w:line="240" w:lineRule="auto"/>
+              <w:rPr>
+                <w:rFonts w:ascii="Times New Roman" w:eastAsia="Times New Roman" w:hAnsi="Times New Roman" w:cs="Times New Roman"/>
+                <w:sz w:val="24"/>
+                <w:szCs w:val="24"/>
+              </w:rPr>
+            </w:pPr>
+            <w:r>
+              <w:rPr>
+                <w:rFonts w:ascii="Arial" w:eastAsia="Times New Roman" w:hAnsi="Arial" w:cs="Arial"/>
+                <w:b/>
+                <w:bCs/>
+                <w:color w:val="000000"/>
+                <w:sz w:val="20"/>
+                <w:szCs w:val="20"/>
+              </w:rPr>
+              <w:t>Objetivo de la Prueba:</w:t>
+            </w:r>
+            <w:r>
+              <w:rPr>
+                <w:rFonts w:ascii="Arial" w:eastAsia="Times New Roman" w:hAnsi="Arial" w:cs="Arial"/>
+                <w:color w:val="000000"/>
+                <w:sz w:val="20"/>
+                <w:szCs w:val="20"/>
+              </w:rPr>
+              <w:t xml:space="preserve"> Probar que el método que devuelve el </w:t>
+            </w:r>
+            <w:r>
+              <w:rPr>
+                <w:rFonts w:ascii="Arial" w:eastAsia="Times New Roman" w:hAnsi="Arial" w:cs="Arial"/>
+                <w:color w:val="000000"/>
+                <w:sz w:val="20"/>
+                <w:szCs w:val="20"/>
+              </w:rPr>
+              <w:t>siguiente</w:t>
+            </w:r>
+            <w:r>
+              <w:rPr>
+                <w:rFonts w:ascii="Arial" w:eastAsia="Times New Roman" w:hAnsi="Arial" w:cs="Arial"/>
+                <w:color w:val="000000"/>
+                <w:sz w:val="20"/>
+                <w:szCs w:val="20"/>
+              </w:rPr>
+              <w:t xml:space="preserve"> turno funciona correctamente.</w:t>
+            </w:r>
+          </w:p>
+        </w:tc>
+      </w:tr>
+      <w:tr>
+        <w:tc>
+          <w:tcPr>
+            <w:tcW w:w="0" w:type="auto"/>
+            <w:tcBorders>
+              <w:top w:val="single" w:sz="8" w:space="0" w:color="000000"/>
+              <w:left w:val="single" w:sz="8" w:space="0" w:color="000000"/>
+              <w:bottom w:val="single" w:sz="8" w:space="0" w:color="000000"/>
+              <w:right w:val="single" w:sz="8" w:space="0" w:color="000000"/>
+            </w:tcBorders>
+            <w:shd w:val="clear" w:color="auto" w:fill="EFEFEF"/>
+            <w:tcMar>
+              <w:top w:w="100" w:type="dxa"/>
+              <w:left w:w="100" w:type="dxa"/>
+              <w:bottom w:w="100" w:type="dxa"/>
+              <w:right w:w="100" w:type="dxa"/>
+            </w:tcMar>
+            <w:hideMark/>
+          </w:tcPr>
+          <w:p>
+            <w:pPr>
+              <w:spacing w:after="0" w:line="240" w:lineRule="auto"/>
+              <w:rPr>
+                <w:rFonts w:ascii="Times New Roman" w:eastAsia="Times New Roman" w:hAnsi="Times New Roman" w:cs="Times New Roman"/>
+                <w:sz w:val="24"/>
+                <w:szCs w:val="24"/>
+              </w:rPr>
+            </w:pPr>
+            <w:r>
+              <w:rPr>
+                <w:rFonts w:ascii="Arial" w:eastAsia="Times New Roman" w:hAnsi="Arial" w:cs="Arial"/>
+                <w:b/>
+                <w:bCs/>
+                <w:color w:val="000000"/>
+                <w:sz w:val="20"/>
+                <w:szCs w:val="20"/>
+              </w:rPr>
+              <w:t>Clase</w:t>
+            </w:r>
+          </w:p>
+        </w:tc>
+        <w:tc>
+          <w:tcPr>
+            <w:tcW w:w="0" w:type="auto"/>
+            <w:tcBorders>
+              <w:top w:val="single" w:sz="8" w:space="0" w:color="000000"/>
+              <w:left w:val="single" w:sz="8" w:space="0" w:color="000000"/>
+              <w:bottom w:val="single" w:sz="8" w:space="0" w:color="000000"/>
+              <w:right w:val="single" w:sz="8" w:space="0" w:color="000000"/>
+            </w:tcBorders>
+            <w:shd w:val="clear" w:color="auto" w:fill="EFEFEF"/>
+            <w:tcMar>
+              <w:top w:w="100" w:type="dxa"/>
+              <w:left w:w="100" w:type="dxa"/>
+              <w:bottom w:w="100" w:type="dxa"/>
+              <w:right w:w="100" w:type="dxa"/>
+            </w:tcMar>
+            <w:hideMark/>
+          </w:tcPr>
+          <w:p>
+            <w:pPr>
+              <w:spacing w:after="0" w:line="240" w:lineRule="auto"/>
+              <w:rPr>
+                <w:rFonts w:ascii="Times New Roman" w:eastAsia="Times New Roman" w:hAnsi="Times New Roman" w:cs="Times New Roman"/>
+                <w:sz w:val="24"/>
+                <w:szCs w:val="24"/>
+              </w:rPr>
+            </w:pPr>
+            <w:r>
+              <w:rPr>
+                <w:rFonts w:ascii="Arial" w:eastAsia="Times New Roman" w:hAnsi="Arial" w:cs="Arial"/>
+                <w:b/>
+                <w:bCs/>
+                <w:color w:val="000000"/>
+                <w:sz w:val="20"/>
+                <w:szCs w:val="20"/>
+              </w:rPr>
+              <w:t>Método</w:t>
+            </w:r>
+          </w:p>
+        </w:tc>
+        <w:tc>
+          <w:tcPr>
+            <w:tcW w:w="0" w:type="auto"/>
+            <w:tcBorders>
+              <w:top w:val="single" w:sz="8" w:space="0" w:color="000000"/>
+              <w:left w:val="single" w:sz="8" w:space="0" w:color="000000"/>
+              <w:bottom w:val="single" w:sz="8" w:space="0" w:color="000000"/>
+              <w:right w:val="single" w:sz="8" w:space="0" w:color="000000"/>
+            </w:tcBorders>
+            <w:shd w:val="clear" w:color="auto" w:fill="EFEFEF"/>
+            <w:tcMar>
+              <w:top w:w="100" w:type="dxa"/>
+              <w:left w:w="100" w:type="dxa"/>
+              <w:bottom w:w="100" w:type="dxa"/>
+              <w:right w:w="100" w:type="dxa"/>
+            </w:tcMar>
+            <w:hideMark/>
+          </w:tcPr>
+          <w:p>
+            <w:pPr>
+              <w:spacing w:after="0" w:line="240" w:lineRule="auto"/>
+              <w:rPr>
+                <w:rFonts w:ascii="Times New Roman" w:eastAsia="Times New Roman" w:hAnsi="Times New Roman" w:cs="Times New Roman"/>
+                <w:sz w:val="24"/>
+                <w:szCs w:val="24"/>
+              </w:rPr>
+            </w:pPr>
+            <w:r>
+              <w:rPr>
+                <w:rFonts w:ascii="Arial" w:eastAsia="Times New Roman" w:hAnsi="Arial" w:cs="Arial"/>
+                <w:b/>
+                <w:bCs/>
+                <w:color w:val="000000"/>
+                <w:sz w:val="20"/>
+                <w:szCs w:val="20"/>
+              </w:rPr>
+              <w:t>Escenario</w:t>
+            </w:r>
+          </w:p>
+        </w:tc>
+        <w:tc>
+          <w:tcPr>
+            <w:tcW w:w="3681" w:type="dxa"/>
+            <w:tcBorders>
+              <w:top w:val="single" w:sz="8" w:space="0" w:color="000000"/>
+              <w:left w:val="single" w:sz="8" w:space="0" w:color="000000"/>
+              <w:bottom w:val="single" w:sz="8" w:space="0" w:color="000000"/>
+              <w:right w:val="single" w:sz="8" w:space="0" w:color="000000"/>
+            </w:tcBorders>
+            <w:shd w:val="clear" w:color="auto" w:fill="EFEFEF"/>
+            <w:tcMar>
+              <w:top w:w="100" w:type="dxa"/>
+              <w:left w:w="100" w:type="dxa"/>
+              <w:bottom w:w="100" w:type="dxa"/>
+              <w:right w:w="100" w:type="dxa"/>
+            </w:tcMar>
+            <w:hideMark/>
+          </w:tcPr>
+          <w:p>
+            <w:pPr>
+              <w:spacing w:after="0" w:line="240" w:lineRule="auto"/>
+              <w:rPr>
+                <w:rFonts w:ascii="Times New Roman" w:eastAsia="Times New Roman" w:hAnsi="Times New Roman" w:cs="Times New Roman"/>
+                <w:sz w:val="24"/>
+                <w:szCs w:val="24"/>
+              </w:rPr>
+            </w:pPr>
+            <w:r>
+              <w:rPr>
+                <w:rFonts w:ascii="Arial" w:eastAsia="Times New Roman" w:hAnsi="Arial" w:cs="Arial"/>
+                <w:b/>
+                <w:bCs/>
+                <w:color w:val="000000"/>
+                <w:sz w:val="20"/>
+                <w:szCs w:val="20"/>
+              </w:rPr>
+              <w:t>Valores de Entrada</w:t>
+            </w:r>
+          </w:p>
+        </w:tc>
+        <w:tc>
+          <w:tcPr>
+            <w:tcW w:w="2150" w:type="dxa"/>
+            <w:tcBorders>
+              <w:top w:val="single" w:sz="8" w:space="0" w:color="000000"/>
+              <w:left w:val="single" w:sz="8" w:space="0" w:color="000000"/>
+              <w:bottom w:val="single" w:sz="8" w:space="0" w:color="000000"/>
+              <w:right w:val="single" w:sz="8" w:space="0" w:color="000000"/>
+            </w:tcBorders>
+            <w:shd w:val="clear" w:color="auto" w:fill="EFEFEF"/>
+            <w:tcMar>
+              <w:top w:w="100" w:type="dxa"/>
+              <w:left w:w="100" w:type="dxa"/>
+              <w:bottom w:w="100" w:type="dxa"/>
+              <w:right w:w="100" w:type="dxa"/>
+            </w:tcMar>
+            <w:hideMark/>
+          </w:tcPr>
+          <w:p>
+            <w:pPr>
+              <w:spacing w:after="0" w:line="240" w:lineRule="auto"/>
+              <w:rPr>
+                <w:rFonts w:ascii="Times New Roman" w:eastAsia="Times New Roman" w:hAnsi="Times New Roman" w:cs="Times New Roman"/>
+                <w:sz w:val="24"/>
+                <w:szCs w:val="24"/>
+              </w:rPr>
+            </w:pPr>
+            <w:r>
+              <w:rPr>
+                <w:rFonts w:ascii="Arial" w:eastAsia="Times New Roman" w:hAnsi="Arial" w:cs="Arial"/>
+                <w:b/>
+                <w:bCs/>
+                <w:color w:val="000000"/>
+                <w:sz w:val="20"/>
+                <w:szCs w:val="20"/>
+              </w:rPr>
+              <w:t>Resultado</w:t>
+            </w:r>
+          </w:p>
+        </w:tc>
+      </w:tr>
+      <w:tr>
+        <w:tc>
+          <w:tcPr>
+            <w:tcW w:w="0" w:type="auto"/>
+            <w:tcBorders>
+              <w:top w:val="single" w:sz="8" w:space="0" w:color="000000"/>
+              <w:left w:val="single" w:sz="8" w:space="0" w:color="000000"/>
+              <w:bottom w:val="single" w:sz="8" w:space="0" w:color="000000"/>
+              <w:right w:val="single" w:sz="8" w:space="0" w:color="000000"/>
+            </w:tcBorders>
+            <w:tcMar>
+              <w:top w:w="100" w:type="dxa"/>
+              <w:left w:w="100" w:type="dxa"/>
+              <w:bottom w:w="100" w:type="dxa"/>
+              <w:right w:w="100" w:type="dxa"/>
+            </w:tcMar>
+            <w:hideMark/>
+          </w:tcPr>
+          <w:p>
+            <w:pPr>
+              <w:spacing w:after="0" w:line="240" w:lineRule="auto"/>
+              <w:rPr>
+                <w:rFonts w:ascii="Times New Roman" w:eastAsia="Times New Roman" w:hAnsi="Times New Roman" w:cs="Times New Roman"/>
+                <w:sz w:val="24"/>
+                <w:szCs w:val="24"/>
+              </w:rPr>
+            </w:pPr>
+            <w:r>
+              <w:rPr>
+                <w:rFonts w:ascii="Times New Roman" w:eastAsia="Times New Roman" w:hAnsi="Times New Roman" w:cs="Times New Roman"/>
+                <w:sz w:val="24"/>
+                <w:szCs w:val="24"/>
+              </w:rPr>
+              <w:t>Company</w:t>
+            </w:r>
+          </w:p>
+        </w:tc>
+        <w:tc>
+          <w:tcPr>
+            <w:tcW w:w="0" w:type="auto"/>
+            <w:tcBorders>
+              <w:top w:val="single" w:sz="8" w:space="0" w:color="000000"/>
+              <w:left w:val="single" w:sz="8" w:space="0" w:color="000000"/>
+              <w:bottom w:val="single" w:sz="8" w:space="0" w:color="000000"/>
+              <w:right w:val="single" w:sz="8" w:space="0" w:color="000000"/>
+            </w:tcBorders>
+            <w:tcMar>
+              <w:top w:w="100" w:type="dxa"/>
+              <w:left w:w="100" w:type="dxa"/>
+              <w:bottom w:w="100" w:type="dxa"/>
+              <w:right w:w="100" w:type="dxa"/>
+            </w:tcMar>
+            <w:hideMark/>
+          </w:tcPr>
+          <w:p>
+            <w:pPr>
+              <w:spacing w:after="0" w:line="240" w:lineRule="auto"/>
+              <w:rPr>
+                <w:rFonts w:ascii="Times New Roman" w:eastAsia="Times New Roman" w:hAnsi="Times New Roman" w:cs="Times New Roman"/>
+                <w:sz w:val="24"/>
+                <w:szCs w:val="24"/>
+              </w:rPr>
+            </w:pPr>
+            <w:proofErr w:type="spellStart"/>
+            <w:r>
+              <w:rPr>
+                <w:rFonts w:ascii="Times New Roman" w:eastAsia="Times New Roman" w:hAnsi="Times New Roman" w:cs="Times New Roman"/>
+                <w:sz w:val="24"/>
+                <w:szCs w:val="24"/>
+              </w:rPr>
+              <w:t>getNex</w:t>
+            </w:r>
+            <w:r>
+              <w:rPr>
+                <w:rFonts w:ascii="Times New Roman" w:eastAsia="Times New Roman" w:hAnsi="Times New Roman" w:cs="Times New Roman"/>
+                <w:sz w:val="24"/>
+                <w:szCs w:val="24"/>
+              </w:rPr>
+              <w:t>tTurn</w:t>
+            </w:r>
+            <w:proofErr w:type="spellEnd"/>
+            <w:r>
+              <w:rPr>
+                <w:rFonts w:ascii="Times New Roman" w:eastAsia="Times New Roman" w:hAnsi="Times New Roman" w:cs="Times New Roman"/>
+                <w:sz w:val="24"/>
+                <w:szCs w:val="24"/>
+              </w:rPr>
+              <w:t>()</w:t>
+            </w:r>
+          </w:p>
+        </w:tc>
+        <w:tc>
+          <w:tcPr>
+            <w:tcW w:w="0" w:type="auto"/>
+            <w:tcBorders>
+              <w:top w:val="single" w:sz="8" w:space="0" w:color="000000"/>
+              <w:left w:val="single" w:sz="8" w:space="0" w:color="000000"/>
+              <w:bottom w:val="single" w:sz="8" w:space="0" w:color="000000"/>
+              <w:right w:val="single" w:sz="8" w:space="0" w:color="000000"/>
+            </w:tcBorders>
+            <w:tcMar>
+              <w:top w:w="100" w:type="dxa"/>
+              <w:left w:w="100" w:type="dxa"/>
+              <w:bottom w:w="100" w:type="dxa"/>
+              <w:right w:w="100" w:type="dxa"/>
+            </w:tcMar>
+            <w:hideMark/>
+          </w:tcPr>
+          <w:p>
+            <w:pPr>
+              <w:spacing w:after="0" w:line="240" w:lineRule="auto"/>
+              <w:rPr>
+                <w:rFonts w:ascii="Times New Roman" w:eastAsia="Times New Roman" w:hAnsi="Times New Roman" w:cs="Times New Roman"/>
+                <w:sz w:val="24"/>
+                <w:szCs w:val="24"/>
+              </w:rPr>
+            </w:pPr>
+            <w:r>
+              <w:rPr>
+                <w:rFonts w:ascii="Times New Roman" w:eastAsia="Times New Roman" w:hAnsi="Times New Roman" w:cs="Times New Roman"/>
+                <w:sz w:val="24"/>
+                <w:szCs w:val="24"/>
+              </w:rPr>
+              <w:t>s</w:t>
+            </w:r>
+            <w:r>
+              <w:rPr>
+                <w:rFonts w:ascii="Times New Roman" w:eastAsia="Times New Roman" w:hAnsi="Times New Roman" w:cs="Times New Roman"/>
+                <w:sz w:val="24"/>
+                <w:szCs w:val="24"/>
+              </w:rPr>
+              <w:t>etupScenary2</w:t>
+            </w:r>
+            <w:r>
+              <w:rPr>
+                <w:rFonts w:ascii="Times New Roman" w:eastAsia="Times New Roman" w:hAnsi="Times New Roman" w:cs="Times New Roman"/>
+                <w:sz w:val="24"/>
+                <w:szCs w:val="24"/>
+              </w:rPr>
+              <w:t>()</w:t>
+            </w:r>
+          </w:p>
+          <w:p>
+            <w:pPr>
+              <w:spacing w:after="0" w:line="240" w:lineRule="auto"/>
+              <w:rPr>
+                <w:rFonts w:ascii="Times New Roman" w:eastAsia="Times New Roman" w:hAnsi="Times New Roman" w:cs="Times New Roman"/>
+                <w:sz w:val="24"/>
+                <w:szCs w:val="24"/>
+              </w:rPr>
+            </w:pPr>
+            <w:r>
+              <w:rPr>
+                <w:rFonts w:ascii="Times New Roman" w:eastAsia="Times New Roman" w:hAnsi="Times New Roman" w:cs="Times New Roman"/>
+                <w:sz w:val="24"/>
+                <w:szCs w:val="24"/>
+              </w:rPr>
+              <w:t>setupScenary3</w:t>
+            </w:r>
+            <w:r>
+              <w:rPr>
+                <w:rFonts w:ascii="Times New Roman" w:eastAsia="Times New Roman" w:hAnsi="Times New Roman" w:cs="Times New Roman"/>
+                <w:sz w:val="24"/>
+                <w:szCs w:val="24"/>
+              </w:rPr>
+              <w:t>()</w:t>
+            </w:r>
+          </w:p>
+          <w:p>
+            <w:pPr>
+              <w:spacing w:after="0" w:line="240" w:lineRule="auto"/>
+              <w:rPr>
+                <w:rFonts w:ascii="Times New Roman" w:eastAsia="Times New Roman" w:hAnsi="Times New Roman" w:cs="Times New Roman"/>
+                <w:sz w:val="24"/>
+                <w:szCs w:val="24"/>
+              </w:rPr>
+            </w:pPr>
+            <w:r>
+              <w:rPr>
+                <w:rFonts w:ascii="Times New Roman" w:eastAsia="Times New Roman" w:hAnsi="Times New Roman" w:cs="Times New Roman"/>
+                <w:sz w:val="24"/>
+                <w:szCs w:val="24"/>
+              </w:rPr>
+              <w:t>s</w:t>
+            </w:r>
+            <w:r>
+              <w:rPr>
+                <w:rFonts w:ascii="Times New Roman" w:eastAsia="Times New Roman" w:hAnsi="Times New Roman" w:cs="Times New Roman"/>
+                <w:sz w:val="24"/>
+                <w:szCs w:val="24"/>
+              </w:rPr>
+              <w:t>etupScenary4</w:t>
+            </w:r>
+            <w:r>
+              <w:rPr>
+                <w:rFonts w:ascii="Times New Roman" w:eastAsia="Times New Roman" w:hAnsi="Times New Roman" w:cs="Times New Roman"/>
+                <w:sz w:val="24"/>
+                <w:szCs w:val="24"/>
+              </w:rPr>
+              <w:t>()</w:t>
+            </w:r>
+          </w:p>
+        </w:tc>
+        <w:tc>
+          <w:tcPr>
+            <w:tcW w:w="3681" w:type="dxa"/>
+            <w:tcBorders>
+              <w:top w:val="single" w:sz="8" w:space="0" w:color="000000"/>
+              <w:left w:val="single" w:sz="8" w:space="0" w:color="000000"/>
+              <w:bottom w:val="single" w:sz="8" w:space="0" w:color="000000"/>
+              <w:right w:val="single" w:sz="8" w:space="0" w:color="000000"/>
+            </w:tcBorders>
+            <w:tcMar>
+              <w:top w:w="100" w:type="dxa"/>
+              <w:left w:w="100" w:type="dxa"/>
+              <w:bottom w:w="100" w:type="dxa"/>
+              <w:right w:w="100" w:type="dxa"/>
+            </w:tcMar>
+            <w:hideMark/>
+          </w:tcPr>
+          <w:p>
+            <w:pPr>
+              <w:spacing w:after="0" w:line="240" w:lineRule="auto"/>
+              <w:rPr>
+                <w:rFonts w:ascii="Times New Roman" w:eastAsia="Times New Roman" w:hAnsi="Times New Roman" w:cs="Times New Roman"/>
+                <w:sz w:val="24"/>
+                <w:szCs w:val="24"/>
+              </w:rPr>
+            </w:pPr>
+          </w:p>
+        </w:tc>
+        <w:tc>
+          <w:tcPr>
+            <w:tcW w:w="2150" w:type="dxa"/>
+            <w:tcBorders>
+              <w:top w:val="single" w:sz="8" w:space="0" w:color="000000"/>
+              <w:left w:val="single" w:sz="8" w:space="0" w:color="000000"/>
+              <w:bottom w:val="single" w:sz="8" w:space="0" w:color="000000"/>
+              <w:right w:val="single" w:sz="8" w:space="0" w:color="000000"/>
+            </w:tcBorders>
+            <w:tcMar>
+              <w:top w:w="100" w:type="dxa"/>
+              <w:left w:w="100" w:type="dxa"/>
+              <w:bottom w:w="100" w:type="dxa"/>
+              <w:right w:w="100" w:type="dxa"/>
+            </w:tcMar>
+            <w:hideMark/>
+          </w:tcPr>
+          <w:p>
+            <w:pPr>
+              <w:spacing w:after="0" w:line="240" w:lineRule="auto"/>
+              <w:rPr>
+                <w:rFonts w:ascii="Times New Roman" w:eastAsia="Times New Roman" w:hAnsi="Times New Roman" w:cs="Times New Roman"/>
+                <w:sz w:val="24"/>
+                <w:szCs w:val="24"/>
+                <w:lang w:val="en-US"/>
+              </w:rPr>
+            </w:pPr>
+            <w:r>
+              <w:rPr>
+                <w:rFonts w:ascii="Times New Roman" w:eastAsia="Times New Roman" w:hAnsi="Times New Roman" w:cs="Times New Roman"/>
+                <w:sz w:val="24"/>
+                <w:szCs w:val="24"/>
+              </w:rPr>
+              <w:t xml:space="preserve">El </w:t>
+            </w:r>
+            <w:proofErr w:type="spellStart"/>
+            <w:r>
+              <w:rPr>
+                <w:rFonts w:ascii="Times New Roman" w:eastAsia="Times New Roman" w:hAnsi="Times New Roman" w:cs="Times New Roman"/>
+                <w:sz w:val="24"/>
+                <w:szCs w:val="24"/>
+              </w:rPr>
+              <w:t>String</w:t>
+            </w:r>
+            <w:proofErr w:type="spellEnd"/>
+            <w:r>
+              <w:rPr>
+                <w:rFonts w:ascii="Times New Roman" w:eastAsia="Times New Roman" w:hAnsi="Times New Roman" w:cs="Times New Roman"/>
+                <w:sz w:val="24"/>
+                <w:szCs w:val="24"/>
+              </w:rPr>
+              <w:t xml:space="preserve"> que el método devuelve debe corresponder con el turno siguiente al último turno que haya en el </w:t>
+            </w:r>
+            <w:proofErr w:type="spellStart"/>
+            <w:r>
+              <w:rPr>
+                <w:rFonts w:ascii="Times New Roman" w:eastAsia="Times New Roman" w:hAnsi="Times New Roman" w:cs="Times New Roman"/>
+                <w:sz w:val="24"/>
+                <w:szCs w:val="24"/>
+              </w:rPr>
+              <w:t>arraylist</w:t>
+            </w:r>
+            <w:proofErr w:type="spellEnd"/>
+            <w:r>
+              <w:rPr>
+                <w:rFonts w:ascii="Times New Roman" w:eastAsia="Times New Roman" w:hAnsi="Times New Roman" w:cs="Times New Roman"/>
+                <w:sz w:val="24"/>
+                <w:szCs w:val="24"/>
+              </w:rPr>
+              <w:t xml:space="preserve"> de turnos.</w:t>
+            </w:r>
           </w:p>
         </w:tc>
       </w:tr>

</xml_diff>